<commit_message>
Added picture, and added UW Hyperloop
</commit_message>
<xml_diff>
--- a/Rukmal Weerawarana - Resume.docx
+++ b/Rukmal Weerawarana - Resume.docx
@@ -121,7 +121,13 @@
               <w:rPr>
                 <w:szCs w:val="20"/>
               </w:rPr>
-              <w:t>Junior class standing</w:t>
+              <w:t>Senior</w:t>
+            </w:r>
+            <w:r>
+              <w:rPr>
+                <w:szCs w:val="20"/>
+              </w:rPr>
+              <w:t xml:space="preserve"> class standing</w:t>
             </w:r>
           </w:p>
         </w:tc>
@@ -220,7 +226,13 @@
               <w:rPr>
                 <w:szCs w:val="20"/>
               </w:rPr>
-              <w:t xml:space="preserve"> (IB DP)</w:t>
+              <w:t xml:space="preserve"> (IB</w:t>
+            </w:r>
+            <w:r>
+              <w:rPr>
+                <w:szCs w:val="20"/>
+              </w:rPr>
+              <w:t>DP)</w:t>
             </w:r>
             <w:r>
               <w:rPr>
@@ -905,7 +917,7 @@
                 <w:sz w:val="20"/>
                 <w:szCs w:val="20"/>
               </w:rPr>
-              <w:t>Member</w:t>
+              <w:t>Business Management Team</w:t>
             </w:r>
           </w:p>
         </w:tc>
@@ -930,7 +942,7 @@
                 <w:sz w:val="20"/>
                 <w:szCs w:val="20"/>
               </w:rPr>
-              <w:t>UW Advanced Propulsion Lab</w:t>
+              <w:t>UWashington Hyperloop</w:t>
             </w:r>
           </w:p>
         </w:tc>
@@ -972,7 +984,14 @@
                 <w:sz w:val="20"/>
                 <w:szCs w:val="20"/>
               </w:rPr>
-              <w:t>03/2014 – Present</w:t>
+              <w:t>05/2016</w:t>
+            </w:r>
+            <w:r>
+              <w:rPr>
+                <w:sz w:val="20"/>
+                <w:szCs w:val="20"/>
+              </w:rPr>
+              <w:t xml:space="preserve"> – Present</w:t>
             </w:r>
           </w:p>
         </w:tc>
@@ -1002,7 +1021,49 @@
               <w:rPr>
                 <w:szCs w:val="20"/>
               </w:rPr>
-              <w:t>Proposed a Software Architecture schema for the Lunar CubeSat satellite to be launched into orbit around the moon in 2018</w:t>
+              <w:t>Assist the UW Hyperloop team in engineering one of the world’</w:t>
+            </w:r>
+            <w:r>
+              <w:rPr>
+                <w:szCs w:val="20"/>
+              </w:rPr>
+              <w:t>s first Hyperloop P</w:t>
+            </w:r>
+            <w:r>
+              <w:rPr>
+                <w:szCs w:val="20"/>
+              </w:rPr>
+              <w:t>ods</w:t>
+            </w:r>
+          </w:p>
+          <w:p>
+            <w:pPr>
+              <w:pStyle w:val="ListParagraph"/>
+              <w:numPr>
+                <w:ilvl w:val="0"/>
+                <w:numId w:val="2"/>
+              </w:numPr>
+              <w:tabs>
+                <w:tab w:val="left" w:pos="928"/>
+              </w:tabs>
+              <w:jc w:val="both"/>
+              <w:rPr>
+                <w:szCs w:val="20"/>
+              </w:rPr>
+            </w:pPr>
+            <w:r>
+              <w:rPr>
+                <w:szCs w:val="20"/>
+              </w:rPr>
+              <w:t>Ensure</w:t>
+            </w:r>
+            <w:bookmarkStart w:id="0" w:name="_GoBack"/>
+            <w:bookmarkEnd w:id="0"/>
+            <w:r>
+              <w:rPr>
+                <w:szCs w:val="20"/>
+              </w:rPr>
+              <w:t xml:space="preserve"> the UW Hyperloop team has sufficient sponsors and the required funds to build the Hyperloop Pod</w:t>
             </w:r>
           </w:p>
         </w:tc>
@@ -1760,7 +1821,7 @@
               </w:numPr>
             </w:pPr>
             <w:r>
-              <w:t>Leadership</w:t>
+              <w:t>Extensive computer programming knowledge</w:t>
             </w:r>
           </w:p>
         </w:tc>
@@ -1777,7 +1838,7 @@
               </w:numPr>
             </w:pPr>
             <w:r>
-              <w:t>Computer programming knowledge</w:t>
+              <w:t>Computational statistical analysis</w:t>
             </w:r>
           </w:p>
         </w:tc>
@@ -1817,7 +1878,10 @@
               </w:numPr>
             </w:pPr>
             <w:r>
-              <w:t>Strong analytical skills</w:t>
+              <w:t>Strong</w:t>
+            </w:r>
+            <w:r>
+              <w:t xml:space="preserve"> mathematics background</w:t>
             </w:r>
           </w:p>
         </w:tc>
@@ -1834,7 +1898,7 @@
               </w:numPr>
             </w:pPr>
             <w:r>
-              <w:t>Extremely proficient with MS Office and Adobe CS</w:t>
+              <w:t>Excellent interpersonal skills</w:t>
             </w:r>
           </w:p>
         </w:tc>
@@ -1857,10 +1921,7 @@
         </w:tc>
       </w:tr>
     </w:tbl>
-    <w:p>
-      <w:bookmarkStart w:id="0" w:name="_GoBack"/>
-      <w:bookmarkEnd w:id="0"/>
-    </w:p>
+    <w:p/>
     <w:sectPr>
       <w:headerReference w:type="default" r:id="rId7"/>
       <w:pgSz w:w="12240" w:h="15840"/>

</xml_diff>

<commit_message>
Update UW Hyperloop description with comeptiion results, and added sqare profile picture
</commit_message>
<xml_diff>
--- a/Rukmal Weerawarana - Resume.docx
+++ b/Rukmal Weerawarana - Resume.docx
@@ -584,7 +584,7 @@
               <w:rPr>
                 <w:szCs w:val="20"/>
               </w:rPr>
-              <w:t>a</w:t>
+              <w:t>the</w:t>
             </w:r>
             <w:r>
               <w:rPr>
@@ -618,31 +618,73 @@
               <w:rPr>
                 <w:szCs w:val="20"/>
               </w:rPr>
-              <w:t>Uti</w:t>
-            </w:r>
-            <w:r>
-              <w:rPr>
-                <w:szCs w:val="20"/>
-              </w:rPr>
-              <w:t>lize mathematical models to predict the effect of a Pacific Northwest Hyperloop system on traffic flows using real traffic data from transportation agencies in Washington</w:t>
-            </w:r>
-            <w:r>
-              <w:rPr>
-                <w:szCs w:val="20"/>
-              </w:rPr>
-              <w:t xml:space="preserve"> State</w:t>
-            </w:r>
-            <w:r>
-              <w:rPr>
-                <w:szCs w:val="20"/>
-              </w:rPr>
-              <w:t>, Oregon and British Columbia (Canada).</w:t>
-            </w:r>
-            <w:r>
-              <w:rPr>
-                <w:szCs w:val="20"/>
-              </w:rPr>
-              <w:t xml:space="preserve"> The team also creates policies that may be implemented to govern and effectively implement a Hyperloop system in the area, with integration plans with existing public transportation networks.</w:t>
+              <w:t>Regularly</w:t>
+            </w:r>
+            <w:r>
+              <w:rPr>
+                <w:szCs w:val="20"/>
+              </w:rPr>
+              <w:t xml:space="preserve"> interface with</w:t>
+            </w:r>
+            <w:r>
+              <w:rPr>
+                <w:szCs w:val="20"/>
+              </w:rPr>
+              <w:t xml:space="preserve"> potential sponsors</w:t>
+            </w:r>
+            <w:r>
+              <w:rPr>
+                <w:szCs w:val="20"/>
+              </w:rPr>
+              <w:t xml:space="preserve"> to facilitate the donation of extremely valuable material to the team</w:t>
+            </w:r>
+            <w:r>
+              <w:rPr>
+                <w:szCs w:val="20"/>
+              </w:rPr>
+              <w:t xml:space="preserve"> that we are unable to self-fund, but are necessary for the successful construction of the pod.</w:t>
+            </w:r>
+            <w:r>
+              <w:rPr>
+                <w:szCs w:val="20"/>
+              </w:rPr>
+              <w:t xml:space="preserve"> I have overseen the sourcing and delivery of </w:t>
+            </w:r>
+            <w:r>
+              <w:rPr>
+                <w:szCs w:val="20"/>
+              </w:rPr>
+              <w:t xml:space="preserve">over </w:t>
+            </w:r>
+            <w:r>
+              <w:rPr>
+                <w:szCs w:val="20"/>
+              </w:rPr>
+              <w:t>$5</w:t>
+            </w:r>
+            <w:r>
+              <w:rPr>
+                <w:szCs w:val="20"/>
+              </w:rPr>
+              <w:t>0,000</w:t>
+            </w:r>
+            <w:r>
+              <w:rPr>
+                <w:szCs w:val="20"/>
+              </w:rPr>
+              <w:t xml:space="preserve"> of </w:t>
+            </w:r>
+            <w:r>
+              <w:rPr>
+                <w:szCs w:val="20"/>
+              </w:rPr>
+              <w:t xml:space="preserve">material </w:t>
+            </w:r>
+            <w:r>
+              <w:rPr>
+                <w:szCs w:val="20"/>
+              </w:rPr>
+              <w:t>that are currently being used to manufacture the pod.</w:t>
             </w:r>
           </w:p>
           <w:p>
@@ -664,55 +706,48 @@
               <w:rPr>
                 <w:szCs w:val="20"/>
               </w:rPr>
-              <w:t>Regularly</w:t>
-            </w:r>
-            <w:r>
-              <w:rPr>
-                <w:szCs w:val="20"/>
-              </w:rPr>
-              <w:t xml:space="preserve"> interface with</w:t>
-            </w:r>
-            <w:r>
-              <w:rPr>
-                <w:szCs w:val="20"/>
-              </w:rPr>
-              <w:t xml:space="preserve"> potential sponsors</w:t>
-            </w:r>
-            <w:r>
-              <w:rPr>
-                <w:szCs w:val="20"/>
-              </w:rPr>
-              <w:t xml:space="preserve"> to facilitate the donation of extremely valuable material to the team</w:t>
-            </w:r>
-            <w:r>
-              <w:rPr>
-                <w:szCs w:val="20"/>
-              </w:rPr>
-              <w:t xml:space="preserve"> that we are unable to self-fund, but are necessary for the successful construction of the pod.</w:t>
-            </w:r>
-            <w:r>
-              <w:rPr>
-                <w:szCs w:val="20"/>
-              </w:rPr>
-              <w:t xml:space="preserve"> I have overseen the sourcing and delivery of </w:t>
-            </w:r>
-            <w:r>
-              <w:rPr>
-                <w:szCs w:val="20"/>
-              </w:rPr>
-              <w:t xml:space="preserve">over </w:t>
-            </w:r>
-            <w:r>
-              <w:rPr>
-                <w:szCs w:val="20"/>
-              </w:rPr>
-              <w:t>$10,000</w:t>
-            </w:r>
-            <w:r>
-              <w:rPr>
-                <w:szCs w:val="20"/>
-              </w:rPr>
-              <w:t xml:space="preserve"> of composites that are currently being used to manufacture the pod.</w:t>
+              <w:t>Competed in the SpaceX Hyperloop Pod Competition 1 (</w:t>
+            </w:r>
+            <w:hyperlink r:id="rId7" w:history="1">
+              <w:r>
+                <w:rPr>
+                  <w:rStyle w:val="Hyperlink"/>
+                  <w:szCs w:val="20"/>
+                </w:rPr>
+                <w:t>http://spacex.com/hyperloop)</w:t>
+              </w:r>
+            </w:hyperlink>
+            <w:r>
+              <w:rPr>
+                <w:szCs w:val="20"/>
+              </w:rPr>
+              <w:t>, and placed 6</w:t>
+            </w:r>
+            <w:r>
+              <w:rPr>
+                <w:szCs w:val="20"/>
+                <w:vertAlign w:val="superscript"/>
+              </w:rPr>
+              <w:t>th</w:t>
+            </w:r>
+            <w:r>
+              <w:rPr>
+                <w:szCs w:val="20"/>
+              </w:rPr>
+              <w:t xml:space="preserve"> out of an initial 1,700 teams. The team was also awarded with the </w:t>
+            </w:r>
+            <w:r>
+              <w:rPr>
+                <w:i/>
+                <w:szCs w:val="20"/>
+              </w:rPr>
+              <w:t>Safety Subsystem Award</w:t>
+            </w:r>
+            <w:r>
+              <w:rPr>
+                <w:szCs w:val="20"/>
+              </w:rPr>
+              <w:t xml:space="preserve"> in the Design Phase of the competition. </w:t>
             </w:r>
           </w:p>
         </w:tc>
@@ -918,7 +953,15 @@
               <w:rPr>
                 <w:szCs w:val="20"/>
               </w:rPr>
-              <w:t>Designed highly efficient algorithms used to calculate ZocialGPA scores using data from large, non-relational databases, while minimizing computation resource utilization to lower operating costs for the company.</w:t>
+              <w:t>Designed highly efficient algorithms used to calcu</w:t>
+            </w:r>
+            <w:bookmarkStart w:id="0" w:name="_GoBack"/>
+            <w:bookmarkEnd w:id="0"/>
+            <w:r>
+              <w:rPr>
+                <w:szCs w:val="20"/>
+              </w:rPr>
+              <w:t>late ZocialGPA scores using data from large, non-relational databases, while minimizing computation resource utilization to lower operating costs for the company.</w:t>
             </w:r>
           </w:p>
           <w:p>
@@ -1836,7 +1879,7 @@
               </w:rPr>
               <w:t xml:space="preserve">. Most of my work is Open Source, see: </w:t>
             </w:r>
-            <w:hyperlink r:id="rId7" w:history="1">
+            <w:hyperlink r:id="rId8" w:history="1">
               <w:r>
                 <w:rPr>
                   <w:rStyle w:val="Hyperlink"/>
@@ -2086,7 +2129,6 @@
               </w:numPr>
             </w:pPr>
             <w:r>
-              <w:lastRenderedPageBreak/>
               <w:t>Strong</w:t>
             </w:r>
             <w:r>
@@ -2132,12 +2174,7 @@
     </w:tbl>
     <w:p/>
     <w:sectPr>
-      <w:headerReference w:type="even" r:id="rId8"/>
       <w:headerReference w:type="default" r:id="rId9"/>
-      <w:footerReference w:type="even" r:id="rId10"/>
-      <w:footerReference w:type="default" r:id="rId11"/>
-      <w:headerReference w:type="first" r:id="rId12"/>
-      <w:footerReference w:type="first" r:id="rId13"/>
       <w:pgSz w:w="12240" w:h="15840"/>
       <w:pgMar w:top="720" w:right="1152" w:bottom="288" w:left="1152" w:header="720" w:footer="720" w:gutter="0"/>
       <w:cols w:space="720"/>
@@ -2166,36 +2203,6 @@
 </w:endnotes>
 </file>
 
-<file path=word/footer1.xml><?xml version="1.0" encoding="utf-8"?>
-<w:ftr xmlns:wpc="http://schemas.microsoft.com/office/word/2010/wordprocessingCanvas" xmlns:mo="http://schemas.microsoft.com/office/mac/office/2008/main" xmlns:mc="http://schemas.openxmlformats.org/markup-compatibility/2006" xmlns:mv="urn:schemas-microsoft-com:mac:vml" xmlns:o="urn:schemas-microsoft-com:office:office" xmlns:r="http://schemas.openxmlformats.org/officeDocument/2006/relationships" xmlns:m="http://schemas.openxmlformats.org/officeDocument/2006/math" xmlns:v="urn:schemas-microsoft-com:vml" xmlns:wp14="http://schemas.microsoft.com/office/word/2010/wordprocessingDrawing" xmlns:wp="http://schemas.openxmlformats.org/drawingml/2006/wordprocessingDrawing" xmlns:w10="urn:schemas-microsoft-com:office:word" xmlns:w="http://schemas.openxmlformats.org/wordprocessingml/2006/main" xmlns:w14="http://schemas.microsoft.com/office/word/2010/wordml" xmlns:w15="http://schemas.microsoft.com/office/word/2012/wordml" xmlns:wpg="http://schemas.microsoft.com/office/word/2010/wordprocessingGroup" xmlns:wpi="http://schemas.microsoft.com/office/word/2010/wordprocessingInk" xmlns:wne="http://schemas.microsoft.com/office/word/2006/wordml" xmlns:wps="http://schemas.microsoft.com/office/word/2010/wordprocessingShape" mc:Ignorable="w14 w15 wp14">
-  <w:p>
-    <w:pPr>
-      <w:pStyle w:val="Footer"/>
-    </w:pPr>
-  </w:p>
-</w:ftr>
-</file>
-
-<file path=word/footer2.xml><?xml version="1.0" encoding="utf-8"?>
-<w:ftr xmlns:wpc="http://schemas.microsoft.com/office/word/2010/wordprocessingCanvas" xmlns:mo="http://schemas.microsoft.com/office/mac/office/2008/main" xmlns:mc="http://schemas.openxmlformats.org/markup-compatibility/2006" xmlns:mv="urn:schemas-microsoft-com:mac:vml" xmlns:o="urn:schemas-microsoft-com:office:office" xmlns:r="http://schemas.openxmlformats.org/officeDocument/2006/relationships" xmlns:m="http://schemas.openxmlformats.org/officeDocument/2006/math" xmlns:v="urn:schemas-microsoft-com:vml" xmlns:wp14="http://schemas.microsoft.com/office/word/2010/wordprocessingDrawing" xmlns:wp="http://schemas.openxmlformats.org/drawingml/2006/wordprocessingDrawing" xmlns:w10="urn:schemas-microsoft-com:office:word" xmlns:w="http://schemas.openxmlformats.org/wordprocessingml/2006/main" xmlns:w14="http://schemas.microsoft.com/office/word/2010/wordml" xmlns:w15="http://schemas.microsoft.com/office/word/2012/wordml" xmlns:wpg="http://schemas.microsoft.com/office/word/2010/wordprocessingGroup" xmlns:wpi="http://schemas.microsoft.com/office/word/2010/wordprocessingInk" xmlns:wne="http://schemas.microsoft.com/office/word/2006/wordml" xmlns:wps="http://schemas.microsoft.com/office/word/2010/wordprocessingShape" mc:Ignorable="w14 w15 wp14">
-  <w:p>
-    <w:pPr>
-      <w:pStyle w:val="Footer"/>
-    </w:pPr>
-  </w:p>
-</w:ftr>
-</file>
-
-<file path=word/footer3.xml><?xml version="1.0" encoding="utf-8"?>
-<w:ftr xmlns:wpc="http://schemas.microsoft.com/office/word/2010/wordprocessingCanvas" xmlns:mo="http://schemas.microsoft.com/office/mac/office/2008/main" xmlns:mc="http://schemas.openxmlformats.org/markup-compatibility/2006" xmlns:mv="urn:schemas-microsoft-com:mac:vml" xmlns:o="urn:schemas-microsoft-com:office:office" xmlns:r="http://schemas.openxmlformats.org/officeDocument/2006/relationships" xmlns:m="http://schemas.openxmlformats.org/officeDocument/2006/math" xmlns:v="urn:schemas-microsoft-com:vml" xmlns:wp14="http://schemas.microsoft.com/office/word/2010/wordprocessingDrawing" xmlns:wp="http://schemas.openxmlformats.org/drawingml/2006/wordprocessingDrawing" xmlns:w10="urn:schemas-microsoft-com:office:word" xmlns:w="http://schemas.openxmlformats.org/wordprocessingml/2006/main" xmlns:w14="http://schemas.microsoft.com/office/word/2010/wordml" xmlns:w15="http://schemas.microsoft.com/office/word/2012/wordml" xmlns:wpg="http://schemas.microsoft.com/office/word/2010/wordprocessingGroup" xmlns:wpi="http://schemas.microsoft.com/office/word/2010/wordprocessingInk" xmlns:wne="http://schemas.microsoft.com/office/word/2006/wordml" xmlns:wps="http://schemas.microsoft.com/office/word/2010/wordprocessingShape" mc:Ignorable="w14 w15 wp14">
-  <w:p>
-    <w:pPr>
-      <w:pStyle w:val="Footer"/>
-    </w:pPr>
-  </w:p>
-</w:ftr>
-</file>
-
 <file path=word/footnotes.xml><?xml version="1.0" encoding="utf-8"?>
 <w:footnotes xmlns:wpc="http://schemas.microsoft.com/office/word/2010/wordprocessingCanvas" xmlns:mo="http://schemas.microsoft.com/office/mac/office/2008/main" xmlns:mc="http://schemas.openxmlformats.org/markup-compatibility/2006" xmlns:mv="urn:schemas-microsoft-com:mac:vml" xmlns:o="urn:schemas-microsoft-com:office:office" xmlns:r="http://schemas.openxmlformats.org/officeDocument/2006/relationships" xmlns:m="http://schemas.openxmlformats.org/officeDocument/2006/math" xmlns:v="urn:schemas-microsoft-com:vml" xmlns:wp14="http://schemas.microsoft.com/office/word/2010/wordprocessingDrawing" xmlns:wp="http://schemas.openxmlformats.org/drawingml/2006/wordprocessingDrawing" xmlns:w10="urn:schemas-microsoft-com:office:word" xmlns:w="http://schemas.openxmlformats.org/wordprocessingml/2006/main" xmlns:w14="http://schemas.microsoft.com/office/word/2010/wordml" xmlns:w15="http://schemas.microsoft.com/office/word/2012/wordml" xmlns:wpg="http://schemas.microsoft.com/office/word/2010/wordprocessingGroup" xmlns:wpi="http://schemas.microsoft.com/office/word/2010/wordprocessingInk" xmlns:wne="http://schemas.microsoft.com/office/word/2006/wordml" xmlns:wps="http://schemas.microsoft.com/office/word/2010/wordprocessingShape" mc:Ignorable="w14 w15 wp14">
   <w:footnote w:type="separator" w:id="-1">
@@ -2216,16 +2223,6 @@
 </file>
 
 <file path=word/header1.xml><?xml version="1.0" encoding="utf-8"?>
-<w:hdr xmlns:wpc="http://schemas.microsoft.com/office/word/2010/wordprocessingCanvas" xmlns:mo="http://schemas.microsoft.com/office/mac/office/2008/main" xmlns:mc="http://schemas.openxmlformats.org/markup-compatibility/2006" xmlns:mv="urn:schemas-microsoft-com:mac:vml" xmlns:o="urn:schemas-microsoft-com:office:office" xmlns:r="http://schemas.openxmlformats.org/officeDocument/2006/relationships" xmlns:m="http://schemas.openxmlformats.org/officeDocument/2006/math" xmlns:v="urn:schemas-microsoft-com:vml" xmlns:wp14="http://schemas.microsoft.com/office/word/2010/wordprocessingDrawing" xmlns:wp="http://schemas.openxmlformats.org/drawingml/2006/wordprocessingDrawing" xmlns:w10="urn:schemas-microsoft-com:office:word" xmlns:w="http://schemas.openxmlformats.org/wordprocessingml/2006/main" xmlns:w14="http://schemas.microsoft.com/office/word/2010/wordml" xmlns:w15="http://schemas.microsoft.com/office/word/2012/wordml" xmlns:wpg="http://schemas.microsoft.com/office/word/2010/wordprocessingGroup" xmlns:wpi="http://schemas.microsoft.com/office/word/2010/wordprocessingInk" xmlns:wne="http://schemas.microsoft.com/office/word/2006/wordml" xmlns:wps="http://schemas.microsoft.com/office/word/2010/wordprocessingShape" mc:Ignorable="w14 w15 wp14">
-  <w:p>
-    <w:pPr>
-      <w:pStyle w:val="Header"/>
-    </w:pPr>
-  </w:p>
-</w:hdr>
-</file>
-
-<file path=word/header2.xml><?xml version="1.0" encoding="utf-8"?>
 <w:hdr xmlns:wpc="http://schemas.microsoft.com/office/word/2010/wordprocessingCanvas" xmlns:mo="http://schemas.microsoft.com/office/mac/office/2008/main" xmlns:mc="http://schemas.openxmlformats.org/markup-compatibility/2006" xmlns:mv="urn:schemas-microsoft-com:mac:vml" xmlns:o="urn:schemas-microsoft-com:office:office" xmlns:r="http://schemas.openxmlformats.org/officeDocument/2006/relationships" xmlns:m="http://schemas.openxmlformats.org/officeDocument/2006/math" xmlns:v="urn:schemas-microsoft-com:vml" xmlns:wp14="http://schemas.microsoft.com/office/word/2010/wordprocessingDrawing" xmlns:wp="http://schemas.openxmlformats.org/drawingml/2006/wordprocessingDrawing" xmlns:w10="urn:schemas-microsoft-com:office:word" xmlns:w="http://schemas.openxmlformats.org/wordprocessingml/2006/main" xmlns:w14="http://schemas.microsoft.com/office/word/2010/wordml" xmlns:w15="http://schemas.microsoft.com/office/word/2012/wordml" xmlns:wpg="http://schemas.microsoft.com/office/word/2010/wordprocessingGroup" xmlns:wpi="http://schemas.microsoft.com/office/word/2010/wordprocessingInk" xmlns:wne="http://schemas.microsoft.com/office/word/2006/wordml" xmlns:wps="http://schemas.microsoft.com/office/word/2010/wordprocessingShape" mc:Ignorable="w14 w15 wp14">
   <w:tbl>
     <w:tblPr>
@@ -2315,8 +2312,6 @@
             </w:rPr>
             <w:t xml:space="preserve"> Ave NE, Seattle WA, 98105</w:t>
           </w:r>
-          <w:bookmarkStart w:id="0" w:name="_GoBack"/>
-          <w:bookmarkEnd w:id="0"/>
         </w:p>
       </w:tc>
     </w:tr>
@@ -2447,16 +2442,6 @@
         <w:color w:val="44546A" w:themeColor="text2"/>
         <w:sz w:val="2"/>
       </w:rPr>
-    </w:pPr>
-  </w:p>
-</w:hdr>
-</file>
-
-<file path=word/header3.xml><?xml version="1.0" encoding="utf-8"?>
-<w:hdr xmlns:wpc="http://schemas.microsoft.com/office/word/2010/wordprocessingCanvas" xmlns:mo="http://schemas.microsoft.com/office/mac/office/2008/main" xmlns:mc="http://schemas.openxmlformats.org/markup-compatibility/2006" xmlns:mv="urn:schemas-microsoft-com:mac:vml" xmlns:o="urn:schemas-microsoft-com:office:office" xmlns:r="http://schemas.openxmlformats.org/officeDocument/2006/relationships" xmlns:m="http://schemas.openxmlformats.org/officeDocument/2006/math" xmlns:v="urn:schemas-microsoft-com:vml" xmlns:wp14="http://schemas.microsoft.com/office/word/2010/wordprocessingDrawing" xmlns:wp="http://schemas.openxmlformats.org/drawingml/2006/wordprocessingDrawing" xmlns:w10="urn:schemas-microsoft-com:office:word" xmlns:w="http://schemas.openxmlformats.org/wordprocessingml/2006/main" xmlns:w14="http://schemas.microsoft.com/office/word/2010/wordml" xmlns:w15="http://schemas.microsoft.com/office/word/2012/wordml" xmlns:wpg="http://schemas.microsoft.com/office/word/2010/wordprocessingGroup" xmlns:wpi="http://schemas.microsoft.com/office/word/2010/wordprocessingInk" xmlns:wne="http://schemas.microsoft.com/office/word/2006/wordml" xmlns:wps="http://schemas.microsoft.com/office/word/2010/wordprocessingShape" mc:Ignorable="w14 w15 wp14">
-  <w:p>
-    <w:pPr>
-      <w:pStyle w:val="Header"/>
     </w:pPr>
   </w:p>
 </w:hdr>

</xml_diff>

<commit_message>
Updated for hfsl job - added stevens. Old update, circa September 17
</commit_message>
<xml_diff>
--- a/Rukmal Weerawarana - Resume.docx
+++ b/Rukmal Weerawarana - Resume.docx
@@ -49,6 +49,82 @@
                 <w:sz w:val="20"/>
                 <w:szCs w:val="20"/>
               </w:rPr>
+              <w:t>Stevens Institute of Technology</w:t>
+            </w:r>
+          </w:p>
+          <w:p>
+            <w:pPr>
+              <w:pStyle w:val="ListParagraph"/>
+              <w:numPr>
+                <w:ilvl w:val="0"/>
+                <w:numId w:val="8"/>
+              </w:numPr>
+              <w:ind w:left="504"/>
+            </w:pPr>
+            <w:r>
+              <w:t>Master of Science in Financial Engineering</w:t>
+            </w:r>
+          </w:p>
+        </w:tc>
+        <w:tc>
+          <w:tcPr>
+            <w:tcW w:w="2880" w:type="dxa"/>
+          </w:tcPr>
+          <w:p>
+            <w:pPr>
+              <w:jc w:val="right"/>
+              <w:rPr>
+                <w:sz w:val="20"/>
+                <w:szCs w:val="20"/>
+              </w:rPr>
+            </w:pPr>
+            <w:r>
+              <w:rPr>
+                <w:sz w:val="20"/>
+                <w:szCs w:val="20"/>
+              </w:rPr>
+              <w:t>Hoboken, NJ</w:t>
+            </w:r>
+          </w:p>
+          <w:p>
+            <w:pPr>
+              <w:jc w:val="right"/>
+              <w:rPr>
+                <w:sz w:val="20"/>
+                <w:szCs w:val="20"/>
+              </w:rPr>
+            </w:pPr>
+            <w:r>
+              <w:rPr>
+                <w:sz w:val="20"/>
+                <w:szCs w:val="20"/>
+              </w:rPr>
+              <w:t>May 2019</w:t>
+            </w:r>
+          </w:p>
+        </w:tc>
+      </w:tr>
+      <w:tr>
+        <w:tc>
+          <w:tcPr>
+            <w:tcW w:w="7110" w:type="dxa"/>
+          </w:tcPr>
+          <w:p>
+            <w:pPr>
+              <w:rPr>
+                <w:b/>
+                <w:i/>
+                <w:sz w:val="20"/>
+                <w:szCs w:val="20"/>
+              </w:rPr>
+            </w:pPr>
+            <w:r>
+              <w:rPr>
+                <w:b/>
+                <w:i/>
+                <w:sz w:val="20"/>
+                <w:szCs w:val="20"/>
+              </w:rPr>
               <w:t>University of Washington</w:t>
             </w:r>
             <w:r>
@@ -77,6 +153,7 @@
                 <w:ilvl w:val="0"/>
                 <w:numId w:val="1"/>
               </w:numPr>
+              <w:ind w:left="504"/>
               <w:rPr>
                 <w:szCs w:val="20"/>
               </w:rPr>
@@ -86,18 +163,6 @@
                 <w:szCs w:val="20"/>
               </w:rPr>
               <w:t>BABA Finance &amp; Business Economics</w:t>
-            </w:r>
-            <w:r>
-              <w:rPr>
-                <w:szCs w:val="20"/>
-              </w:rPr>
-              <w:t xml:space="preserve">, with a Minor in Applied </w:t>
-            </w:r>
-            <w:r>
-              <w:rPr>
-                <w:szCs w:val="20"/>
-              </w:rPr>
-              <w:t>Mathematics</w:t>
             </w:r>
             <w:r>
               <w:rPr>
@@ -113,21 +178,46 @@
                 <w:ilvl w:val="0"/>
                 <w:numId w:val="1"/>
               </w:numPr>
-              <w:rPr>
-                <w:szCs w:val="20"/>
-              </w:rPr>
-            </w:pPr>
-            <w:r>
-              <w:rPr>
-                <w:szCs w:val="20"/>
-              </w:rPr>
-              <w:t>Awarded Quantitative Fundamentals of Computational Finance Certificate with</w:t>
-            </w:r>
-            <w:r>
-              <w:rPr>
-                <w:szCs w:val="20"/>
-              </w:rPr>
-              <w:t xml:space="preserve"> 3.67 GPA from the </w:t>
+              <w:ind w:left="504"/>
+              <w:rPr>
+                <w:szCs w:val="20"/>
+              </w:rPr>
+            </w:pPr>
+            <w:r>
+              <w:rPr>
+                <w:szCs w:val="20"/>
+              </w:rPr>
+              <w:t>Quantitative Fundamentals of Computational Finance Certificate</w:t>
+            </w:r>
+            <w:r>
+              <w:rPr>
+                <w:szCs w:val="20"/>
+              </w:rPr>
+              <w:t xml:space="preserve"> </w:t>
+            </w:r>
+            <w:r>
+              <w:rPr>
+                <w:szCs w:val="20"/>
+              </w:rPr>
+              <w:t>(</w:t>
+            </w:r>
+            <w:r>
+              <w:rPr>
+                <w:szCs w:val="20"/>
+              </w:rPr>
+              <w:t>3.67 GPA</w:t>
+            </w:r>
+            <w:r>
+              <w:rPr>
+                <w:szCs w:val="20"/>
+              </w:rPr>
+              <w:t>)</w:t>
+            </w:r>
+            <w:r>
+              <w:rPr>
+                <w:szCs w:val="20"/>
+              </w:rPr>
+              <w:t xml:space="preserve"> from the </w:t>
             </w:r>
             <w:r>
               <w:rPr>
@@ -139,25 +229,19 @@
               <w:rPr>
                 <w:szCs w:val="20"/>
               </w:rPr>
-              <w:t>Computational Finance Program</w:t>
-            </w:r>
-          </w:p>
-          <w:p>
-            <w:pPr>
-              <w:pStyle w:val="ListParagraph"/>
-              <w:numPr>
-                <w:ilvl w:val="0"/>
-                <w:numId w:val="1"/>
-              </w:numPr>
-              <w:rPr>
-                <w:szCs w:val="20"/>
-              </w:rPr>
-            </w:pPr>
-            <w:r>
-              <w:rPr>
-                <w:szCs w:val="20"/>
-              </w:rPr>
-              <w:t>Senior class standing</w:t>
+              <w:t>Computational Finance</w:t>
+            </w:r>
+            <w:r>
+              <w:rPr>
+                <w:szCs w:val="20"/>
+              </w:rPr>
+              <w:t xml:space="preserve"> Program</w:t>
+            </w:r>
+            <w:r>
+              <w:rPr>
+                <w:szCs w:val="20"/>
+              </w:rPr>
+              <w:t xml:space="preserve"> (CFRM)</w:t>
             </w:r>
           </w:p>
         </w:tc>
@@ -195,130 +279,6 @@
                 <w:szCs w:val="20"/>
               </w:rPr>
               <w:t>June 2017</w:t>
-            </w:r>
-          </w:p>
-        </w:tc>
-      </w:tr>
-      <w:tr>
-        <w:trPr>
-          <w:trHeight w:val="459"/>
-        </w:trPr>
-        <w:tc>
-          <w:tcPr>
-            <w:tcW w:w="7110" w:type="dxa"/>
-          </w:tcPr>
-          <w:p>
-            <w:pPr>
-              <w:rPr>
-                <w:b/>
-                <w:i/>
-                <w:sz w:val="20"/>
-                <w:szCs w:val="20"/>
-              </w:rPr>
-            </w:pPr>
-            <w:r>
-              <w:rPr>
-                <w:b/>
-                <w:i/>
-                <w:sz w:val="20"/>
-                <w:szCs w:val="20"/>
-              </w:rPr>
-              <w:t>The British School in Colombo</w:t>
-            </w:r>
-            <w:r>
-              <w:rPr>
-                <w:b/>
-                <w:i/>
-                <w:sz w:val="20"/>
-                <w:szCs w:val="20"/>
-              </w:rPr>
-              <w:t xml:space="preserve"> (BSC)</w:t>
-            </w:r>
-          </w:p>
-          <w:p>
-            <w:pPr>
-              <w:pStyle w:val="ListParagraph"/>
-              <w:numPr>
-                <w:ilvl w:val="0"/>
-                <w:numId w:val="2"/>
-              </w:numPr>
-              <w:rPr>
-                <w:szCs w:val="20"/>
-              </w:rPr>
-            </w:pPr>
-            <w:r>
-              <w:rPr>
-                <w:szCs w:val="20"/>
-              </w:rPr>
-              <w:t>International Baccalaureate Diploma</w:t>
-            </w:r>
-            <w:r>
-              <w:rPr>
-                <w:szCs w:val="20"/>
-              </w:rPr>
-              <w:t xml:space="preserve"> Program</w:t>
-            </w:r>
-            <w:r>
-              <w:rPr>
-                <w:szCs w:val="20"/>
-              </w:rPr>
-              <w:t xml:space="preserve"> (IB</w:t>
-            </w:r>
-            <w:r>
-              <w:rPr>
-                <w:szCs w:val="20"/>
-              </w:rPr>
-              <w:t>DP</w:t>
-            </w:r>
-            <w:r>
-              <w:rPr>
-                <w:szCs w:val="20"/>
-              </w:rPr>
-              <w:t>)</w:t>
-            </w:r>
-          </w:p>
-        </w:tc>
-        <w:tc>
-          <w:tcPr>
-            <w:tcW w:w="2880" w:type="dxa"/>
-          </w:tcPr>
-          <w:p>
-            <w:pPr>
-              <w:jc w:val="right"/>
-              <w:rPr>
-                <w:sz w:val="20"/>
-                <w:szCs w:val="20"/>
-              </w:rPr>
-            </w:pPr>
-            <w:r>
-              <w:rPr>
-                <w:sz w:val="20"/>
-                <w:szCs w:val="20"/>
-              </w:rPr>
-              <w:t>Colombo, Sri Lanka</w:t>
-            </w:r>
-            <w:r>
-              <w:rPr>
-                <w:sz w:val="20"/>
-                <w:szCs w:val="20"/>
-              </w:rPr>
-              <w:t xml:space="preserve"> (LK)</w:t>
-            </w:r>
-          </w:p>
-          <w:p>
-            <w:pPr>
-              <w:jc w:val="right"/>
-              <w:rPr>
-                <w:sz w:val="20"/>
-                <w:szCs w:val="20"/>
-              </w:rPr>
-            </w:pPr>
-            <w:r>
-              <w:rPr>
-                <w:sz w:val="20"/>
-                <w:szCs w:val="20"/>
-              </w:rPr>
-              <w:t>June 2013</w:t>
             </w:r>
           </w:p>
         </w:tc>
@@ -478,8 +438,10 @@
                 <w:sz w:val="20"/>
                 <w:szCs w:val="20"/>
               </w:rPr>
-              <w:t>Present</w:t>
-            </w:r>
+              <w:t>08/2017</w:t>
+            </w:r>
+            <w:bookmarkStart w:id="0" w:name="_GoBack"/>
+            <w:bookmarkEnd w:id="0"/>
           </w:p>
         </w:tc>
       </w:tr>
@@ -499,6 +461,7 @@
               <w:tabs>
                 <w:tab w:val="left" w:pos="928"/>
               </w:tabs>
+              <w:ind w:left="504"/>
               <w:jc w:val="both"/>
               <w:rPr>
                 <w:szCs w:val="20"/>
@@ -508,7 +471,19 @@
               <w:rPr>
                 <w:szCs w:val="20"/>
               </w:rPr>
-              <w:t>Contribute to the design, manufacturing, testing and future development of a revolutionary transportation system that has the potential to reshape consumer and commercial transport industries.</w:t>
+              <w:t>Contribute</w:t>
+            </w:r>
+            <w:r>
+              <w:rPr>
+                <w:szCs w:val="20"/>
+              </w:rPr>
+              <w:t>d</w:t>
+            </w:r>
+            <w:r>
+              <w:rPr>
+                <w:szCs w:val="20"/>
+              </w:rPr>
+              <w:t xml:space="preserve"> to the design, manufacturing, testing and future development of a revolutionary transportation system that has the potential to reshape consumer and commercial transport industries.</w:t>
             </w:r>
           </w:p>
           <w:p>
@@ -521,6 +496,7 @@
               <w:tabs>
                 <w:tab w:val="left" w:pos="928"/>
               </w:tabs>
+              <w:ind w:left="504"/>
               <w:jc w:val="both"/>
               <w:rPr>
                 <w:szCs w:val="20"/>
@@ -530,7 +506,13 @@
               <w:rPr>
                 <w:szCs w:val="20"/>
               </w:rPr>
-              <w:t>Current lead of the UWHL Business Management</w:t>
+              <w:t>L</w:t>
+            </w:r>
+            <w:r>
+              <w:rPr>
+                <w:szCs w:val="20"/>
+              </w:rPr>
+              <w:t>ead of the UWHL Business Management</w:t>
             </w:r>
             <w:r>
               <w:rPr>
@@ -609,6 +591,7 @@
               <w:tabs>
                 <w:tab w:val="left" w:pos="928"/>
               </w:tabs>
+              <w:ind w:left="504"/>
               <w:jc w:val="both"/>
               <w:rPr>
                 <w:szCs w:val="20"/>
@@ -624,7 +607,19 @@
               <w:rPr>
                 <w:szCs w:val="20"/>
               </w:rPr>
-              <w:t xml:space="preserve"> interface with</w:t>
+              <w:t xml:space="preserve"> interface</w:t>
+            </w:r>
+            <w:r>
+              <w:rPr>
+                <w:szCs w:val="20"/>
+              </w:rPr>
+              <w:t>d</w:t>
+            </w:r>
+            <w:r>
+              <w:rPr>
+                <w:szCs w:val="20"/>
+              </w:rPr>
+              <w:t xml:space="preserve"> with</w:t>
             </w:r>
             <w:r>
               <w:rPr>
@@ -697,6 +692,7 @@
               <w:tabs>
                 <w:tab w:val="left" w:pos="928"/>
               </w:tabs>
+              <w:ind w:left="504"/>
               <w:jc w:val="both"/>
               <w:rPr>
                 <w:szCs w:val="20"/>
@@ -907,6 +903,7 @@
                 <w:ilvl w:val="0"/>
                 <w:numId w:val="3"/>
               </w:numPr>
+              <w:ind w:left="504"/>
               <w:jc w:val="both"/>
               <w:rPr>
                 <w:szCs w:val="20"/>
@@ -944,6 +941,7 @@
                 <w:ilvl w:val="0"/>
                 <w:numId w:val="3"/>
               </w:numPr>
+              <w:ind w:left="504"/>
               <w:jc w:val="both"/>
               <w:rPr>
                 <w:szCs w:val="20"/>
@@ -953,15 +951,7 @@
               <w:rPr>
                 <w:szCs w:val="20"/>
               </w:rPr>
-              <w:t>Designed highly efficient algorithms used to calcu</w:t>
-            </w:r>
-            <w:bookmarkStart w:id="0" w:name="_GoBack"/>
-            <w:bookmarkEnd w:id="0"/>
-            <w:r>
-              <w:rPr>
-                <w:szCs w:val="20"/>
-              </w:rPr>
-              <w:t>late ZocialGPA scores using data from large, non-relational databases, while minimizing computation resource utilization to lower operating costs for the company.</w:t>
+              <w:t>Designed highly efficient algorithms used to calculate ZocialGPA scores using data from large, non-relational databases, while minimizing computation resource utilization to lower operating costs for the company.</w:t>
             </w:r>
           </w:p>
           <w:p>
@@ -971,6 +961,7 @@
                 <w:ilvl w:val="0"/>
                 <w:numId w:val="3"/>
               </w:numPr>
+              <w:ind w:left="504"/>
               <w:jc w:val="both"/>
               <w:rPr>
                 <w:szCs w:val="20"/>
@@ -1148,6 +1139,7 @@
                 <w:ilvl w:val="0"/>
                 <w:numId w:val="4"/>
               </w:numPr>
+              <w:ind w:left="504"/>
               <w:jc w:val="both"/>
               <w:rPr>
                 <w:szCs w:val="20"/>
@@ -1179,6 +1171,7 @@
                 <w:ilvl w:val="0"/>
                 <w:numId w:val="4"/>
               </w:numPr>
+              <w:ind w:left="504"/>
               <w:jc w:val="both"/>
               <w:rPr>
                 <w:szCs w:val="20"/>
@@ -1304,6 +1297,7 @@
                 <w:ilvl w:val="0"/>
                 <w:numId w:val="4"/>
               </w:numPr>
+              <w:ind w:left="504"/>
               <w:rPr>
                 <w:szCs w:val="20"/>
               </w:rPr>
@@ -1481,7 +1475,14 @@
                 <w:sz w:val="20"/>
                 <w:szCs w:val="20"/>
               </w:rPr>
-              <w:t>09/2014 – Present</w:t>
+              <w:t xml:space="preserve">09/2014 – </w:t>
+            </w:r>
+            <w:r>
+              <w:rPr>
+                <w:sz w:val="20"/>
+                <w:szCs w:val="20"/>
+              </w:rPr>
+              <w:t>06/2017</w:t>
             </w:r>
           </w:p>
         </w:tc>
@@ -1499,6 +1500,7 @@
                 <w:ilvl w:val="0"/>
                 <w:numId w:val="2"/>
               </w:numPr>
+              <w:ind w:left="504"/>
               <w:jc w:val="both"/>
               <w:rPr>
                 <w:szCs w:val="20"/>
@@ -1524,6 +1526,7 @@
                 <w:ilvl w:val="0"/>
                 <w:numId w:val="2"/>
               </w:numPr>
+              <w:ind w:left="504"/>
               <w:jc w:val="both"/>
               <w:rPr>
                 <w:szCs w:val="20"/>
@@ -1632,7 +1635,14 @@
                 <w:sz w:val="20"/>
                 <w:szCs w:val="20"/>
               </w:rPr>
-              <w:t>02/2014 – Present</w:t>
+              <w:t xml:space="preserve">02/2014 – </w:t>
+            </w:r>
+            <w:r>
+              <w:rPr>
+                <w:sz w:val="20"/>
+                <w:szCs w:val="20"/>
+              </w:rPr>
+              <w:t>06/2017</w:t>
             </w:r>
           </w:p>
         </w:tc>
@@ -1653,6 +1663,7 @@
                 <w:ilvl w:val="0"/>
                 <w:numId w:val="2"/>
               </w:numPr>
+              <w:ind w:left="504"/>
               <w:jc w:val="both"/>
               <w:rPr>
                 <w:szCs w:val="20"/>
@@ -1697,6 +1708,7 @@
                 <w:ilvl w:val="0"/>
                 <w:numId w:val="2"/>
               </w:numPr>
+              <w:ind w:left="504"/>
               <w:jc w:val="both"/>
               <w:rPr>
                 <w:szCs w:val="20"/>
@@ -1818,7 +1830,14 @@
                 <w:sz w:val="20"/>
                 <w:szCs w:val="20"/>
               </w:rPr>
-              <w:t>09/2015 – Present</w:t>
+              <w:t xml:space="preserve">09/2015 – </w:t>
+            </w:r>
+            <w:r>
+              <w:rPr>
+                <w:sz w:val="20"/>
+                <w:szCs w:val="20"/>
+              </w:rPr>
+              <w:t>06/2017</w:t>
             </w:r>
           </w:p>
         </w:tc>
@@ -1836,6 +1855,7 @@
                 <w:ilvl w:val="0"/>
                 <w:numId w:val="6"/>
               </w:numPr>
+              <w:ind w:left="504"/>
               <w:rPr>
                 <w:szCs w:val="20"/>
               </w:rPr>
@@ -1986,7 +2006,14 @@
                 <w:sz w:val="20"/>
                 <w:szCs w:val="20"/>
               </w:rPr>
-              <w:t>/2015 – Present</w:t>
+              <w:t xml:space="preserve">/2015 – </w:t>
+            </w:r>
+            <w:r>
+              <w:rPr>
+                <w:sz w:val="20"/>
+                <w:szCs w:val="20"/>
+              </w:rPr>
+              <w:t>08/2017</w:t>
             </w:r>
           </w:p>
         </w:tc>
@@ -2004,6 +2031,7 @@
                 <w:ilvl w:val="0"/>
                 <w:numId w:val="5"/>
               </w:numPr>
+              <w:ind w:left="504"/>
               <w:rPr>
                 <w:szCs w:val="20"/>
               </w:rPr>
@@ -2035,7 +2063,7 @@
     <w:tbl>
       <w:tblPr>
         <w:tblStyle w:val="TableGrid"/>
-        <w:tblW w:w="0" w:type="auto"/>
+        <w:tblW w:w="9993" w:type="dxa"/>
         <w:jc w:val="center"/>
         <w:tblBorders>
           <w:top w:val="none" w:sz="0" w:space="0" w:color="auto"/>
@@ -2048,17 +2076,18 @@
         <w:tblLook w:val="04A0" w:firstRow="1" w:lastRow="0" w:firstColumn="1" w:lastColumn="0" w:noHBand="0" w:noVBand="1"/>
       </w:tblPr>
       <w:tblGrid>
-        <w:gridCol w:w="3116"/>
-        <w:gridCol w:w="3117"/>
-        <w:gridCol w:w="3577"/>
+        <w:gridCol w:w="3275"/>
+        <w:gridCol w:w="3104"/>
+        <w:gridCol w:w="3614"/>
       </w:tblGrid>
       <w:tr>
         <w:trPr>
+          <w:trHeight w:hRule="exact" w:val="504"/>
           <w:jc w:val="center"/>
         </w:trPr>
         <w:tc>
           <w:tcPr>
-            <w:tcW w:w="3116" w:type="dxa"/>
+            <w:tcW w:w="3275" w:type="dxa"/>
           </w:tcPr>
           <w:p>
             <w:pPr>
@@ -2067,6 +2096,7 @@
                 <w:ilvl w:val="0"/>
                 <w:numId w:val="2"/>
               </w:numPr>
+              <w:ind w:left="504"/>
             </w:pPr>
             <w:r>
               <w:t>Extensive computer programming knowledge</w:t>
@@ -2075,7 +2105,7 @@
         </w:tc>
         <w:tc>
           <w:tcPr>
-            <w:tcW w:w="3117" w:type="dxa"/>
+            <w:tcW w:w="3104" w:type="dxa"/>
           </w:tcPr>
           <w:p>
             <w:pPr>
@@ -2084,6 +2114,7 @@
                 <w:ilvl w:val="0"/>
                 <w:numId w:val="2"/>
               </w:numPr>
+              <w:ind w:left="504"/>
             </w:pPr>
             <w:r>
               <w:t>Computational statistical analysis</w:t>
@@ -2092,7 +2123,7 @@
         </w:tc>
         <w:tc>
           <w:tcPr>
-            <w:tcW w:w="3577" w:type="dxa"/>
+            <w:tcW w:w="3614" w:type="dxa"/>
           </w:tcPr>
           <w:p>
             <w:pPr>
@@ -2101,6 +2132,7 @@
                 <w:ilvl w:val="0"/>
                 <w:numId w:val="2"/>
               </w:numPr>
+              <w:ind w:left="504"/>
             </w:pPr>
             <w:r>
               <w:t>Significant</w:t>
@@ -2118,7 +2150,7 @@
         </w:trPr>
         <w:tc>
           <w:tcPr>
-            <w:tcW w:w="3116" w:type="dxa"/>
+            <w:tcW w:w="3275" w:type="dxa"/>
           </w:tcPr>
           <w:p>
             <w:pPr>
@@ -2127,6 +2159,7 @@
                 <w:ilvl w:val="0"/>
                 <w:numId w:val="2"/>
               </w:numPr>
+              <w:ind w:left="504"/>
             </w:pPr>
             <w:r>
               <w:t>Strong</w:t>
@@ -2138,7 +2171,7 @@
         </w:tc>
         <w:tc>
           <w:tcPr>
-            <w:tcW w:w="3117" w:type="dxa"/>
+            <w:tcW w:w="3104" w:type="dxa"/>
           </w:tcPr>
           <w:p>
             <w:pPr>
@@ -2147,6 +2180,7 @@
                 <w:ilvl w:val="0"/>
                 <w:numId w:val="2"/>
               </w:numPr>
+              <w:ind w:left="504"/>
             </w:pPr>
             <w:r>
               <w:t>Excellent interpersonal skills</w:t>
@@ -2155,7 +2189,7 @@
         </w:tc>
         <w:tc>
           <w:tcPr>
-            <w:tcW w:w="3577" w:type="dxa"/>
+            <w:tcW w:w="3614" w:type="dxa"/>
           </w:tcPr>
           <w:p>
             <w:pPr>
@@ -2164,6 +2198,7 @@
                 <w:ilvl w:val="0"/>
                 <w:numId w:val="2"/>
               </w:numPr>
+              <w:ind w:left="504"/>
             </w:pPr>
             <w:r>
               <w:t>Goal-oriented time management</w:t>
@@ -2174,9 +2209,14 @@
     </w:tbl>
     <w:p/>
     <w:sectPr>
-      <w:headerReference w:type="default" r:id="rId9"/>
+      <w:headerReference w:type="even" r:id="rId9"/>
+      <w:headerReference w:type="default" r:id="rId10"/>
+      <w:footerReference w:type="even" r:id="rId11"/>
+      <w:footerReference w:type="default" r:id="rId12"/>
+      <w:headerReference w:type="first" r:id="rId13"/>
+      <w:footerReference w:type="first" r:id="rId14"/>
       <w:pgSz w:w="12240" w:h="15840"/>
-      <w:pgMar w:top="720" w:right="1152" w:bottom="288" w:left="1152" w:header="720" w:footer="720" w:gutter="0"/>
+      <w:pgMar w:top="720" w:right="1152" w:bottom="259" w:left="1152" w:header="720" w:footer="720" w:gutter="0"/>
       <w:cols w:space="720"/>
       <w:docGrid w:linePitch="360"/>
     </w:sectPr>
@@ -2203,6 +2243,54 @@
 </w:endnotes>
 </file>
 
+<file path=word/footer1.xml><?xml version="1.0" encoding="utf-8"?>
+<w:ftr xmlns:wpc="http://schemas.microsoft.com/office/word/2010/wordprocessingCanvas" xmlns:mo="http://schemas.microsoft.com/office/mac/office/2008/main" xmlns:mc="http://schemas.openxmlformats.org/markup-compatibility/2006" xmlns:mv="urn:schemas-microsoft-com:mac:vml" xmlns:o="urn:schemas-microsoft-com:office:office" xmlns:r="http://schemas.openxmlformats.org/officeDocument/2006/relationships" xmlns:m="http://schemas.openxmlformats.org/officeDocument/2006/math" xmlns:v="urn:schemas-microsoft-com:vml" xmlns:wp14="http://schemas.microsoft.com/office/word/2010/wordprocessingDrawing" xmlns:wp="http://schemas.openxmlformats.org/drawingml/2006/wordprocessingDrawing" xmlns:w10="urn:schemas-microsoft-com:office:word" xmlns:w="http://schemas.openxmlformats.org/wordprocessingml/2006/main" xmlns:w14="http://schemas.microsoft.com/office/word/2010/wordml" xmlns:w15="http://schemas.microsoft.com/office/word/2012/wordml" xmlns:wpg="http://schemas.microsoft.com/office/word/2010/wordprocessingGroup" xmlns:wpi="http://schemas.microsoft.com/office/word/2010/wordprocessingInk" xmlns:wne="http://schemas.microsoft.com/office/word/2006/wordml" xmlns:wps="http://schemas.microsoft.com/office/word/2010/wordprocessingShape" mc:Ignorable="w14 w15 wp14">
+  <w:p>
+    <w:pPr>
+      <w:pStyle w:val="Footer"/>
+    </w:pPr>
+  </w:p>
+</w:ftr>
+</file>
+
+<file path=word/footer2.xml><?xml version="1.0" encoding="utf-8"?>
+<w:ftr xmlns:wpc="http://schemas.microsoft.com/office/word/2010/wordprocessingCanvas" xmlns:mo="http://schemas.microsoft.com/office/mac/office/2008/main" xmlns:mc="http://schemas.openxmlformats.org/markup-compatibility/2006" xmlns:mv="urn:schemas-microsoft-com:mac:vml" xmlns:o="urn:schemas-microsoft-com:office:office" xmlns:r="http://schemas.openxmlformats.org/officeDocument/2006/relationships" xmlns:m="http://schemas.openxmlformats.org/officeDocument/2006/math" xmlns:v="urn:schemas-microsoft-com:vml" xmlns:wp14="http://schemas.microsoft.com/office/word/2010/wordprocessingDrawing" xmlns:wp="http://schemas.openxmlformats.org/drawingml/2006/wordprocessingDrawing" xmlns:w10="urn:schemas-microsoft-com:office:word" xmlns:w="http://schemas.openxmlformats.org/wordprocessingml/2006/main" xmlns:w14="http://schemas.microsoft.com/office/word/2010/wordml" xmlns:w15="http://schemas.microsoft.com/office/word/2012/wordml" xmlns:wpg="http://schemas.microsoft.com/office/word/2010/wordprocessingGroup" xmlns:wpi="http://schemas.microsoft.com/office/word/2010/wordprocessingInk" xmlns:wne="http://schemas.microsoft.com/office/word/2006/wordml" xmlns:wps="http://schemas.microsoft.com/office/word/2010/wordprocessingShape" mc:Ignorable="w14 w15 wp14">
+  <w:p>
+    <w:pPr>
+      <w:pStyle w:val="Footer"/>
+      <w:jc w:val="right"/>
+      <w:rPr>
+        <w:b/>
+        <w:sz w:val="21"/>
+      </w:rPr>
+    </w:pPr>
+    <w:r>
+      <w:rPr>
+        <w:b/>
+        <w:sz w:val="21"/>
+      </w:rPr>
+      <w:t>Work Authorization:</w:t>
+    </w:r>
+    <w:r>
+      <w:rPr>
+        <w:sz w:val="21"/>
+      </w:rPr>
+      <w:t xml:space="preserve"> US Citizen </w:t>
+    </w:r>
+  </w:p>
+</w:ftr>
+</file>
+
+<file path=word/footer3.xml><?xml version="1.0" encoding="utf-8"?>
+<w:ftr xmlns:wpc="http://schemas.microsoft.com/office/word/2010/wordprocessingCanvas" xmlns:mo="http://schemas.microsoft.com/office/mac/office/2008/main" xmlns:mc="http://schemas.openxmlformats.org/markup-compatibility/2006" xmlns:mv="urn:schemas-microsoft-com:mac:vml" xmlns:o="urn:schemas-microsoft-com:office:office" xmlns:r="http://schemas.openxmlformats.org/officeDocument/2006/relationships" xmlns:m="http://schemas.openxmlformats.org/officeDocument/2006/math" xmlns:v="urn:schemas-microsoft-com:vml" xmlns:wp14="http://schemas.microsoft.com/office/word/2010/wordprocessingDrawing" xmlns:wp="http://schemas.openxmlformats.org/drawingml/2006/wordprocessingDrawing" xmlns:w10="urn:schemas-microsoft-com:office:word" xmlns:w="http://schemas.openxmlformats.org/wordprocessingml/2006/main" xmlns:w14="http://schemas.microsoft.com/office/word/2010/wordml" xmlns:w15="http://schemas.microsoft.com/office/word/2012/wordml" xmlns:wpg="http://schemas.microsoft.com/office/word/2010/wordprocessingGroup" xmlns:wpi="http://schemas.microsoft.com/office/word/2010/wordprocessingInk" xmlns:wne="http://schemas.microsoft.com/office/word/2006/wordml" xmlns:wps="http://schemas.microsoft.com/office/word/2010/wordprocessingShape" mc:Ignorable="w14 w15 wp14">
+  <w:p>
+    <w:pPr>
+      <w:pStyle w:val="Footer"/>
+    </w:pPr>
+  </w:p>
+</w:ftr>
+</file>
+
 <file path=word/footnotes.xml><?xml version="1.0" encoding="utf-8"?>
 <w:footnotes xmlns:wpc="http://schemas.microsoft.com/office/word/2010/wordprocessingCanvas" xmlns:mo="http://schemas.microsoft.com/office/mac/office/2008/main" xmlns:mc="http://schemas.openxmlformats.org/markup-compatibility/2006" xmlns:mv="urn:schemas-microsoft-com:mac:vml" xmlns:o="urn:schemas-microsoft-com:office:office" xmlns:r="http://schemas.openxmlformats.org/officeDocument/2006/relationships" xmlns:m="http://schemas.openxmlformats.org/officeDocument/2006/math" xmlns:v="urn:schemas-microsoft-com:vml" xmlns:wp14="http://schemas.microsoft.com/office/word/2010/wordprocessingDrawing" xmlns:wp="http://schemas.openxmlformats.org/drawingml/2006/wordprocessingDrawing" xmlns:w10="urn:schemas-microsoft-com:office:word" xmlns:w="http://schemas.openxmlformats.org/wordprocessingml/2006/main" xmlns:w14="http://schemas.microsoft.com/office/word/2010/wordml" xmlns:w15="http://schemas.microsoft.com/office/word/2012/wordml" xmlns:wpg="http://schemas.microsoft.com/office/word/2010/wordprocessingGroup" xmlns:wpi="http://schemas.microsoft.com/office/word/2010/wordprocessingInk" xmlns:wne="http://schemas.microsoft.com/office/word/2006/wordml" xmlns:wps="http://schemas.microsoft.com/office/word/2010/wordprocessingShape" mc:Ignorable="w14 w15 wp14">
   <w:footnote w:type="separator" w:id="-1">
@@ -2224,6 +2312,16 @@
 
 <file path=word/header1.xml><?xml version="1.0" encoding="utf-8"?>
 <w:hdr xmlns:wpc="http://schemas.microsoft.com/office/word/2010/wordprocessingCanvas" xmlns:mo="http://schemas.microsoft.com/office/mac/office/2008/main" xmlns:mc="http://schemas.openxmlformats.org/markup-compatibility/2006" xmlns:mv="urn:schemas-microsoft-com:mac:vml" xmlns:o="urn:schemas-microsoft-com:office:office" xmlns:r="http://schemas.openxmlformats.org/officeDocument/2006/relationships" xmlns:m="http://schemas.openxmlformats.org/officeDocument/2006/math" xmlns:v="urn:schemas-microsoft-com:vml" xmlns:wp14="http://schemas.microsoft.com/office/word/2010/wordprocessingDrawing" xmlns:wp="http://schemas.openxmlformats.org/drawingml/2006/wordprocessingDrawing" xmlns:w10="urn:schemas-microsoft-com:office:word" xmlns:w="http://schemas.openxmlformats.org/wordprocessingml/2006/main" xmlns:w14="http://schemas.microsoft.com/office/word/2010/wordml" xmlns:w15="http://schemas.microsoft.com/office/word/2012/wordml" xmlns:wpg="http://schemas.microsoft.com/office/word/2010/wordprocessingGroup" xmlns:wpi="http://schemas.microsoft.com/office/word/2010/wordprocessingInk" xmlns:wne="http://schemas.microsoft.com/office/word/2006/wordml" xmlns:wps="http://schemas.microsoft.com/office/word/2010/wordprocessingShape" mc:Ignorable="w14 w15 wp14">
+  <w:p>
+    <w:pPr>
+      <w:pStyle w:val="Header"/>
+    </w:pPr>
+  </w:p>
+</w:hdr>
+</file>
+
+<file path=word/header2.xml><?xml version="1.0" encoding="utf-8"?>
+<w:hdr xmlns:wpc="http://schemas.microsoft.com/office/word/2010/wordprocessingCanvas" xmlns:mo="http://schemas.microsoft.com/office/mac/office/2008/main" xmlns:mc="http://schemas.openxmlformats.org/markup-compatibility/2006" xmlns:mv="urn:schemas-microsoft-com:mac:vml" xmlns:o="urn:schemas-microsoft-com:office:office" xmlns:r="http://schemas.openxmlformats.org/officeDocument/2006/relationships" xmlns:m="http://schemas.openxmlformats.org/officeDocument/2006/math" xmlns:v="urn:schemas-microsoft-com:vml" xmlns:wp14="http://schemas.microsoft.com/office/word/2010/wordprocessingDrawing" xmlns:wp="http://schemas.openxmlformats.org/drawingml/2006/wordprocessingDrawing" xmlns:w10="urn:schemas-microsoft-com:office:word" xmlns:w="http://schemas.openxmlformats.org/wordprocessingml/2006/main" xmlns:w14="http://schemas.microsoft.com/office/word/2010/wordml" xmlns:w15="http://schemas.microsoft.com/office/word/2012/wordml" xmlns:wpg="http://schemas.microsoft.com/office/word/2010/wordprocessingGroup" xmlns:wpi="http://schemas.microsoft.com/office/word/2010/wordprocessingInk" xmlns:wne="http://schemas.microsoft.com/office/word/2006/wordml" xmlns:wps="http://schemas.microsoft.com/office/word/2010/wordprocessingShape" mc:Ignorable="w14 w15 wp14">
   <w:tbl>
     <w:tblPr>
       <w:tblStyle w:val="TableGrid"/>
@@ -2239,8 +2337,8 @@
       <w:tblLook w:val="04A0" w:firstRow="1" w:lastRow="0" w:firstColumn="1" w:lastColumn="0" w:noHBand="0" w:noVBand="1"/>
     </w:tblPr>
     <w:tblGrid>
-      <w:gridCol w:w="4752"/>
-      <w:gridCol w:w="5238"/>
+      <w:gridCol w:w="4323"/>
+      <w:gridCol w:w="5667"/>
     </w:tblGrid>
     <w:tr>
       <w:trPr>
@@ -2248,7 +2346,7 @@
       </w:trPr>
       <w:tc>
         <w:tcPr>
-          <w:tcW w:w="4752" w:type="dxa"/>
+          <w:tcW w:w="4323" w:type="dxa"/>
           <w:vMerge w:val="restart"/>
           <w:vAlign w:val="center"/>
         </w:tcPr>
@@ -2274,7 +2372,7 @@
       </w:tc>
       <w:tc>
         <w:tcPr>
-          <w:tcW w:w="5238" w:type="dxa"/>
+          <w:tcW w:w="5667" w:type="dxa"/>
         </w:tcPr>
         <w:p>
           <w:pPr>
@@ -2293,24 +2391,7 @@
               <w:color w:val="44546A" w:themeColor="text2"/>
               <w:sz w:val="21"/>
             </w:rPr>
-            <w:t>5236 20</w:t>
-          </w:r>
-          <w:r>
-            <w:rPr>
-              <w:rFonts w:ascii="Georgia" w:hAnsi="Georgia"/>
-              <w:color w:val="44546A" w:themeColor="text2"/>
-              <w:sz w:val="21"/>
-              <w:vertAlign w:val="superscript"/>
-            </w:rPr>
-            <w:t>th</w:t>
-          </w:r>
-          <w:r>
-            <w:rPr>
-              <w:rFonts w:ascii="Georgia" w:hAnsi="Georgia"/>
-              <w:color w:val="44546A" w:themeColor="text2"/>
-              <w:sz w:val="21"/>
-            </w:rPr>
-            <w:t xml:space="preserve"> Ave NE, Seattle WA, 98105</w:t>
+            <w:t>173 South Street, Jersey City NJ, 07307</w:t>
           </w:r>
         </w:p>
       </w:tc>
@@ -2321,7 +2402,7 @@
       </w:trPr>
       <w:tc>
         <w:tcPr>
-          <w:tcW w:w="4752" w:type="dxa"/>
+          <w:tcW w:w="4323" w:type="dxa"/>
           <w:vMerge/>
         </w:tcPr>
         <w:p>
@@ -2338,7 +2419,7 @@
       </w:tc>
       <w:tc>
         <w:tcPr>
-          <w:tcW w:w="5238" w:type="dxa"/>
+          <w:tcW w:w="5667" w:type="dxa"/>
         </w:tcPr>
         <w:p>
           <w:pPr>
@@ -2368,7 +2449,7 @@
       </w:trPr>
       <w:tc>
         <w:tcPr>
-          <w:tcW w:w="4752" w:type="dxa"/>
+          <w:tcW w:w="4323" w:type="dxa"/>
           <w:vMerge/>
         </w:tcPr>
         <w:p>
@@ -2385,7 +2466,7 @@
       </w:tc>
       <w:tc>
         <w:tcPr>
-          <w:tcW w:w="5238" w:type="dxa"/>
+          <w:tcW w:w="5667" w:type="dxa"/>
         </w:tcPr>
         <w:p>
           <w:pPr>
@@ -2428,7 +2509,31 @@
               <w:color w:val="44546A" w:themeColor="text2"/>
               <w:sz w:val="21"/>
             </w:rPr>
-            <w:t>rukmal@uw.edu</w:t>
+            <w:t>rweerawa</w:t>
+          </w:r>
+          <w:r>
+            <w:rPr>
+              <w:rFonts w:ascii="Georgia" w:hAnsi="Georgia"/>
+              <w:color w:val="44546A" w:themeColor="text2"/>
+              <w:sz w:val="21"/>
+            </w:rPr>
+            <w:t>@</w:t>
+          </w:r>
+          <w:r>
+            <w:rPr>
+              <w:rFonts w:ascii="Georgia" w:hAnsi="Georgia"/>
+              <w:color w:val="44546A" w:themeColor="text2"/>
+              <w:sz w:val="21"/>
+            </w:rPr>
+            <w:t>stevens</w:t>
+          </w:r>
+          <w:r>
+            <w:rPr>
+              <w:rFonts w:ascii="Georgia" w:hAnsi="Georgia"/>
+              <w:color w:val="44546A" w:themeColor="text2"/>
+              <w:sz w:val="21"/>
+            </w:rPr>
+            <w:t>.edu</w:t>
           </w:r>
         </w:p>
       </w:tc>
@@ -2442,6 +2547,16 @@
         <w:color w:val="44546A" w:themeColor="text2"/>
         <w:sz w:val="2"/>
       </w:rPr>
+    </w:pPr>
+  </w:p>
+</w:hdr>
+</file>
+
+<file path=word/header3.xml><?xml version="1.0" encoding="utf-8"?>
+<w:hdr xmlns:wpc="http://schemas.microsoft.com/office/word/2010/wordprocessingCanvas" xmlns:mo="http://schemas.microsoft.com/office/mac/office/2008/main" xmlns:mc="http://schemas.openxmlformats.org/markup-compatibility/2006" xmlns:mv="urn:schemas-microsoft-com:mac:vml" xmlns:o="urn:schemas-microsoft-com:office:office" xmlns:r="http://schemas.openxmlformats.org/officeDocument/2006/relationships" xmlns:m="http://schemas.openxmlformats.org/officeDocument/2006/math" xmlns:v="urn:schemas-microsoft-com:vml" xmlns:wp14="http://schemas.microsoft.com/office/word/2010/wordprocessingDrawing" xmlns:wp="http://schemas.openxmlformats.org/drawingml/2006/wordprocessingDrawing" xmlns:w10="urn:schemas-microsoft-com:office:word" xmlns:w="http://schemas.openxmlformats.org/wordprocessingml/2006/main" xmlns:w14="http://schemas.microsoft.com/office/word/2010/wordml" xmlns:w15="http://schemas.microsoft.com/office/word/2012/wordml" xmlns:wpg="http://schemas.microsoft.com/office/word/2010/wordprocessingGroup" xmlns:wpi="http://schemas.microsoft.com/office/word/2010/wordprocessingInk" xmlns:wne="http://schemas.microsoft.com/office/word/2006/wordml" xmlns:wps="http://schemas.microsoft.com/office/word/2010/wordprocessingShape" mc:Ignorable="w14 w15 wp14">
+  <w:p>
+    <w:pPr>
+      <w:pStyle w:val="Header"/>
     </w:pPr>
   </w:p>
 </w:hdr>
@@ -2789,6 +2904,232 @@
     </w:lvl>
   </w:abstractNum>
   <w:abstractNum w:abstractNumId="3">
+    <w:nsid w:val="34C11D59"/>
+    <w:multiLevelType w:val="hybridMultilevel"/>
+    <w:tmpl w:val="0EE02D28"/>
+    <w:lvl w:ilvl="0" w:tplc="04090001">
+      <w:start w:val="1"/>
+      <w:numFmt w:val="bullet"/>
+      <w:lvlText w:val=""/>
+      <w:lvlJc w:val="left"/>
+      <w:pPr>
+        <w:ind w:left="720" w:hanging="360"/>
+      </w:pPr>
+      <w:rPr>
+        <w:rFonts w:ascii="Symbol" w:hAnsi="Symbol" w:hint="default"/>
+      </w:rPr>
+    </w:lvl>
+    <w:lvl w:ilvl="1" w:tplc="04090003" w:tentative="1">
+      <w:start w:val="1"/>
+      <w:numFmt w:val="bullet"/>
+      <w:lvlText w:val="o"/>
+      <w:lvlJc w:val="left"/>
+      <w:pPr>
+        <w:ind w:left="1440" w:hanging="360"/>
+      </w:pPr>
+      <w:rPr>
+        <w:rFonts w:ascii="Courier New" w:hAnsi="Courier New" w:cs="Courier New" w:hint="default"/>
+      </w:rPr>
+    </w:lvl>
+    <w:lvl w:ilvl="2" w:tplc="04090005" w:tentative="1">
+      <w:start w:val="1"/>
+      <w:numFmt w:val="bullet"/>
+      <w:lvlText w:val=""/>
+      <w:lvlJc w:val="left"/>
+      <w:pPr>
+        <w:ind w:left="2160" w:hanging="360"/>
+      </w:pPr>
+      <w:rPr>
+        <w:rFonts w:ascii="Wingdings" w:hAnsi="Wingdings" w:hint="default"/>
+      </w:rPr>
+    </w:lvl>
+    <w:lvl w:ilvl="3" w:tplc="04090001" w:tentative="1">
+      <w:start w:val="1"/>
+      <w:numFmt w:val="bullet"/>
+      <w:lvlText w:val=""/>
+      <w:lvlJc w:val="left"/>
+      <w:pPr>
+        <w:ind w:left="2880" w:hanging="360"/>
+      </w:pPr>
+      <w:rPr>
+        <w:rFonts w:ascii="Symbol" w:hAnsi="Symbol" w:hint="default"/>
+      </w:rPr>
+    </w:lvl>
+    <w:lvl w:ilvl="4" w:tplc="04090003" w:tentative="1">
+      <w:start w:val="1"/>
+      <w:numFmt w:val="bullet"/>
+      <w:lvlText w:val="o"/>
+      <w:lvlJc w:val="left"/>
+      <w:pPr>
+        <w:ind w:left="3600" w:hanging="360"/>
+      </w:pPr>
+      <w:rPr>
+        <w:rFonts w:ascii="Courier New" w:hAnsi="Courier New" w:cs="Courier New" w:hint="default"/>
+      </w:rPr>
+    </w:lvl>
+    <w:lvl w:ilvl="5" w:tplc="04090005" w:tentative="1">
+      <w:start w:val="1"/>
+      <w:numFmt w:val="bullet"/>
+      <w:lvlText w:val=""/>
+      <w:lvlJc w:val="left"/>
+      <w:pPr>
+        <w:ind w:left="4320" w:hanging="360"/>
+      </w:pPr>
+      <w:rPr>
+        <w:rFonts w:ascii="Wingdings" w:hAnsi="Wingdings" w:hint="default"/>
+      </w:rPr>
+    </w:lvl>
+    <w:lvl w:ilvl="6" w:tplc="04090001" w:tentative="1">
+      <w:start w:val="1"/>
+      <w:numFmt w:val="bullet"/>
+      <w:lvlText w:val=""/>
+      <w:lvlJc w:val="left"/>
+      <w:pPr>
+        <w:ind w:left="5040" w:hanging="360"/>
+      </w:pPr>
+      <w:rPr>
+        <w:rFonts w:ascii="Symbol" w:hAnsi="Symbol" w:hint="default"/>
+      </w:rPr>
+    </w:lvl>
+    <w:lvl w:ilvl="7" w:tplc="04090003" w:tentative="1">
+      <w:start w:val="1"/>
+      <w:numFmt w:val="bullet"/>
+      <w:lvlText w:val="o"/>
+      <w:lvlJc w:val="left"/>
+      <w:pPr>
+        <w:ind w:left="5760" w:hanging="360"/>
+      </w:pPr>
+      <w:rPr>
+        <w:rFonts w:ascii="Courier New" w:hAnsi="Courier New" w:cs="Courier New" w:hint="default"/>
+      </w:rPr>
+    </w:lvl>
+    <w:lvl w:ilvl="8" w:tplc="04090005" w:tentative="1">
+      <w:start w:val="1"/>
+      <w:numFmt w:val="bullet"/>
+      <w:lvlText w:val=""/>
+      <w:lvlJc w:val="left"/>
+      <w:pPr>
+        <w:ind w:left="6480" w:hanging="360"/>
+      </w:pPr>
+      <w:rPr>
+        <w:rFonts w:ascii="Wingdings" w:hAnsi="Wingdings" w:hint="default"/>
+      </w:rPr>
+    </w:lvl>
+  </w:abstractNum>
+  <w:abstractNum w:abstractNumId="4">
+    <w:nsid w:val="5FE11583"/>
+    <w:multiLevelType w:val="hybridMultilevel"/>
+    <w:tmpl w:val="FF74B194"/>
+    <w:lvl w:ilvl="0" w:tplc="04090001">
+      <w:start w:val="1"/>
+      <w:numFmt w:val="bullet"/>
+      <w:lvlText w:val=""/>
+      <w:lvlJc w:val="left"/>
+      <w:pPr>
+        <w:ind w:left="720" w:hanging="360"/>
+      </w:pPr>
+      <w:rPr>
+        <w:rFonts w:ascii="Symbol" w:hAnsi="Symbol" w:hint="default"/>
+      </w:rPr>
+    </w:lvl>
+    <w:lvl w:ilvl="1" w:tplc="04090003" w:tentative="1">
+      <w:start w:val="1"/>
+      <w:numFmt w:val="bullet"/>
+      <w:lvlText w:val="o"/>
+      <w:lvlJc w:val="left"/>
+      <w:pPr>
+        <w:ind w:left="1440" w:hanging="360"/>
+      </w:pPr>
+      <w:rPr>
+        <w:rFonts w:ascii="Courier New" w:hAnsi="Courier New" w:cs="Courier New" w:hint="default"/>
+      </w:rPr>
+    </w:lvl>
+    <w:lvl w:ilvl="2" w:tplc="04090005" w:tentative="1">
+      <w:start w:val="1"/>
+      <w:numFmt w:val="bullet"/>
+      <w:lvlText w:val=""/>
+      <w:lvlJc w:val="left"/>
+      <w:pPr>
+        <w:ind w:left="2160" w:hanging="360"/>
+      </w:pPr>
+      <w:rPr>
+        <w:rFonts w:ascii="Wingdings" w:hAnsi="Wingdings" w:hint="default"/>
+      </w:rPr>
+    </w:lvl>
+    <w:lvl w:ilvl="3" w:tplc="04090001" w:tentative="1">
+      <w:start w:val="1"/>
+      <w:numFmt w:val="bullet"/>
+      <w:lvlText w:val=""/>
+      <w:lvlJc w:val="left"/>
+      <w:pPr>
+        <w:ind w:left="2880" w:hanging="360"/>
+      </w:pPr>
+      <w:rPr>
+        <w:rFonts w:ascii="Symbol" w:hAnsi="Symbol" w:hint="default"/>
+      </w:rPr>
+    </w:lvl>
+    <w:lvl w:ilvl="4" w:tplc="04090003" w:tentative="1">
+      <w:start w:val="1"/>
+      <w:numFmt w:val="bullet"/>
+      <w:lvlText w:val="o"/>
+      <w:lvlJc w:val="left"/>
+      <w:pPr>
+        <w:ind w:left="3600" w:hanging="360"/>
+      </w:pPr>
+      <w:rPr>
+        <w:rFonts w:ascii="Courier New" w:hAnsi="Courier New" w:cs="Courier New" w:hint="default"/>
+      </w:rPr>
+    </w:lvl>
+    <w:lvl w:ilvl="5" w:tplc="04090005" w:tentative="1">
+      <w:start w:val="1"/>
+      <w:numFmt w:val="bullet"/>
+      <w:lvlText w:val=""/>
+      <w:lvlJc w:val="left"/>
+      <w:pPr>
+        <w:ind w:left="4320" w:hanging="360"/>
+      </w:pPr>
+      <w:rPr>
+        <w:rFonts w:ascii="Wingdings" w:hAnsi="Wingdings" w:hint="default"/>
+      </w:rPr>
+    </w:lvl>
+    <w:lvl w:ilvl="6" w:tplc="04090001" w:tentative="1">
+      <w:start w:val="1"/>
+      <w:numFmt w:val="bullet"/>
+      <w:lvlText w:val=""/>
+      <w:lvlJc w:val="left"/>
+      <w:pPr>
+        <w:ind w:left="5040" w:hanging="360"/>
+      </w:pPr>
+      <w:rPr>
+        <w:rFonts w:ascii="Symbol" w:hAnsi="Symbol" w:hint="default"/>
+      </w:rPr>
+    </w:lvl>
+    <w:lvl w:ilvl="7" w:tplc="04090003" w:tentative="1">
+      <w:start w:val="1"/>
+      <w:numFmt w:val="bullet"/>
+      <w:lvlText w:val="o"/>
+      <w:lvlJc w:val="left"/>
+      <w:pPr>
+        <w:ind w:left="5760" w:hanging="360"/>
+      </w:pPr>
+      <w:rPr>
+        <w:rFonts w:ascii="Courier New" w:hAnsi="Courier New" w:cs="Courier New" w:hint="default"/>
+      </w:rPr>
+    </w:lvl>
+    <w:lvl w:ilvl="8" w:tplc="04090005" w:tentative="1">
+      <w:start w:val="1"/>
+      <w:numFmt w:val="bullet"/>
+      <w:lvlText w:val=""/>
+      <w:lvlJc w:val="left"/>
+      <w:pPr>
+        <w:ind w:left="6480" w:hanging="360"/>
+      </w:pPr>
+      <w:rPr>
+        <w:rFonts w:ascii="Wingdings" w:hAnsi="Wingdings" w:hint="default"/>
+      </w:rPr>
+    </w:lvl>
+  </w:abstractNum>
+  <w:abstractNum w:abstractNumId="5">
     <w:nsid w:val="63295FEC"/>
     <w:multiLevelType w:val="hybridMultilevel"/>
     <w:tmpl w:val="5AC22F90"/>
@@ -2901,7 +3242,7 @@
       </w:rPr>
     </w:lvl>
   </w:abstractNum>
-  <w:abstractNum w:abstractNumId="4">
+  <w:abstractNum w:abstractNumId="6">
     <w:nsid w:val="6AF17C6A"/>
     <w:multiLevelType w:val="hybridMultilevel"/>
     <w:tmpl w:val="699859DC"/>
@@ -3014,7 +3355,7 @@
       </w:rPr>
     </w:lvl>
   </w:abstractNum>
-  <w:abstractNum w:abstractNumId="5">
+  <w:abstractNum w:abstractNumId="7">
     <w:nsid w:val="7C761FF6"/>
     <w:multiLevelType w:val="hybridMultilevel"/>
     <w:tmpl w:val="8FDC6BD2"/>
@@ -3128,10 +3469,10 @@
     </w:lvl>
   </w:abstractNum>
   <w:num w:numId="1">
-    <w:abstractNumId w:val="3"/>
+    <w:abstractNumId w:val="5"/>
   </w:num>
   <w:num w:numId="2">
-    <w:abstractNumId w:val="5"/>
+    <w:abstractNumId w:val="7"/>
   </w:num>
   <w:num w:numId="3">
     <w:abstractNumId w:val="1"/>
@@ -3140,10 +3481,16 @@
     <w:abstractNumId w:val="2"/>
   </w:num>
   <w:num w:numId="5">
-    <w:abstractNumId w:val="4"/>
+    <w:abstractNumId w:val="6"/>
   </w:num>
   <w:num w:numId="6">
     <w:abstractNumId w:val="0"/>
+  </w:num>
+  <w:num w:numId="7">
+    <w:abstractNumId w:val="4"/>
+  </w:num>
+  <w:num w:numId="8">
+    <w:abstractNumId w:val="3"/>
   </w:num>
 </w:numbering>
 </file>

</xml_diff>

<commit_message>
Finished v1, still need to add GPA for UW and SIT
</commit_message>
<xml_diff>
--- a/Rukmal Weerawarana - Resume.docx
+++ b/Rukmal Weerawarana - Resume.docx
@@ -71,33 +71,37 @@
               </w:numPr>
               <w:rPr>
                 <w:b/>
-                <w:sz w:val="20"/>
-              </w:rPr>
-            </w:pPr>
-            <w:r>
-              <w:rPr>
+                <w:i/>
+                <w:sz w:val="20"/>
+              </w:rPr>
+            </w:pPr>
+            <w:r>
+              <w:rPr>
+                <w:i/>
                 <w:sz w:val="20"/>
               </w:rPr>
               <w:t>Master of Science</w:t>
             </w:r>
             <w:r>
               <w:rPr>
+                <w:i/>
                 <w:sz w:val="20"/>
               </w:rPr>
               <w:t xml:space="preserve"> (MS)</w:t>
             </w:r>
             <w:r>
               <w:rPr>
-                <w:sz w:val="20"/>
-              </w:rPr>
-              <w:t xml:space="preserve"> in Financial Engineering </w:t>
-            </w:r>
-            <w:r>
-              <w:rPr>
                 <w:i/>
                 <w:sz w:val="20"/>
               </w:rPr>
-              <w:t>(expected)</w:t>
+              <w:t xml:space="preserve"> in Financial Engineering</w:t>
+            </w:r>
+            <w:r>
+              <w:rPr>
+                <w:i/>
+                <w:sz w:val="20"/>
+              </w:rPr>
+              <w:t xml:space="preserve"> Candidate</w:t>
             </w:r>
           </w:p>
           <w:p>
@@ -199,11 +203,13 @@
               </w:numPr>
               <w:rPr>
                 <w:b/>
-                <w:sz w:val="20"/>
-              </w:rPr>
-            </w:pPr>
-            <w:r>
-              <w:rPr>
+                <w:i/>
+                <w:sz w:val="20"/>
+              </w:rPr>
+            </w:pPr>
+            <w:r>
+              <w:rPr>
+                <w:i/>
                 <w:sz w:val="20"/>
               </w:rPr>
               <w:t>Bachelor of Arts in Business Administration (BABA) in Finance</w:t>
@@ -371,6 +377,92 @@
           </w:p>
           <w:p>
             <w:pPr>
+              <w:rPr>
+                <w:b/>
+                <w:i/>
+                <w:sz w:val="20"/>
+              </w:rPr>
+            </w:pPr>
+            <w:r>
+              <w:rPr>
+                <w:i/>
+                <w:sz w:val="20"/>
+              </w:rPr>
+              <w:t xml:space="preserve">Graduate </w:t>
+            </w:r>
+            <w:r>
+              <w:rPr>
+                <w:i/>
+                <w:sz w:val="20"/>
+              </w:rPr>
+              <w:t>Laboratory Assistant</w:t>
+            </w:r>
+            <w:r>
+              <w:rPr>
+                <w:sz w:val="20"/>
+              </w:rPr>
+              <w:t xml:space="preserve"> </w:t>
+            </w:r>
+          </w:p>
+        </w:tc>
+        <w:tc>
+          <w:tcPr>
+            <w:tcW w:w="1350" w:type="dxa"/>
+          </w:tcPr>
+          <w:p>
+            <w:pPr>
+              <w:jc w:val="center"/>
+              <w:rPr>
+                <w:b/>
+                <w:sz w:val="20"/>
+              </w:rPr>
+            </w:pPr>
+            <w:r>
+              <w:rPr>
+                <w:b/>
+                <w:sz w:val="20"/>
+              </w:rPr>
+              <w:t>Hoboken, NJ</w:t>
+            </w:r>
+          </w:p>
+        </w:tc>
+        <w:tc>
+          <w:tcPr>
+            <w:tcW w:w="2065" w:type="dxa"/>
+          </w:tcPr>
+          <w:p>
+            <w:pPr>
+              <w:jc w:val="right"/>
+              <w:rPr>
+                <w:b/>
+                <w:sz w:val="20"/>
+              </w:rPr>
+            </w:pPr>
+            <w:r>
+              <w:rPr>
+                <w:b/>
+                <w:sz w:val="20"/>
+              </w:rPr>
+              <w:t xml:space="preserve">Sep </w:t>
+            </w:r>
+            <w:r>
+              <w:rPr>
+                <w:b/>
+                <w:sz w:val="20"/>
+              </w:rPr>
+              <w:t>2017 - Present</w:t>
+            </w:r>
+          </w:p>
+        </w:tc>
+      </w:tr>
+      <w:tr>
+        <w:tc>
+          <w:tcPr>
+            <w:tcW w:w="10795" w:type="dxa"/>
+            <w:gridSpan w:val="3"/>
+          </w:tcPr>
+          <w:p>
+            <w:pPr>
               <w:pStyle w:val="ListParagraph"/>
               <w:numPr>
                 <w:ilvl w:val="0"/>
@@ -383,65 +475,76 @@
             </w:pPr>
             <w:r>
               <w:rPr>
-                <w:b/>
-                <w:sz w:val="20"/>
-              </w:rPr>
-              <w:t xml:space="preserve">Role: </w:t>
-            </w:r>
-            <w:r>
-              <w:rPr>
-                <w:sz w:val="20"/>
-              </w:rPr>
-              <w:t>Laboratory Assistant</w:t>
-            </w:r>
-          </w:p>
-        </w:tc>
-        <w:tc>
-          <w:tcPr>
-            <w:tcW w:w="1350" w:type="dxa"/>
-          </w:tcPr>
-          <w:p>
-            <w:pPr>
-              <w:jc w:val="center"/>
-              <w:rPr>
-                <w:b/>
-                <w:sz w:val="20"/>
-              </w:rPr>
-            </w:pPr>
-            <w:r>
-              <w:rPr>
-                <w:b/>
-                <w:sz w:val="20"/>
-              </w:rPr>
-              <w:t>Hoboken, NJ</w:t>
-            </w:r>
-          </w:p>
-        </w:tc>
-        <w:tc>
-          <w:tcPr>
-            <w:tcW w:w="2065" w:type="dxa"/>
-          </w:tcPr>
-          <w:p>
-            <w:pPr>
-              <w:jc w:val="right"/>
-              <w:rPr>
-                <w:b/>
-                <w:sz w:val="20"/>
-              </w:rPr>
-            </w:pPr>
-            <w:r>
-              <w:rPr>
-                <w:b/>
-                <w:sz w:val="20"/>
-              </w:rPr>
-              <w:t xml:space="preserve">Sep </w:t>
-            </w:r>
-            <w:r>
-              <w:rPr>
-                <w:b/>
-                <w:sz w:val="20"/>
-              </w:rPr>
-              <w:t>2017 - Present</w:t>
+                <w:sz w:val="20"/>
+              </w:rPr>
+              <w:t xml:space="preserve">Facilitate the installation, maintenance and instruction of various frameworks and tools pertinent to the Financial Sector that are available </w:t>
+            </w:r>
+            <w:r>
+              <w:rPr>
+                <w:sz w:val="20"/>
+              </w:rPr>
+              <w:t xml:space="preserve">for use </w:t>
+            </w:r>
+            <w:r>
+              <w:rPr>
+                <w:sz w:val="20"/>
+              </w:rPr>
+              <w:t>to general students in the Lab.</w:t>
+            </w:r>
+          </w:p>
+          <w:p>
+            <w:pPr>
+              <w:pStyle w:val="ListParagraph"/>
+              <w:numPr>
+                <w:ilvl w:val="0"/>
+                <w:numId w:val="1"/>
+              </w:numPr>
+              <w:rPr>
+                <w:b/>
+                <w:sz w:val="20"/>
+              </w:rPr>
+            </w:pPr>
+            <w:r>
+              <w:rPr>
+                <w:sz w:val="20"/>
+              </w:rPr>
+              <w:t>Assist</w:t>
+            </w:r>
+            <w:r>
+              <w:rPr>
+                <w:sz w:val="20"/>
+              </w:rPr>
+              <w:t xml:space="preserve"> the development of the Stevens High Frequency Trading Simulator (SHiFT)</w:t>
+            </w:r>
+            <w:r>
+              <w:rPr>
+                <w:sz w:val="20"/>
+              </w:rPr>
+              <w:t>,</w:t>
+            </w:r>
+            <w:r>
+              <w:rPr>
+                <w:sz w:val="20"/>
+              </w:rPr>
+              <w:t xml:space="preserve"> by </w:t>
+            </w:r>
+            <w:r>
+              <w:rPr>
+                <w:sz w:val="20"/>
+              </w:rPr>
+              <w:t>containerizing individual modules and creating orchestration runtimes to emulate the structure of financial markets</w:t>
+            </w:r>
+            <w:r>
+              <w:rPr>
+                <w:sz w:val="20"/>
+              </w:rPr>
+              <w:t xml:space="preserve"> using Docker and Kubernetes</w:t>
+            </w:r>
+            <w:r>
+              <w:rPr>
+                <w:sz w:val="20"/>
+              </w:rPr>
+              <w:t xml:space="preserve">. </w:t>
             </w:r>
           </w:p>
         </w:tc>
@@ -493,8 +596,6 @@
               </w:rPr>
               <w:t>College</w:t>
             </w:r>
-            <w:bookmarkStart w:id="0" w:name="_GoBack"/>
-            <w:bookmarkEnd w:id="0"/>
             <w:r>
               <w:rPr>
                 <w:b/>
@@ -512,28 +613,18 @@
           </w:p>
           <w:p>
             <w:pPr>
-              <w:pStyle w:val="ListParagraph"/>
-              <w:numPr>
-                <w:ilvl w:val="0"/>
-                <w:numId w:val="1"/>
-              </w:numPr>
-              <w:rPr>
-                <w:b/>
-                <w:sz w:val="20"/>
-              </w:rPr>
-            </w:pPr>
-            <w:r>
-              <w:rPr>
-                <w:b/>
-                <w:sz w:val="20"/>
-              </w:rPr>
-              <w:t>Roles:</w:t>
-            </w:r>
-            <w:r>
-              <w:rPr>
-                <w:sz w:val="20"/>
-              </w:rPr>
-              <w:t xml:space="preserve"> Business Management Team Lead, Impact Development Team, Controls Team</w:t>
+              <w:rPr>
+                <w:b/>
+                <w:i/>
+                <w:sz w:val="20"/>
+              </w:rPr>
+            </w:pPr>
+            <w:r>
+              <w:rPr>
+                <w:i/>
+                <w:sz w:val="20"/>
+              </w:rPr>
+              <w:t>Business Management Team Lead, Impact Development Team, Controls Team</w:t>
             </w:r>
           </w:p>
         </w:tc>
@@ -600,6 +691,250 @@
                 <w:sz w:val="20"/>
               </w:rPr>
               <w:t>2017</w:t>
+            </w:r>
+          </w:p>
+        </w:tc>
+      </w:tr>
+      <w:tr>
+        <w:tc>
+          <w:tcPr>
+            <w:tcW w:w="10795" w:type="dxa"/>
+            <w:gridSpan w:val="3"/>
+          </w:tcPr>
+          <w:p>
+            <w:pPr>
+              <w:pStyle w:val="ListParagraph"/>
+              <w:numPr>
+                <w:ilvl w:val="0"/>
+                <w:numId w:val="3"/>
+              </w:numPr>
+              <w:tabs>
+                <w:tab w:val="right" w:pos="2481"/>
+              </w:tabs>
+              <w:rPr>
+                <w:b/>
+                <w:sz w:val="20"/>
+              </w:rPr>
+            </w:pPr>
+            <w:r>
+              <w:rPr>
+                <w:sz w:val="20"/>
+              </w:rPr>
+              <w:t xml:space="preserve">Contributed to the design, manufacturing, testing, and future </w:t>
+            </w:r>
+            <w:r>
+              <w:rPr>
+                <w:sz w:val="20"/>
+              </w:rPr>
+              <w:t>ideation</w:t>
+            </w:r>
+            <w:r>
+              <w:rPr>
+                <w:sz w:val="20"/>
+              </w:rPr>
+              <w:t xml:space="preserve"> of a revolutionary transportation system that has the potential to significantly disrupt the commercial and consumer transportation sector.</w:t>
+            </w:r>
+          </w:p>
+          <w:p>
+            <w:pPr>
+              <w:pStyle w:val="ListParagraph"/>
+              <w:numPr>
+                <w:ilvl w:val="0"/>
+                <w:numId w:val="3"/>
+              </w:numPr>
+              <w:tabs>
+                <w:tab w:val="right" w:pos="2481"/>
+              </w:tabs>
+              <w:rPr>
+                <w:b/>
+                <w:sz w:val="20"/>
+              </w:rPr>
+            </w:pPr>
+            <w:r>
+              <w:rPr>
+                <w:sz w:val="20"/>
+              </w:rPr>
+              <w:t>Led the Business Management Team to develop and deploy a highly successful crowdfund</w:t>
+            </w:r>
+            <w:r>
+              <w:rPr>
+                <w:sz w:val="20"/>
+              </w:rPr>
+              <w:t xml:space="preserve">ing campaign to raise funds, and </w:t>
+            </w:r>
+            <w:r>
+              <w:rPr>
+                <w:sz w:val="20"/>
+              </w:rPr>
+              <w:t>source materials to</w:t>
+            </w:r>
+            <w:r>
+              <w:rPr>
+                <w:sz w:val="20"/>
+              </w:rPr>
+              <w:t xml:space="preserve"> engineer and construct</w:t>
+            </w:r>
+            <w:r>
+              <w:rPr>
+                <w:sz w:val="20"/>
+              </w:rPr>
+              <w:t xml:space="preserve"> </w:t>
+            </w:r>
+            <w:r>
+              <w:rPr>
+                <w:sz w:val="20"/>
+              </w:rPr>
+              <w:t xml:space="preserve">one of the first-ever </w:t>
+            </w:r>
+            <w:r>
+              <w:rPr>
+                <w:sz w:val="20"/>
+              </w:rPr>
+              <w:t xml:space="preserve">functioning Hyperloop </w:t>
+            </w:r>
+            <w:r>
+              <w:rPr>
+                <w:sz w:val="20"/>
+              </w:rPr>
+              <w:t>Pod</w:t>
+            </w:r>
+            <w:r>
+              <w:rPr>
+                <w:sz w:val="20"/>
+              </w:rPr>
+              <w:t>s</w:t>
+            </w:r>
+            <w:r>
+              <w:rPr>
+                <w:sz w:val="20"/>
+              </w:rPr>
+              <w:t>.</w:t>
+            </w:r>
+          </w:p>
+          <w:p>
+            <w:pPr>
+              <w:pStyle w:val="ListParagraph"/>
+              <w:numPr>
+                <w:ilvl w:val="0"/>
+                <w:numId w:val="3"/>
+              </w:numPr>
+              <w:tabs>
+                <w:tab w:val="right" w:pos="2481"/>
+              </w:tabs>
+              <w:rPr>
+                <w:b/>
+                <w:sz w:val="20"/>
+              </w:rPr>
+            </w:pPr>
+            <w:r>
+              <w:rPr>
+                <w:sz w:val="20"/>
+              </w:rPr>
+              <w:t>Explored the transformative economic and social effect a hypothetical Hyperloop system could have on the Pacific Northwest.</w:t>
+            </w:r>
+          </w:p>
+          <w:p>
+            <w:pPr>
+              <w:pStyle w:val="ListParagraph"/>
+              <w:numPr>
+                <w:ilvl w:val="0"/>
+                <w:numId w:val="3"/>
+              </w:numPr>
+              <w:tabs>
+                <w:tab w:val="right" w:pos="2481"/>
+              </w:tabs>
+              <w:rPr>
+                <w:b/>
+                <w:sz w:val="20"/>
+              </w:rPr>
+            </w:pPr>
+            <w:r>
+              <w:rPr>
+                <w:sz w:val="20"/>
+              </w:rPr>
+              <w:t xml:space="preserve">Represented the University of Washington at the inaugural </w:t>
+            </w:r>
+            <w:r>
+              <w:rPr>
+                <w:i/>
+                <w:sz w:val="20"/>
+              </w:rPr>
+              <w:t>SpaceX</w:t>
+            </w:r>
+            <w:r>
+              <w:rPr>
+                <w:i/>
+                <w:sz w:val="20"/>
+              </w:rPr>
+              <w:t>,</w:t>
+            </w:r>
+            <w:r>
+              <w:rPr>
+                <w:i/>
+                <w:sz w:val="20"/>
+              </w:rPr>
+              <w:t xml:space="preserve"> Inc.</w:t>
+            </w:r>
+            <w:r>
+              <w:rPr>
+                <w:sz w:val="20"/>
+              </w:rPr>
+              <w:t xml:space="preserve"> Hyperloop Pod Competition (</w:t>
+            </w:r>
+            <w:hyperlink r:id="rId8" w:history="1">
+              <w:r>
+                <w:rPr>
+                  <w:rStyle w:val="Hyperlink"/>
+                  <w:sz w:val="20"/>
+                </w:rPr>
+                <w:t>http://spacex.com/hyp</w:t>
+              </w:r>
+              <w:r>
+                <w:rPr>
+                  <w:rStyle w:val="Hyperlink"/>
+                  <w:sz w:val="20"/>
+                </w:rPr>
+                <w:t>e</w:t>
+              </w:r>
+              <w:r>
+                <w:rPr>
+                  <w:rStyle w:val="Hyperlink"/>
+                  <w:sz w:val="20"/>
+                </w:rPr>
+                <w:t>rloop/</w:t>
+              </w:r>
+            </w:hyperlink>
+            <w:r>
+              <w:rPr>
+                <w:sz w:val="20"/>
+              </w:rPr>
+              <w:t>) in Hawthorne, CA. Placed 4</w:t>
+            </w:r>
+            <w:r>
+              <w:rPr>
+                <w:sz w:val="20"/>
+                <w:vertAlign w:val="superscript"/>
+              </w:rPr>
+              <w:t>th</w:t>
+            </w:r>
+            <w:r>
+              <w:rPr>
+                <w:sz w:val="20"/>
+              </w:rPr>
+              <w:t xml:space="preserve"> in the United States and 6</w:t>
+            </w:r>
+            <w:r>
+              <w:rPr>
+                <w:sz w:val="20"/>
+                <w:vertAlign w:val="superscript"/>
+              </w:rPr>
+              <w:t>th</w:t>
+            </w:r>
+            <w:r>
+              <w:rPr>
+                <w:sz w:val="20"/>
+              </w:rPr>
+              <w:t xml:space="preserve"> Globally, against an initial 1,700 team proposals.</w:t>
             </w:r>
           </w:p>
         </w:tc>
@@ -626,28 +961,17 @@
           </w:p>
           <w:p>
             <w:pPr>
-              <w:pStyle w:val="ListParagraph"/>
-              <w:numPr>
-                <w:ilvl w:val="0"/>
-                <w:numId w:val="1"/>
-              </w:numPr>
-              <w:rPr>
-                <w:b/>
-                <w:sz w:val="20"/>
-              </w:rPr>
-            </w:pPr>
-            <w:r>
-              <w:rPr>
-                <w:b/>
-                <w:sz w:val="20"/>
-              </w:rPr>
-              <w:t>Roles:</w:t>
-            </w:r>
-            <w:r>
-              <w:rPr>
-                <w:sz w:val="20"/>
-              </w:rPr>
-              <w:t xml:space="preserve"> Software Engineering Team Lead, Software Engineering Intern</w:t>
+              <w:rPr>
+                <w:i/>
+                <w:sz w:val="20"/>
+              </w:rPr>
+            </w:pPr>
+            <w:r>
+              <w:rPr>
+                <w:i/>
+                <w:sz w:val="20"/>
+              </w:rPr>
+              <w:t>Software Engineering Team Lead, Software Engineering Intern</w:t>
             </w:r>
           </w:p>
         </w:tc>
@@ -721,6 +1045,58 @@
                 <w:sz w:val="20"/>
               </w:rPr>
               <w:t>Jan 2016</w:t>
+            </w:r>
+          </w:p>
+        </w:tc>
+      </w:tr>
+      <w:tr>
+        <w:tc>
+          <w:tcPr>
+            <w:tcW w:w="10795" w:type="dxa"/>
+            <w:gridSpan w:val="3"/>
+          </w:tcPr>
+          <w:p>
+            <w:pPr>
+              <w:pStyle w:val="ListParagraph"/>
+              <w:numPr>
+                <w:ilvl w:val="0"/>
+                <w:numId w:val="5"/>
+              </w:numPr>
+              <w:tabs>
+                <w:tab w:val="right" w:pos="2481"/>
+              </w:tabs>
+              <w:rPr>
+                <w:b/>
+                <w:sz w:val="20"/>
+              </w:rPr>
+            </w:pPr>
+            <w:r>
+              <w:rPr>
+                <w:sz w:val="20"/>
+              </w:rPr>
+              <w:t>Worked with and led a small group of engineers to design and implement the ZocialGPA social analytics products.</w:t>
+            </w:r>
+          </w:p>
+          <w:p>
+            <w:pPr>
+              <w:pStyle w:val="ListParagraph"/>
+              <w:numPr>
+                <w:ilvl w:val="0"/>
+                <w:numId w:val="5"/>
+              </w:numPr>
+              <w:tabs>
+                <w:tab w:val="right" w:pos="2481"/>
+              </w:tabs>
+              <w:rPr>
+                <w:b/>
+                <w:sz w:val="20"/>
+              </w:rPr>
+            </w:pPr>
+            <w:r>
+              <w:rPr>
+                <w:sz w:val="20"/>
+              </w:rPr>
+              <w:t>Coded efficient algorithms used to calculate ZocialGPA scores using data from large, non-relational databases, while minimizing resource utilization to reduced operating costs for the company.</w:t>
             </w:r>
           </w:p>
         </w:tc>
@@ -747,28 +1123,18 @@
           </w:p>
           <w:p>
             <w:pPr>
-              <w:pStyle w:val="ListParagraph"/>
-              <w:numPr>
-                <w:ilvl w:val="0"/>
-                <w:numId w:val="1"/>
-              </w:numPr>
-              <w:rPr>
-                <w:b/>
-                <w:sz w:val="20"/>
-              </w:rPr>
-            </w:pPr>
-            <w:r>
-              <w:rPr>
-                <w:b/>
-                <w:sz w:val="20"/>
-              </w:rPr>
-              <w:t>Role:</w:t>
-            </w:r>
-            <w:r>
-              <w:rPr>
-                <w:sz w:val="20"/>
-              </w:rPr>
-              <w:t xml:space="preserve"> Software Engineering Intern</w:t>
+              <w:rPr>
+                <w:b/>
+                <w:i/>
+                <w:sz w:val="20"/>
+              </w:rPr>
+            </w:pPr>
+            <w:r>
+              <w:rPr>
+                <w:i/>
+                <w:sz w:val="20"/>
+              </w:rPr>
+              <w:t>Software Engineering Intern</w:t>
             </w:r>
           </w:p>
         </w:tc>
@@ -789,7 +1155,7 @@
                 <w:b/>
                 <w:sz w:val="20"/>
               </w:rPr>
-              <w:t>Colombo, LK</w:t>
+              <w:t>Sri Lanka</w:t>
             </w:r>
           </w:p>
         </w:tc>
@@ -814,6 +1180,44 @@
                 <w:sz w:val="20"/>
               </w:rPr>
               <w:t>Jun 2014 – Sep 2014</w:t>
+            </w:r>
+          </w:p>
+        </w:tc>
+      </w:tr>
+      <w:tr>
+        <w:tc>
+          <w:tcPr>
+            <w:tcW w:w="10795" w:type="dxa"/>
+            <w:gridSpan w:val="3"/>
+          </w:tcPr>
+          <w:p>
+            <w:pPr>
+              <w:pStyle w:val="ListParagraph"/>
+              <w:numPr>
+                <w:ilvl w:val="0"/>
+                <w:numId w:val="7"/>
+              </w:numPr>
+              <w:tabs>
+                <w:tab w:val="right" w:pos="2481"/>
+              </w:tabs>
+              <w:rPr>
+                <w:b/>
+                <w:sz w:val="20"/>
+              </w:rPr>
+            </w:pPr>
+            <w:r>
+              <w:rPr>
+                <w:sz w:val="20"/>
+              </w:rPr>
+              <w:t>Member of the Apache Stratos team, an open source Platform</w:t>
+            </w:r>
+            <w:bookmarkStart w:id="0" w:name="_GoBack"/>
+            <w:bookmarkEnd w:id="0"/>
+            <w:r>
+              <w:rPr>
+                <w:sz w:val="20"/>
+              </w:rPr>
+              <w:t>-as-a-Service (PaaS) framework.</w:t>
             </w:r>
           </w:p>
         </w:tc>
@@ -868,28 +1272,18 @@
           </w:p>
           <w:p>
             <w:pPr>
-              <w:pStyle w:val="ListParagraph"/>
-              <w:numPr>
-                <w:ilvl w:val="0"/>
-                <w:numId w:val="1"/>
-              </w:numPr>
-              <w:rPr>
-                <w:b/>
-                <w:sz w:val="20"/>
-              </w:rPr>
-            </w:pPr>
-            <w:r>
-              <w:rPr>
-                <w:b/>
-                <w:sz w:val="20"/>
-              </w:rPr>
-              <w:t>Role:</w:t>
-            </w:r>
-            <w:r>
-              <w:rPr>
-                <w:sz w:val="20"/>
-              </w:rPr>
-              <w:t xml:space="preserve"> Undergraduate Research Assistant</w:t>
+              <w:rPr>
+                <w:b/>
+                <w:i/>
+                <w:sz w:val="20"/>
+              </w:rPr>
+            </w:pPr>
+            <w:r>
+              <w:rPr>
+                <w:i/>
+                <w:sz w:val="20"/>
+              </w:rPr>
+              <w:t>Undergraduate Research Assistant</w:t>
             </w:r>
           </w:p>
         </w:tc>
@@ -939,12 +1333,452 @@
           </w:p>
         </w:tc>
       </w:tr>
+      <w:tr>
+        <w:tc>
+          <w:tcPr>
+            <w:tcW w:w="10795" w:type="dxa"/>
+            <w:gridSpan w:val="3"/>
+          </w:tcPr>
+          <w:p>
+            <w:pPr>
+              <w:pStyle w:val="ListParagraph"/>
+              <w:tabs>
+                <w:tab w:val="right" w:pos="2481"/>
+              </w:tabs>
+              <w:ind w:left="360"/>
+              <w:rPr>
+                <w:sz w:val="20"/>
+              </w:rPr>
+            </w:pPr>
+            <w:r>
+              <w:rPr>
+                <w:sz w:val="20"/>
+              </w:rPr>
+              <w:t xml:space="preserve">Developed applications to determine mutation patterns in the DNA sequences of HIV patients to assist with targeted retroviral drug therapies. Statistical analysis of large genome sequences </w:t>
+            </w:r>
+            <w:proofErr w:type="gramStart"/>
+            <w:r>
+              <w:rPr>
+                <w:sz w:val="20"/>
+              </w:rPr>
+              <w:t>were</w:t>
+            </w:r>
+            <w:proofErr w:type="gramEnd"/>
+            <w:r>
+              <w:rPr>
+                <w:sz w:val="20"/>
+              </w:rPr>
+              <w:t xml:space="preserve"> employed to calculate highly accurate expected ranges of mutations.</w:t>
+            </w:r>
+          </w:p>
+        </w:tc>
+      </w:tr>
     </w:tbl>
-    <w:p/>
+    <w:p>
+      <w:pPr>
+        <w:pStyle w:val="Heading1"/>
+        <w:pBdr>
+          <w:bottom w:val="single" w:sz="4" w:space="1" w:color="auto"/>
+        </w:pBdr>
+      </w:pPr>
+      <w:r>
+        <w:t>Skills and Interests</w:t>
+      </w:r>
+    </w:p>
+    <w:tbl>
+      <w:tblPr>
+        <w:tblStyle w:val="TableGrid"/>
+        <w:tblW w:w="0" w:type="auto"/>
+        <w:tblBorders>
+          <w:top w:val="none" w:sz="0" w:space="0" w:color="auto"/>
+          <w:left w:val="none" w:sz="0" w:space="0" w:color="auto"/>
+          <w:bottom w:val="none" w:sz="0" w:space="0" w:color="auto"/>
+          <w:right w:val="none" w:sz="0" w:space="0" w:color="auto"/>
+          <w:insideH w:val="none" w:sz="0" w:space="0" w:color="auto"/>
+          <w:insideV w:val="none" w:sz="0" w:space="0" w:color="auto"/>
+        </w:tblBorders>
+        <w:tblLook w:val="04A0" w:firstRow="1" w:lastRow="0" w:firstColumn="1" w:lastColumn="0" w:noHBand="0" w:noVBand="1"/>
+      </w:tblPr>
+      <w:tblGrid>
+        <w:gridCol w:w="10790"/>
+      </w:tblGrid>
+      <w:tr>
+        <w:tc>
+          <w:tcPr>
+            <w:tcW w:w="10790" w:type="dxa"/>
+          </w:tcPr>
+          <w:p>
+            <w:pPr>
+              <w:rPr>
+                <w:b/>
+                <w:sz w:val="20"/>
+              </w:rPr>
+            </w:pPr>
+            <w:r>
+              <w:rPr>
+                <w:b/>
+                <w:sz w:val="20"/>
+              </w:rPr>
+              <w:t>Technical Skills</w:t>
+            </w:r>
+          </w:p>
+          <w:p>
+            <w:pPr>
+              <w:pStyle w:val="ListParagraph"/>
+              <w:numPr>
+                <w:ilvl w:val="0"/>
+                <w:numId w:val="7"/>
+              </w:numPr>
+              <w:rPr>
+                <w:b/>
+                <w:sz w:val="20"/>
+              </w:rPr>
+            </w:pPr>
+            <w:r>
+              <w:rPr>
+                <w:b/>
+                <w:sz w:val="20"/>
+              </w:rPr>
+              <w:t xml:space="preserve">Programming and Scripting Languages: </w:t>
+            </w:r>
+            <w:r>
+              <w:rPr>
+                <w:sz w:val="20"/>
+              </w:rPr>
+              <w:t xml:space="preserve">R, Python, Java, JavaScript, Go, </w:t>
+            </w:r>
+            <w:r>
+              <w:rPr>
+                <w:sz w:val="20"/>
+              </w:rPr>
+              <w:t xml:space="preserve">and </w:t>
+            </w:r>
+            <w:r>
+              <w:rPr>
+                <w:sz w:val="20"/>
+              </w:rPr>
+              <w:t>Bash</w:t>
+            </w:r>
+            <w:r>
+              <w:rPr>
+                <w:sz w:val="20"/>
+              </w:rPr>
+              <w:t>.</w:t>
+            </w:r>
+          </w:p>
+          <w:p>
+            <w:pPr>
+              <w:pStyle w:val="ListParagraph"/>
+              <w:numPr>
+                <w:ilvl w:val="0"/>
+                <w:numId w:val="7"/>
+              </w:numPr>
+              <w:rPr>
+                <w:b/>
+                <w:sz w:val="20"/>
+              </w:rPr>
+            </w:pPr>
+            <w:r>
+              <w:rPr>
+                <w:b/>
+                <w:sz w:val="20"/>
+              </w:rPr>
+              <w:t xml:space="preserve">Software Frameworks: </w:t>
+            </w:r>
+            <w:r>
+              <w:rPr>
+                <w:sz w:val="20"/>
+              </w:rPr>
+              <w:t xml:space="preserve">R Markdown, Jupyter Notebooks, LaTeX, </w:t>
+            </w:r>
+            <w:r>
+              <w:rPr>
+                <w:sz w:val="20"/>
+              </w:rPr>
+              <w:t xml:space="preserve">and </w:t>
+            </w:r>
+            <w:r>
+              <w:rPr>
+                <w:sz w:val="20"/>
+              </w:rPr>
+              <w:t>Node.js</w:t>
+            </w:r>
+            <w:r>
+              <w:rPr>
+                <w:sz w:val="20"/>
+              </w:rPr>
+              <w:t>.</w:t>
+            </w:r>
+          </w:p>
+        </w:tc>
+      </w:tr>
+      <w:tr>
+        <w:tc>
+          <w:tcPr>
+            <w:tcW w:w="10790" w:type="dxa"/>
+          </w:tcPr>
+          <w:p>
+            <w:pPr>
+              <w:rPr>
+                <w:b/>
+                <w:sz w:val="20"/>
+              </w:rPr>
+            </w:pPr>
+            <w:r>
+              <w:rPr>
+                <w:b/>
+                <w:sz w:val="20"/>
+              </w:rPr>
+              <w:t>Research Interests</w:t>
+            </w:r>
+          </w:p>
+          <w:p>
+            <w:pPr>
+              <w:pStyle w:val="ListParagraph"/>
+              <w:numPr>
+                <w:ilvl w:val="0"/>
+                <w:numId w:val="8"/>
+              </w:numPr>
+              <w:rPr>
+                <w:sz w:val="20"/>
+              </w:rPr>
+            </w:pPr>
+            <w:r>
+              <w:rPr>
+                <w:b/>
+                <w:sz w:val="20"/>
+              </w:rPr>
+              <w:t>Computer Science</w:t>
+            </w:r>
+            <w:r>
+              <w:rPr>
+                <w:b/>
+                <w:sz w:val="20"/>
+              </w:rPr>
+              <w:t xml:space="preserve"> and Applications</w:t>
+            </w:r>
+            <w:r>
+              <w:rPr>
+                <w:b/>
+                <w:sz w:val="20"/>
+              </w:rPr>
+              <w:t xml:space="preserve">: </w:t>
+            </w:r>
+            <w:r>
+              <w:rPr>
+                <w:sz w:val="20"/>
+              </w:rPr>
+              <w:t>Cognitive Programming,</w:t>
+            </w:r>
+            <w:r>
+              <w:rPr>
+                <w:sz w:val="20"/>
+              </w:rPr>
+              <w:t xml:space="preserve"> Evolutionary Algorithms, Blockchain Applications</w:t>
+            </w:r>
+            <w:r>
+              <w:rPr>
+                <w:sz w:val="20"/>
+              </w:rPr>
+              <w:t>.</w:t>
+            </w:r>
+          </w:p>
+          <w:p>
+            <w:pPr>
+              <w:pStyle w:val="ListParagraph"/>
+              <w:numPr>
+                <w:ilvl w:val="0"/>
+                <w:numId w:val="8"/>
+              </w:numPr>
+              <w:rPr>
+                <w:sz w:val="20"/>
+              </w:rPr>
+            </w:pPr>
+            <w:r>
+              <w:rPr>
+                <w:b/>
+                <w:sz w:val="20"/>
+              </w:rPr>
+              <w:t>Physics</w:t>
+            </w:r>
+            <w:r>
+              <w:rPr>
+                <w:b/>
+                <w:sz w:val="20"/>
+              </w:rPr>
+              <w:t>:</w:t>
+            </w:r>
+            <w:r>
+              <w:rPr>
+                <w:b/>
+                <w:sz w:val="20"/>
+              </w:rPr>
+              <w:t xml:space="preserve"> </w:t>
+            </w:r>
+            <w:r>
+              <w:rPr>
+                <w:sz w:val="20"/>
+              </w:rPr>
+              <w:t>Quantum Computers, Quantum Computation Education, Quantum Neural Networks, Optical Quantum Computing</w:t>
+            </w:r>
+            <w:r>
+              <w:rPr>
+                <w:sz w:val="20"/>
+              </w:rPr>
+              <w:t>.</w:t>
+            </w:r>
+          </w:p>
+          <w:p>
+            <w:pPr>
+              <w:pStyle w:val="ListParagraph"/>
+              <w:numPr>
+                <w:ilvl w:val="0"/>
+                <w:numId w:val="8"/>
+              </w:numPr>
+              <w:rPr>
+                <w:sz w:val="20"/>
+              </w:rPr>
+            </w:pPr>
+            <w:r>
+              <w:rPr>
+                <w:b/>
+                <w:sz w:val="20"/>
+              </w:rPr>
+              <w:t>Other:</w:t>
+            </w:r>
+            <w:r>
+              <w:rPr>
+                <w:sz w:val="20"/>
+              </w:rPr>
+              <w:t xml:space="preserve"> Future Financial Stability, Scalable Market Structure, </w:t>
+            </w:r>
+            <w:r>
+              <w:rPr>
+                <w:sz w:val="20"/>
+              </w:rPr>
+              <w:t>In-Vivo CRISPR Gene Editing, Quantitative Political Science, Bioethics</w:t>
+            </w:r>
+            <w:r>
+              <w:rPr>
+                <w:sz w:val="20"/>
+              </w:rPr>
+              <w:t>.</w:t>
+            </w:r>
+          </w:p>
+        </w:tc>
+      </w:tr>
+      <w:tr>
+        <w:tc>
+          <w:tcPr>
+            <w:tcW w:w="10790" w:type="dxa"/>
+          </w:tcPr>
+          <w:p>
+            <w:pPr>
+              <w:rPr>
+                <w:b/>
+                <w:sz w:val="20"/>
+              </w:rPr>
+            </w:pPr>
+            <w:r>
+              <w:rPr>
+                <w:b/>
+                <w:sz w:val="20"/>
+              </w:rPr>
+              <w:t>Peripheral Interests and Skills</w:t>
+            </w:r>
+          </w:p>
+          <w:p>
+            <w:pPr>
+              <w:pStyle w:val="ListParagraph"/>
+              <w:numPr>
+                <w:ilvl w:val="0"/>
+                <w:numId w:val="10"/>
+              </w:numPr>
+              <w:rPr>
+                <w:b/>
+                <w:sz w:val="20"/>
+              </w:rPr>
+            </w:pPr>
+            <w:r>
+              <w:rPr>
+                <w:b/>
+                <w:sz w:val="20"/>
+              </w:rPr>
+              <w:t xml:space="preserve">Skills: </w:t>
+            </w:r>
+            <w:r>
+              <w:rPr>
+                <w:sz w:val="20"/>
+              </w:rPr>
+              <w:t xml:space="preserve">Excellent communication skills, </w:t>
+            </w:r>
+            <w:r>
+              <w:rPr>
+                <w:sz w:val="20"/>
+              </w:rPr>
+              <w:t>e</w:t>
+            </w:r>
+            <w:r>
+              <w:rPr>
+                <w:sz w:val="20"/>
+              </w:rPr>
+              <w:t xml:space="preserve">xtensive public speaking, </w:t>
+            </w:r>
+            <w:r>
+              <w:rPr>
+                <w:sz w:val="20"/>
+              </w:rPr>
+              <w:t>goal-oriented time management, excellent interpersonal skills.</w:t>
+            </w:r>
+          </w:p>
+          <w:p>
+            <w:pPr>
+              <w:pStyle w:val="ListParagraph"/>
+              <w:numPr>
+                <w:ilvl w:val="0"/>
+                <w:numId w:val="10"/>
+              </w:numPr>
+              <w:rPr>
+                <w:b/>
+                <w:sz w:val="20"/>
+              </w:rPr>
+            </w:pPr>
+            <w:r>
+              <w:rPr>
+                <w:b/>
+                <w:sz w:val="20"/>
+              </w:rPr>
+              <w:t>Interests:</w:t>
+            </w:r>
+            <w:r>
+              <w:rPr>
+                <w:b/>
+                <w:sz w:val="20"/>
+              </w:rPr>
+              <w:t xml:space="preserve"> </w:t>
+            </w:r>
+            <w:r>
+              <w:rPr>
+                <w:sz w:val="20"/>
+              </w:rPr>
+              <w:t xml:space="preserve">Recreational reading, recreational basketball and racquetball, intellectual debate, the future. </w:t>
+            </w:r>
+          </w:p>
+        </w:tc>
+      </w:tr>
+    </w:tbl>
+    <w:p>
+      <w:pPr>
+        <w:tabs>
+          <w:tab w:val="left" w:pos="1349"/>
+        </w:tabs>
+      </w:pPr>
+    </w:p>
     <w:sectPr>
-      <w:headerReference w:type="default" r:id="rId8"/>
+      <w:headerReference w:type="default" r:id="rId9"/>
+      <w:footerReference w:type="default" r:id="rId10"/>
       <w:pgSz w:w="12240" w:h="15840"/>
-      <w:pgMar w:top="720" w:right="720" w:bottom="720" w:left="720" w:header="720" w:footer="720" w:gutter="0"/>
+      <w:pgMar w:top="720" w:right="720" w:bottom="720" w:left="720" w:header="576" w:footer="432" w:gutter="0"/>
       <w:cols w:space="720"/>
       <w:docGrid w:linePitch="360"/>
     </w:sectPr>
@@ -969,6 +1803,33 @@
     </w:p>
   </w:endnote>
 </w:endnotes>
+</file>
+
+<file path=word/footer1.xml><?xml version="1.0" encoding="utf-8"?>
+<w:ftr xmlns:wpc="http://schemas.microsoft.com/office/word/2010/wordprocessingCanvas" xmlns:cx="http://schemas.microsoft.com/office/drawing/2014/chartex" xmlns:cx1="http://schemas.microsoft.com/office/drawing/2015/9/8/chartex" xmlns:cx2="http://schemas.microsoft.com/office/drawing/2015/10/21/chartex" xmlns:cx3="http://schemas.microsoft.com/office/drawing/2016/5/9/chartex" xmlns:cx4="http://schemas.microsoft.com/office/drawing/2016/5/10/chartex" xmlns:cx5="http://schemas.microsoft.com/office/drawing/2016/5/11/chartex" xmlns:cx6="http://schemas.microsoft.com/office/drawing/2016/5/12/chartex" xmlns:cx7="http://schemas.microsoft.com/office/drawing/2016/5/13/chartex" xmlns:cx8="http://schemas.microsoft.com/office/drawing/2016/5/14/chartex" xmlns:mc="http://schemas.openxmlformats.org/markup-compatibility/2006" xmlns:aink="http://schemas.microsoft.com/office/drawing/2016/ink" xmlns:am3d="http://schemas.microsoft.com/office/drawing/2017/model3d" xmlns:o="urn:schemas-microsoft-com:office:office" xmlns:r="http://schemas.openxmlformats.org/officeDocument/2006/relationships" xmlns:m="http://schemas.openxmlformats.org/officeDocument/2006/math" xmlns:v="urn:schemas-microsoft-com:vml" xmlns:wp14="http://schemas.microsoft.com/office/word/2010/wordprocessingDrawing" xmlns:wp="http://schemas.openxmlformats.org/drawingml/2006/wordprocessingDrawing" xmlns:w10="urn:schemas-microsoft-com:office:word" xmlns:w="http://schemas.openxmlformats.org/wordprocessingml/2006/main" xmlns:w14="http://schemas.microsoft.com/office/word/2010/wordml" xmlns:w15="http://schemas.microsoft.com/office/word/2012/wordml" xmlns:w16cid="http://schemas.microsoft.com/office/word/2016/wordml/cid" xmlns:w16se="http://schemas.microsoft.com/office/word/2015/wordml/symex" xmlns:wpg="http://schemas.microsoft.com/office/word/2010/wordprocessingGroup" xmlns:wpi="http://schemas.microsoft.com/office/word/2010/wordprocessingInk" xmlns:wne="http://schemas.microsoft.com/office/word/2006/wordml" xmlns:wps="http://schemas.microsoft.com/office/word/2010/wordprocessingShape" mc:Ignorable="w14 w15 w16se w16cid wp14">
+  <w:p>
+    <w:pPr>
+      <w:pStyle w:val="Footer"/>
+      <w:jc w:val="right"/>
+      <w:rPr>
+        <w:sz w:val="20"/>
+      </w:rPr>
+    </w:pPr>
+    <w:r>
+      <w:rPr>
+        <w:b/>
+        <w:sz w:val="20"/>
+      </w:rPr>
+      <w:t>Work Authorization:</w:t>
+    </w:r>
+    <w:r>
+      <w:rPr>
+        <w:sz w:val="20"/>
+      </w:rPr>
+      <w:t xml:space="preserve"> US Citizen</w:t>
+    </w:r>
+  </w:p>
+</w:ftr>
 </file>
 
 <file path=word/footnotes.xml><?xml version="1.0" encoding="utf-8"?>
@@ -1174,6 +2035,684 @@
 <file path=word/numbering.xml><?xml version="1.0" encoding="utf-8"?>
 <w:numbering xmlns:wpc="http://schemas.microsoft.com/office/word/2010/wordprocessingCanvas" xmlns:cx="http://schemas.microsoft.com/office/drawing/2014/chartex" xmlns:cx1="http://schemas.microsoft.com/office/drawing/2015/9/8/chartex" xmlns:cx2="http://schemas.microsoft.com/office/drawing/2015/10/21/chartex" xmlns:cx3="http://schemas.microsoft.com/office/drawing/2016/5/9/chartex" xmlns:cx4="http://schemas.microsoft.com/office/drawing/2016/5/10/chartex" xmlns:cx5="http://schemas.microsoft.com/office/drawing/2016/5/11/chartex" xmlns:cx6="http://schemas.microsoft.com/office/drawing/2016/5/12/chartex" xmlns:cx7="http://schemas.microsoft.com/office/drawing/2016/5/13/chartex" xmlns:cx8="http://schemas.microsoft.com/office/drawing/2016/5/14/chartex" xmlns:mc="http://schemas.openxmlformats.org/markup-compatibility/2006" xmlns:aink="http://schemas.microsoft.com/office/drawing/2016/ink" xmlns:am3d="http://schemas.microsoft.com/office/drawing/2017/model3d" xmlns:o="urn:schemas-microsoft-com:office:office" xmlns:r="http://schemas.openxmlformats.org/officeDocument/2006/relationships" xmlns:m="http://schemas.openxmlformats.org/officeDocument/2006/math" xmlns:v="urn:schemas-microsoft-com:vml" xmlns:wp14="http://schemas.microsoft.com/office/word/2010/wordprocessingDrawing" xmlns:wp="http://schemas.openxmlformats.org/drawingml/2006/wordprocessingDrawing" xmlns:w10="urn:schemas-microsoft-com:office:word" xmlns:w="http://schemas.openxmlformats.org/wordprocessingml/2006/main" xmlns:w14="http://schemas.microsoft.com/office/word/2010/wordml" xmlns:w15="http://schemas.microsoft.com/office/word/2012/wordml" xmlns:w16cid="http://schemas.microsoft.com/office/word/2016/wordml/cid" xmlns:w16se="http://schemas.microsoft.com/office/word/2015/wordml/symex" xmlns:wpg="http://schemas.microsoft.com/office/word/2010/wordprocessingGroup" xmlns:wpi="http://schemas.microsoft.com/office/word/2010/wordprocessingInk" xmlns:wne="http://schemas.microsoft.com/office/word/2006/wordml" xmlns:wps="http://schemas.microsoft.com/office/word/2010/wordprocessingShape" mc:Ignorable="w14 w15 w16se w16cid wp14">
   <w:abstractNum w:abstractNumId="0" w15:restartNumberingAfterBreak="0">
+    <w:nsid w:val="036F6498"/>
+    <w:multiLevelType w:val="hybridMultilevel"/>
+    <w:tmpl w:val="E472AC20"/>
+    <w:lvl w:ilvl="0" w:tplc="95CE9CE4">
+      <w:start w:val="1"/>
+      <w:numFmt w:val="bullet"/>
+      <w:lvlText w:val=" "/>
+      <w:lvlJc w:val="left"/>
+      <w:pPr>
+        <w:ind w:left="360" w:hanging="144"/>
+      </w:pPr>
+      <w:rPr>
+        <w:rFonts w:ascii="Courier New" w:hAnsi="Courier New" w:hint="default"/>
+      </w:rPr>
+    </w:lvl>
+    <w:lvl w:ilvl="1" w:tplc="04090003" w:tentative="1">
+      <w:start w:val="1"/>
+      <w:numFmt w:val="bullet"/>
+      <w:lvlText w:val="o"/>
+      <w:lvlJc w:val="left"/>
+      <w:pPr>
+        <w:ind w:left="1440" w:hanging="360"/>
+      </w:pPr>
+      <w:rPr>
+        <w:rFonts w:ascii="Courier New" w:hAnsi="Courier New" w:cs="Courier New" w:hint="default"/>
+      </w:rPr>
+    </w:lvl>
+    <w:lvl w:ilvl="2" w:tplc="04090005" w:tentative="1">
+      <w:start w:val="1"/>
+      <w:numFmt w:val="bullet"/>
+      <w:lvlText w:val=""/>
+      <w:lvlJc w:val="left"/>
+      <w:pPr>
+        <w:ind w:left="2160" w:hanging="360"/>
+      </w:pPr>
+      <w:rPr>
+        <w:rFonts w:ascii="Wingdings" w:hAnsi="Wingdings" w:hint="default"/>
+      </w:rPr>
+    </w:lvl>
+    <w:lvl w:ilvl="3" w:tplc="04090001" w:tentative="1">
+      <w:start w:val="1"/>
+      <w:numFmt w:val="bullet"/>
+      <w:lvlText w:val=""/>
+      <w:lvlJc w:val="left"/>
+      <w:pPr>
+        <w:ind w:left="2880" w:hanging="360"/>
+      </w:pPr>
+      <w:rPr>
+        <w:rFonts w:ascii="Symbol" w:hAnsi="Symbol" w:hint="default"/>
+      </w:rPr>
+    </w:lvl>
+    <w:lvl w:ilvl="4" w:tplc="04090003" w:tentative="1">
+      <w:start w:val="1"/>
+      <w:numFmt w:val="bullet"/>
+      <w:lvlText w:val="o"/>
+      <w:lvlJc w:val="left"/>
+      <w:pPr>
+        <w:ind w:left="3600" w:hanging="360"/>
+      </w:pPr>
+      <w:rPr>
+        <w:rFonts w:ascii="Courier New" w:hAnsi="Courier New" w:cs="Courier New" w:hint="default"/>
+      </w:rPr>
+    </w:lvl>
+    <w:lvl w:ilvl="5" w:tplc="04090005" w:tentative="1">
+      <w:start w:val="1"/>
+      <w:numFmt w:val="bullet"/>
+      <w:lvlText w:val=""/>
+      <w:lvlJc w:val="left"/>
+      <w:pPr>
+        <w:ind w:left="4320" w:hanging="360"/>
+      </w:pPr>
+      <w:rPr>
+        <w:rFonts w:ascii="Wingdings" w:hAnsi="Wingdings" w:hint="default"/>
+      </w:rPr>
+    </w:lvl>
+    <w:lvl w:ilvl="6" w:tplc="04090001" w:tentative="1">
+      <w:start w:val="1"/>
+      <w:numFmt w:val="bullet"/>
+      <w:lvlText w:val=""/>
+      <w:lvlJc w:val="left"/>
+      <w:pPr>
+        <w:ind w:left="5040" w:hanging="360"/>
+      </w:pPr>
+      <w:rPr>
+        <w:rFonts w:ascii="Symbol" w:hAnsi="Symbol" w:hint="default"/>
+      </w:rPr>
+    </w:lvl>
+    <w:lvl w:ilvl="7" w:tplc="04090003" w:tentative="1">
+      <w:start w:val="1"/>
+      <w:numFmt w:val="bullet"/>
+      <w:lvlText w:val="o"/>
+      <w:lvlJc w:val="left"/>
+      <w:pPr>
+        <w:ind w:left="5760" w:hanging="360"/>
+      </w:pPr>
+      <w:rPr>
+        <w:rFonts w:ascii="Courier New" w:hAnsi="Courier New" w:cs="Courier New" w:hint="default"/>
+      </w:rPr>
+    </w:lvl>
+    <w:lvl w:ilvl="8" w:tplc="04090005" w:tentative="1">
+      <w:start w:val="1"/>
+      <w:numFmt w:val="bullet"/>
+      <w:lvlText w:val=""/>
+      <w:lvlJc w:val="left"/>
+      <w:pPr>
+        <w:ind w:left="6480" w:hanging="360"/>
+      </w:pPr>
+      <w:rPr>
+        <w:rFonts w:ascii="Wingdings" w:hAnsi="Wingdings" w:hint="default"/>
+      </w:rPr>
+    </w:lvl>
+  </w:abstractNum>
+  <w:abstractNum w:abstractNumId="1" w15:restartNumberingAfterBreak="0">
+    <w:nsid w:val="08345289"/>
+    <w:multiLevelType w:val="hybridMultilevel"/>
+    <w:tmpl w:val="3E98B8BC"/>
+    <w:lvl w:ilvl="0" w:tplc="95CE9CE4">
+      <w:start w:val="1"/>
+      <w:numFmt w:val="bullet"/>
+      <w:lvlText w:val=" "/>
+      <w:lvlJc w:val="left"/>
+      <w:pPr>
+        <w:ind w:left="360" w:hanging="144"/>
+      </w:pPr>
+      <w:rPr>
+        <w:rFonts w:ascii="Courier New" w:hAnsi="Courier New" w:hint="default"/>
+      </w:rPr>
+    </w:lvl>
+    <w:lvl w:ilvl="1" w:tplc="04090003" w:tentative="1">
+      <w:start w:val="1"/>
+      <w:numFmt w:val="bullet"/>
+      <w:lvlText w:val="o"/>
+      <w:lvlJc w:val="left"/>
+      <w:pPr>
+        <w:ind w:left="1440" w:hanging="360"/>
+      </w:pPr>
+      <w:rPr>
+        <w:rFonts w:ascii="Courier New" w:hAnsi="Courier New" w:cs="Courier New" w:hint="default"/>
+      </w:rPr>
+    </w:lvl>
+    <w:lvl w:ilvl="2" w:tplc="04090005" w:tentative="1">
+      <w:start w:val="1"/>
+      <w:numFmt w:val="bullet"/>
+      <w:lvlText w:val=""/>
+      <w:lvlJc w:val="left"/>
+      <w:pPr>
+        <w:ind w:left="2160" w:hanging="360"/>
+      </w:pPr>
+      <w:rPr>
+        <w:rFonts w:ascii="Wingdings" w:hAnsi="Wingdings" w:hint="default"/>
+      </w:rPr>
+    </w:lvl>
+    <w:lvl w:ilvl="3" w:tplc="04090001" w:tentative="1">
+      <w:start w:val="1"/>
+      <w:numFmt w:val="bullet"/>
+      <w:lvlText w:val=""/>
+      <w:lvlJc w:val="left"/>
+      <w:pPr>
+        <w:ind w:left="2880" w:hanging="360"/>
+      </w:pPr>
+      <w:rPr>
+        <w:rFonts w:ascii="Symbol" w:hAnsi="Symbol" w:hint="default"/>
+      </w:rPr>
+    </w:lvl>
+    <w:lvl w:ilvl="4" w:tplc="04090003" w:tentative="1">
+      <w:start w:val="1"/>
+      <w:numFmt w:val="bullet"/>
+      <w:lvlText w:val="o"/>
+      <w:lvlJc w:val="left"/>
+      <w:pPr>
+        <w:ind w:left="3600" w:hanging="360"/>
+      </w:pPr>
+      <w:rPr>
+        <w:rFonts w:ascii="Courier New" w:hAnsi="Courier New" w:cs="Courier New" w:hint="default"/>
+      </w:rPr>
+    </w:lvl>
+    <w:lvl w:ilvl="5" w:tplc="04090005" w:tentative="1">
+      <w:start w:val="1"/>
+      <w:numFmt w:val="bullet"/>
+      <w:lvlText w:val=""/>
+      <w:lvlJc w:val="left"/>
+      <w:pPr>
+        <w:ind w:left="4320" w:hanging="360"/>
+      </w:pPr>
+      <w:rPr>
+        <w:rFonts w:ascii="Wingdings" w:hAnsi="Wingdings" w:hint="default"/>
+      </w:rPr>
+    </w:lvl>
+    <w:lvl w:ilvl="6" w:tplc="04090001" w:tentative="1">
+      <w:start w:val="1"/>
+      <w:numFmt w:val="bullet"/>
+      <w:lvlText w:val=""/>
+      <w:lvlJc w:val="left"/>
+      <w:pPr>
+        <w:ind w:left="5040" w:hanging="360"/>
+      </w:pPr>
+      <w:rPr>
+        <w:rFonts w:ascii="Symbol" w:hAnsi="Symbol" w:hint="default"/>
+      </w:rPr>
+    </w:lvl>
+    <w:lvl w:ilvl="7" w:tplc="04090003" w:tentative="1">
+      <w:start w:val="1"/>
+      <w:numFmt w:val="bullet"/>
+      <w:lvlText w:val="o"/>
+      <w:lvlJc w:val="left"/>
+      <w:pPr>
+        <w:ind w:left="5760" w:hanging="360"/>
+      </w:pPr>
+      <w:rPr>
+        <w:rFonts w:ascii="Courier New" w:hAnsi="Courier New" w:cs="Courier New" w:hint="default"/>
+      </w:rPr>
+    </w:lvl>
+    <w:lvl w:ilvl="8" w:tplc="04090005" w:tentative="1">
+      <w:start w:val="1"/>
+      <w:numFmt w:val="bullet"/>
+      <w:lvlText w:val=""/>
+      <w:lvlJc w:val="left"/>
+      <w:pPr>
+        <w:ind w:left="6480" w:hanging="360"/>
+      </w:pPr>
+      <w:rPr>
+        <w:rFonts w:ascii="Wingdings" w:hAnsi="Wingdings" w:hint="default"/>
+      </w:rPr>
+    </w:lvl>
+  </w:abstractNum>
+  <w:abstractNum w:abstractNumId="2" w15:restartNumberingAfterBreak="0">
+    <w:nsid w:val="0D995FD2"/>
+    <w:multiLevelType w:val="hybridMultilevel"/>
+    <w:tmpl w:val="792AB26E"/>
+    <w:lvl w:ilvl="0" w:tplc="95CE9CE4">
+      <w:start w:val="1"/>
+      <w:numFmt w:val="bullet"/>
+      <w:lvlText w:val=" "/>
+      <w:lvlJc w:val="left"/>
+      <w:pPr>
+        <w:ind w:left="360" w:hanging="144"/>
+      </w:pPr>
+      <w:rPr>
+        <w:rFonts w:ascii="Courier New" w:hAnsi="Courier New" w:hint="default"/>
+      </w:rPr>
+    </w:lvl>
+    <w:lvl w:ilvl="1" w:tplc="04090003" w:tentative="1">
+      <w:start w:val="1"/>
+      <w:numFmt w:val="bullet"/>
+      <w:lvlText w:val="o"/>
+      <w:lvlJc w:val="left"/>
+      <w:pPr>
+        <w:ind w:left="1440" w:hanging="360"/>
+      </w:pPr>
+      <w:rPr>
+        <w:rFonts w:ascii="Courier New" w:hAnsi="Courier New" w:cs="Courier New" w:hint="default"/>
+      </w:rPr>
+    </w:lvl>
+    <w:lvl w:ilvl="2" w:tplc="04090005" w:tentative="1">
+      <w:start w:val="1"/>
+      <w:numFmt w:val="bullet"/>
+      <w:lvlText w:val=""/>
+      <w:lvlJc w:val="left"/>
+      <w:pPr>
+        <w:ind w:left="2160" w:hanging="360"/>
+      </w:pPr>
+      <w:rPr>
+        <w:rFonts w:ascii="Wingdings" w:hAnsi="Wingdings" w:hint="default"/>
+      </w:rPr>
+    </w:lvl>
+    <w:lvl w:ilvl="3" w:tplc="04090001" w:tentative="1">
+      <w:start w:val="1"/>
+      <w:numFmt w:val="bullet"/>
+      <w:lvlText w:val=""/>
+      <w:lvlJc w:val="left"/>
+      <w:pPr>
+        <w:ind w:left="2880" w:hanging="360"/>
+      </w:pPr>
+      <w:rPr>
+        <w:rFonts w:ascii="Symbol" w:hAnsi="Symbol" w:hint="default"/>
+      </w:rPr>
+    </w:lvl>
+    <w:lvl w:ilvl="4" w:tplc="04090003" w:tentative="1">
+      <w:start w:val="1"/>
+      <w:numFmt w:val="bullet"/>
+      <w:lvlText w:val="o"/>
+      <w:lvlJc w:val="left"/>
+      <w:pPr>
+        <w:ind w:left="3600" w:hanging="360"/>
+      </w:pPr>
+      <w:rPr>
+        <w:rFonts w:ascii="Courier New" w:hAnsi="Courier New" w:cs="Courier New" w:hint="default"/>
+      </w:rPr>
+    </w:lvl>
+    <w:lvl w:ilvl="5" w:tplc="04090005" w:tentative="1">
+      <w:start w:val="1"/>
+      <w:numFmt w:val="bullet"/>
+      <w:lvlText w:val=""/>
+      <w:lvlJc w:val="left"/>
+      <w:pPr>
+        <w:ind w:left="4320" w:hanging="360"/>
+      </w:pPr>
+      <w:rPr>
+        <w:rFonts w:ascii="Wingdings" w:hAnsi="Wingdings" w:hint="default"/>
+      </w:rPr>
+    </w:lvl>
+    <w:lvl w:ilvl="6" w:tplc="04090001" w:tentative="1">
+      <w:start w:val="1"/>
+      <w:numFmt w:val="bullet"/>
+      <w:lvlText w:val=""/>
+      <w:lvlJc w:val="left"/>
+      <w:pPr>
+        <w:ind w:left="5040" w:hanging="360"/>
+      </w:pPr>
+      <w:rPr>
+        <w:rFonts w:ascii="Symbol" w:hAnsi="Symbol" w:hint="default"/>
+      </w:rPr>
+    </w:lvl>
+    <w:lvl w:ilvl="7" w:tplc="04090003" w:tentative="1">
+      <w:start w:val="1"/>
+      <w:numFmt w:val="bullet"/>
+      <w:lvlText w:val="o"/>
+      <w:lvlJc w:val="left"/>
+      <w:pPr>
+        <w:ind w:left="5760" w:hanging="360"/>
+      </w:pPr>
+      <w:rPr>
+        <w:rFonts w:ascii="Courier New" w:hAnsi="Courier New" w:cs="Courier New" w:hint="default"/>
+      </w:rPr>
+    </w:lvl>
+    <w:lvl w:ilvl="8" w:tplc="04090005" w:tentative="1">
+      <w:start w:val="1"/>
+      <w:numFmt w:val="bullet"/>
+      <w:lvlText w:val=""/>
+      <w:lvlJc w:val="left"/>
+      <w:pPr>
+        <w:ind w:left="6480" w:hanging="360"/>
+      </w:pPr>
+      <w:rPr>
+        <w:rFonts w:ascii="Wingdings" w:hAnsi="Wingdings" w:hint="default"/>
+      </w:rPr>
+    </w:lvl>
+  </w:abstractNum>
+  <w:abstractNum w:abstractNumId="3" w15:restartNumberingAfterBreak="0">
+    <w:nsid w:val="2A262928"/>
+    <w:multiLevelType w:val="hybridMultilevel"/>
+    <w:tmpl w:val="2132BEC0"/>
+    <w:lvl w:ilvl="0" w:tplc="95CE9CE4">
+      <w:start w:val="1"/>
+      <w:numFmt w:val="bullet"/>
+      <w:lvlText w:val=" "/>
+      <w:lvlJc w:val="left"/>
+      <w:pPr>
+        <w:ind w:left="360" w:hanging="144"/>
+      </w:pPr>
+      <w:rPr>
+        <w:rFonts w:ascii="Courier New" w:hAnsi="Courier New" w:hint="default"/>
+      </w:rPr>
+    </w:lvl>
+    <w:lvl w:ilvl="1" w:tplc="04090003" w:tentative="1">
+      <w:start w:val="1"/>
+      <w:numFmt w:val="bullet"/>
+      <w:lvlText w:val="o"/>
+      <w:lvlJc w:val="left"/>
+      <w:pPr>
+        <w:ind w:left="1440" w:hanging="360"/>
+      </w:pPr>
+      <w:rPr>
+        <w:rFonts w:ascii="Courier New" w:hAnsi="Courier New" w:cs="Courier New" w:hint="default"/>
+      </w:rPr>
+    </w:lvl>
+    <w:lvl w:ilvl="2" w:tplc="04090005" w:tentative="1">
+      <w:start w:val="1"/>
+      <w:numFmt w:val="bullet"/>
+      <w:lvlText w:val=""/>
+      <w:lvlJc w:val="left"/>
+      <w:pPr>
+        <w:ind w:left="2160" w:hanging="360"/>
+      </w:pPr>
+      <w:rPr>
+        <w:rFonts w:ascii="Wingdings" w:hAnsi="Wingdings" w:hint="default"/>
+      </w:rPr>
+    </w:lvl>
+    <w:lvl w:ilvl="3" w:tplc="04090001" w:tentative="1">
+      <w:start w:val="1"/>
+      <w:numFmt w:val="bullet"/>
+      <w:lvlText w:val=""/>
+      <w:lvlJc w:val="left"/>
+      <w:pPr>
+        <w:ind w:left="2880" w:hanging="360"/>
+      </w:pPr>
+      <w:rPr>
+        <w:rFonts w:ascii="Symbol" w:hAnsi="Symbol" w:hint="default"/>
+      </w:rPr>
+    </w:lvl>
+    <w:lvl w:ilvl="4" w:tplc="04090003" w:tentative="1">
+      <w:start w:val="1"/>
+      <w:numFmt w:val="bullet"/>
+      <w:lvlText w:val="o"/>
+      <w:lvlJc w:val="left"/>
+      <w:pPr>
+        <w:ind w:left="3600" w:hanging="360"/>
+      </w:pPr>
+      <w:rPr>
+        <w:rFonts w:ascii="Courier New" w:hAnsi="Courier New" w:cs="Courier New" w:hint="default"/>
+      </w:rPr>
+    </w:lvl>
+    <w:lvl w:ilvl="5" w:tplc="04090005" w:tentative="1">
+      <w:start w:val="1"/>
+      <w:numFmt w:val="bullet"/>
+      <w:lvlText w:val=""/>
+      <w:lvlJc w:val="left"/>
+      <w:pPr>
+        <w:ind w:left="4320" w:hanging="360"/>
+      </w:pPr>
+      <w:rPr>
+        <w:rFonts w:ascii="Wingdings" w:hAnsi="Wingdings" w:hint="default"/>
+      </w:rPr>
+    </w:lvl>
+    <w:lvl w:ilvl="6" w:tplc="04090001" w:tentative="1">
+      <w:start w:val="1"/>
+      <w:numFmt w:val="bullet"/>
+      <w:lvlText w:val=""/>
+      <w:lvlJc w:val="left"/>
+      <w:pPr>
+        <w:ind w:left="5040" w:hanging="360"/>
+      </w:pPr>
+      <w:rPr>
+        <w:rFonts w:ascii="Symbol" w:hAnsi="Symbol" w:hint="default"/>
+      </w:rPr>
+    </w:lvl>
+    <w:lvl w:ilvl="7" w:tplc="04090003" w:tentative="1">
+      <w:start w:val="1"/>
+      <w:numFmt w:val="bullet"/>
+      <w:lvlText w:val="o"/>
+      <w:lvlJc w:val="left"/>
+      <w:pPr>
+        <w:ind w:left="5760" w:hanging="360"/>
+      </w:pPr>
+      <w:rPr>
+        <w:rFonts w:ascii="Courier New" w:hAnsi="Courier New" w:cs="Courier New" w:hint="default"/>
+      </w:rPr>
+    </w:lvl>
+    <w:lvl w:ilvl="8" w:tplc="04090005" w:tentative="1">
+      <w:start w:val="1"/>
+      <w:numFmt w:val="bullet"/>
+      <w:lvlText w:val=""/>
+      <w:lvlJc w:val="left"/>
+      <w:pPr>
+        <w:ind w:left="6480" w:hanging="360"/>
+      </w:pPr>
+      <w:rPr>
+        <w:rFonts w:ascii="Wingdings" w:hAnsi="Wingdings" w:hint="default"/>
+      </w:rPr>
+    </w:lvl>
+  </w:abstractNum>
+  <w:abstractNum w:abstractNumId="4" w15:restartNumberingAfterBreak="0">
+    <w:nsid w:val="3C7F2548"/>
+    <w:multiLevelType w:val="hybridMultilevel"/>
+    <w:tmpl w:val="F80460AE"/>
+    <w:lvl w:ilvl="0" w:tplc="95CE9CE4">
+      <w:start w:val="1"/>
+      <w:numFmt w:val="bullet"/>
+      <w:lvlText w:val=" "/>
+      <w:lvlJc w:val="left"/>
+      <w:pPr>
+        <w:ind w:left="360" w:hanging="144"/>
+      </w:pPr>
+      <w:rPr>
+        <w:rFonts w:ascii="Courier New" w:hAnsi="Courier New" w:hint="default"/>
+      </w:rPr>
+    </w:lvl>
+    <w:lvl w:ilvl="1" w:tplc="04090003" w:tentative="1">
+      <w:start w:val="1"/>
+      <w:numFmt w:val="bullet"/>
+      <w:lvlText w:val="o"/>
+      <w:lvlJc w:val="left"/>
+      <w:pPr>
+        <w:ind w:left="1440" w:hanging="360"/>
+      </w:pPr>
+      <w:rPr>
+        <w:rFonts w:ascii="Courier New" w:hAnsi="Courier New" w:cs="Courier New" w:hint="default"/>
+      </w:rPr>
+    </w:lvl>
+    <w:lvl w:ilvl="2" w:tplc="04090005" w:tentative="1">
+      <w:start w:val="1"/>
+      <w:numFmt w:val="bullet"/>
+      <w:lvlText w:val=""/>
+      <w:lvlJc w:val="left"/>
+      <w:pPr>
+        <w:ind w:left="2160" w:hanging="360"/>
+      </w:pPr>
+      <w:rPr>
+        <w:rFonts w:ascii="Wingdings" w:hAnsi="Wingdings" w:hint="default"/>
+      </w:rPr>
+    </w:lvl>
+    <w:lvl w:ilvl="3" w:tplc="04090001" w:tentative="1">
+      <w:start w:val="1"/>
+      <w:numFmt w:val="bullet"/>
+      <w:lvlText w:val=""/>
+      <w:lvlJc w:val="left"/>
+      <w:pPr>
+        <w:ind w:left="2880" w:hanging="360"/>
+      </w:pPr>
+      <w:rPr>
+        <w:rFonts w:ascii="Symbol" w:hAnsi="Symbol" w:hint="default"/>
+      </w:rPr>
+    </w:lvl>
+    <w:lvl w:ilvl="4" w:tplc="04090003" w:tentative="1">
+      <w:start w:val="1"/>
+      <w:numFmt w:val="bullet"/>
+      <w:lvlText w:val="o"/>
+      <w:lvlJc w:val="left"/>
+      <w:pPr>
+        <w:ind w:left="3600" w:hanging="360"/>
+      </w:pPr>
+      <w:rPr>
+        <w:rFonts w:ascii="Courier New" w:hAnsi="Courier New" w:cs="Courier New" w:hint="default"/>
+      </w:rPr>
+    </w:lvl>
+    <w:lvl w:ilvl="5" w:tplc="04090005" w:tentative="1">
+      <w:start w:val="1"/>
+      <w:numFmt w:val="bullet"/>
+      <w:lvlText w:val=""/>
+      <w:lvlJc w:val="left"/>
+      <w:pPr>
+        <w:ind w:left="4320" w:hanging="360"/>
+      </w:pPr>
+      <w:rPr>
+        <w:rFonts w:ascii="Wingdings" w:hAnsi="Wingdings" w:hint="default"/>
+      </w:rPr>
+    </w:lvl>
+    <w:lvl w:ilvl="6" w:tplc="04090001" w:tentative="1">
+      <w:start w:val="1"/>
+      <w:numFmt w:val="bullet"/>
+      <w:lvlText w:val=""/>
+      <w:lvlJc w:val="left"/>
+      <w:pPr>
+        <w:ind w:left="5040" w:hanging="360"/>
+      </w:pPr>
+      <w:rPr>
+        <w:rFonts w:ascii="Symbol" w:hAnsi="Symbol" w:hint="default"/>
+      </w:rPr>
+    </w:lvl>
+    <w:lvl w:ilvl="7" w:tplc="04090003" w:tentative="1">
+      <w:start w:val="1"/>
+      <w:numFmt w:val="bullet"/>
+      <w:lvlText w:val="o"/>
+      <w:lvlJc w:val="left"/>
+      <w:pPr>
+        <w:ind w:left="5760" w:hanging="360"/>
+      </w:pPr>
+      <w:rPr>
+        <w:rFonts w:ascii="Courier New" w:hAnsi="Courier New" w:cs="Courier New" w:hint="default"/>
+      </w:rPr>
+    </w:lvl>
+    <w:lvl w:ilvl="8" w:tplc="04090005" w:tentative="1">
+      <w:start w:val="1"/>
+      <w:numFmt w:val="bullet"/>
+      <w:lvlText w:val=""/>
+      <w:lvlJc w:val="left"/>
+      <w:pPr>
+        <w:ind w:left="6480" w:hanging="360"/>
+      </w:pPr>
+      <w:rPr>
+        <w:rFonts w:ascii="Wingdings" w:hAnsi="Wingdings" w:hint="default"/>
+      </w:rPr>
+    </w:lvl>
+  </w:abstractNum>
+  <w:abstractNum w:abstractNumId="5" w15:restartNumberingAfterBreak="0">
+    <w:nsid w:val="40802FA8"/>
+    <w:multiLevelType w:val="hybridMultilevel"/>
+    <w:tmpl w:val="16983D3E"/>
+    <w:lvl w:ilvl="0" w:tplc="95CE9CE4">
+      <w:start w:val="1"/>
+      <w:numFmt w:val="bullet"/>
+      <w:lvlText w:val=" "/>
+      <w:lvlJc w:val="left"/>
+      <w:pPr>
+        <w:ind w:left="360" w:hanging="144"/>
+      </w:pPr>
+      <w:rPr>
+        <w:rFonts w:ascii="Courier New" w:hAnsi="Courier New" w:hint="default"/>
+      </w:rPr>
+    </w:lvl>
+    <w:lvl w:ilvl="1" w:tplc="04090003" w:tentative="1">
+      <w:start w:val="1"/>
+      <w:numFmt w:val="bullet"/>
+      <w:lvlText w:val="o"/>
+      <w:lvlJc w:val="left"/>
+      <w:pPr>
+        <w:ind w:left="1440" w:hanging="360"/>
+      </w:pPr>
+      <w:rPr>
+        <w:rFonts w:ascii="Courier New" w:hAnsi="Courier New" w:cs="Courier New" w:hint="default"/>
+      </w:rPr>
+    </w:lvl>
+    <w:lvl w:ilvl="2" w:tplc="04090005" w:tentative="1">
+      <w:start w:val="1"/>
+      <w:numFmt w:val="bullet"/>
+      <w:lvlText w:val=""/>
+      <w:lvlJc w:val="left"/>
+      <w:pPr>
+        <w:ind w:left="2160" w:hanging="360"/>
+      </w:pPr>
+      <w:rPr>
+        <w:rFonts w:ascii="Wingdings" w:hAnsi="Wingdings" w:hint="default"/>
+      </w:rPr>
+    </w:lvl>
+    <w:lvl w:ilvl="3" w:tplc="04090001" w:tentative="1">
+      <w:start w:val="1"/>
+      <w:numFmt w:val="bullet"/>
+      <w:lvlText w:val=""/>
+      <w:lvlJc w:val="left"/>
+      <w:pPr>
+        <w:ind w:left="2880" w:hanging="360"/>
+      </w:pPr>
+      <w:rPr>
+        <w:rFonts w:ascii="Symbol" w:hAnsi="Symbol" w:hint="default"/>
+      </w:rPr>
+    </w:lvl>
+    <w:lvl w:ilvl="4" w:tplc="04090003" w:tentative="1">
+      <w:start w:val="1"/>
+      <w:numFmt w:val="bullet"/>
+      <w:lvlText w:val="o"/>
+      <w:lvlJc w:val="left"/>
+      <w:pPr>
+        <w:ind w:left="3600" w:hanging="360"/>
+      </w:pPr>
+      <w:rPr>
+        <w:rFonts w:ascii="Courier New" w:hAnsi="Courier New" w:cs="Courier New" w:hint="default"/>
+      </w:rPr>
+    </w:lvl>
+    <w:lvl w:ilvl="5" w:tplc="04090005" w:tentative="1">
+      <w:start w:val="1"/>
+      <w:numFmt w:val="bullet"/>
+      <w:lvlText w:val=""/>
+      <w:lvlJc w:val="left"/>
+      <w:pPr>
+        <w:ind w:left="4320" w:hanging="360"/>
+      </w:pPr>
+      <w:rPr>
+        <w:rFonts w:ascii="Wingdings" w:hAnsi="Wingdings" w:hint="default"/>
+      </w:rPr>
+    </w:lvl>
+    <w:lvl w:ilvl="6" w:tplc="04090001" w:tentative="1">
+      <w:start w:val="1"/>
+      <w:numFmt w:val="bullet"/>
+      <w:lvlText w:val=""/>
+      <w:lvlJc w:val="left"/>
+      <w:pPr>
+        <w:ind w:left="5040" w:hanging="360"/>
+      </w:pPr>
+      <w:rPr>
+        <w:rFonts w:ascii="Symbol" w:hAnsi="Symbol" w:hint="default"/>
+      </w:rPr>
+    </w:lvl>
+    <w:lvl w:ilvl="7" w:tplc="04090003" w:tentative="1">
+      <w:start w:val="1"/>
+      <w:numFmt w:val="bullet"/>
+      <w:lvlText w:val="o"/>
+      <w:lvlJc w:val="left"/>
+      <w:pPr>
+        <w:ind w:left="5760" w:hanging="360"/>
+      </w:pPr>
+      <w:rPr>
+        <w:rFonts w:ascii="Courier New" w:hAnsi="Courier New" w:cs="Courier New" w:hint="default"/>
+      </w:rPr>
+    </w:lvl>
+    <w:lvl w:ilvl="8" w:tplc="04090005" w:tentative="1">
+      <w:start w:val="1"/>
+      <w:numFmt w:val="bullet"/>
+      <w:lvlText w:val=""/>
+      <w:lvlJc w:val="left"/>
+      <w:pPr>
+        <w:ind w:left="6480" w:hanging="360"/>
+      </w:pPr>
+      <w:rPr>
+        <w:rFonts w:ascii="Wingdings" w:hAnsi="Wingdings" w:hint="default"/>
+      </w:rPr>
+    </w:lvl>
+  </w:abstractNum>
+  <w:abstractNum w:abstractNumId="6" w15:restartNumberingAfterBreak="0">
     <w:nsid w:val="45047867"/>
     <w:multiLevelType w:val="hybridMultilevel"/>
     <w:tmpl w:val="93103D52"/>
@@ -1286,10 +2825,10 @@
       </w:rPr>
     </w:lvl>
   </w:abstractNum>
-  <w:abstractNum w:abstractNumId="1" w15:restartNumberingAfterBreak="0">
+  <w:abstractNum w:abstractNumId="7" w15:restartNumberingAfterBreak="0">
     <w:nsid w:val="4709660D"/>
     <w:multiLevelType w:val="hybridMultilevel"/>
-    <w:tmpl w:val="125841F0"/>
+    <w:tmpl w:val="6B8C7AC8"/>
     <w:lvl w:ilvl="0" w:tplc="95CE9CE4">
       <w:start w:val="1"/>
       <w:numFmt w:val="bullet"/>
@@ -1393,6 +2932,232 @@
       <w:lvlJc w:val="left"/>
       <w:pPr>
         <w:ind w:left="6480" w:hanging="360"/>
+      </w:pPr>
+      <w:rPr>
+        <w:rFonts w:ascii="Wingdings" w:hAnsi="Wingdings" w:hint="default"/>
+      </w:rPr>
+    </w:lvl>
+  </w:abstractNum>
+  <w:abstractNum w:abstractNumId="8" w15:restartNumberingAfterBreak="0">
+    <w:nsid w:val="5DE27464"/>
+    <w:multiLevelType w:val="hybridMultilevel"/>
+    <w:tmpl w:val="621C2700"/>
+    <w:lvl w:ilvl="0" w:tplc="95CE9CE4">
+      <w:start w:val="1"/>
+      <w:numFmt w:val="bullet"/>
+      <w:lvlText w:val=" "/>
+      <w:lvlJc w:val="left"/>
+      <w:pPr>
+        <w:ind w:left="360" w:hanging="144"/>
+      </w:pPr>
+      <w:rPr>
+        <w:rFonts w:ascii="Courier New" w:hAnsi="Courier New" w:hint="default"/>
+      </w:rPr>
+    </w:lvl>
+    <w:lvl w:ilvl="1" w:tplc="04090003" w:tentative="1">
+      <w:start w:val="1"/>
+      <w:numFmt w:val="bullet"/>
+      <w:lvlText w:val="o"/>
+      <w:lvlJc w:val="left"/>
+      <w:pPr>
+        <w:ind w:left="1440" w:hanging="360"/>
+      </w:pPr>
+      <w:rPr>
+        <w:rFonts w:ascii="Courier New" w:hAnsi="Courier New" w:cs="Courier New" w:hint="default"/>
+      </w:rPr>
+    </w:lvl>
+    <w:lvl w:ilvl="2" w:tplc="04090005" w:tentative="1">
+      <w:start w:val="1"/>
+      <w:numFmt w:val="bullet"/>
+      <w:lvlText w:val=""/>
+      <w:lvlJc w:val="left"/>
+      <w:pPr>
+        <w:ind w:left="2160" w:hanging="360"/>
+      </w:pPr>
+      <w:rPr>
+        <w:rFonts w:ascii="Wingdings" w:hAnsi="Wingdings" w:hint="default"/>
+      </w:rPr>
+    </w:lvl>
+    <w:lvl w:ilvl="3" w:tplc="04090001" w:tentative="1">
+      <w:start w:val="1"/>
+      <w:numFmt w:val="bullet"/>
+      <w:lvlText w:val=""/>
+      <w:lvlJc w:val="left"/>
+      <w:pPr>
+        <w:ind w:left="2880" w:hanging="360"/>
+      </w:pPr>
+      <w:rPr>
+        <w:rFonts w:ascii="Symbol" w:hAnsi="Symbol" w:hint="default"/>
+      </w:rPr>
+    </w:lvl>
+    <w:lvl w:ilvl="4" w:tplc="04090003" w:tentative="1">
+      <w:start w:val="1"/>
+      <w:numFmt w:val="bullet"/>
+      <w:lvlText w:val="o"/>
+      <w:lvlJc w:val="left"/>
+      <w:pPr>
+        <w:ind w:left="3600" w:hanging="360"/>
+      </w:pPr>
+      <w:rPr>
+        <w:rFonts w:ascii="Courier New" w:hAnsi="Courier New" w:cs="Courier New" w:hint="default"/>
+      </w:rPr>
+    </w:lvl>
+    <w:lvl w:ilvl="5" w:tplc="04090005" w:tentative="1">
+      <w:start w:val="1"/>
+      <w:numFmt w:val="bullet"/>
+      <w:lvlText w:val=""/>
+      <w:lvlJc w:val="left"/>
+      <w:pPr>
+        <w:ind w:left="4320" w:hanging="360"/>
+      </w:pPr>
+      <w:rPr>
+        <w:rFonts w:ascii="Wingdings" w:hAnsi="Wingdings" w:hint="default"/>
+      </w:rPr>
+    </w:lvl>
+    <w:lvl w:ilvl="6" w:tplc="04090001" w:tentative="1">
+      <w:start w:val="1"/>
+      <w:numFmt w:val="bullet"/>
+      <w:lvlText w:val=""/>
+      <w:lvlJc w:val="left"/>
+      <w:pPr>
+        <w:ind w:left="5040" w:hanging="360"/>
+      </w:pPr>
+      <w:rPr>
+        <w:rFonts w:ascii="Symbol" w:hAnsi="Symbol" w:hint="default"/>
+      </w:rPr>
+    </w:lvl>
+    <w:lvl w:ilvl="7" w:tplc="04090003" w:tentative="1">
+      <w:start w:val="1"/>
+      <w:numFmt w:val="bullet"/>
+      <w:lvlText w:val="o"/>
+      <w:lvlJc w:val="left"/>
+      <w:pPr>
+        <w:ind w:left="5760" w:hanging="360"/>
+      </w:pPr>
+      <w:rPr>
+        <w:rFonts w:ascii="Courier New" w:hAnsi="Courier New" w:cs="Courier New" w:hint="default"/>
+      </w:rPr>
+    </w:lvl>
+    <w:lvl w:ilvl="8" w:tplc="04090005" w:tentative="1">
+      <w:start w:val="1"/>
+      <w:numFmt w:val="bullet"/>
+      <w:lvlText w:val=""/>
+      <w:lvlJc w:val="left"/>
+      <w:pPr>
+        <w:ind w:left="6480" w:hanging="360"/>
+      </w:pPr>
+      <w:rPr>
+        <w:rFonts w:ascii="Wingdings" w:hAnsi="Wingdings" w:hint="default"/>
+      </w:rPr>
+    </w:lvl>
+  </w:abstractNum>
+  <w:abstractNum w:abstractNumId="9" w15:restartNumberingAfterBreak="0">
+    <w:nsid w:val="6F112E03"/>
+    <w:multiLevelType w:val="hybridMultilevel"/>
+    <w:tmpl w:val="EF58AE0A"/>
+    <w:lvl w:ilvl="0" w:tplc="95CE9CE4">
+      <w:start w:val="1"/>
+      <w:numFmt w:val="bullet"/>
+      <w:lvlText w:val=" "/>
+      <w:lvlJc w:val="left"/>
+      <w:pPr>
+        <w:ind w:left="405" w:hanging="144"/>
+      </w:pPr>
+      <w:rPr>
+        <w:rFonts w:ascii="Courier New" w:hAnsi="Courier New" w:hint="default"/>
+      </w:rPr>
+    </w:lvl>
+    <w:lvl w:ilvl="1" w:tplc="04090003" w:tentative="1">
+      <w:start w:val="1"/>
+      <w:numFmt w:val="bullet"/>
+      <w:lvlText w:val="o"/>
+      <w:lvlJc w:val="left"/>
+      <w:pPr>
+        <w:ind w:left="1485" w:hanging="360"/>
+      </w:pPr>
+      <w:rPr>
+        <w:rFonts w:ascii="Courier New" w:hAnsi="Courier New" w:cs="Courier New" w:hint="default"/>
+      </w:rPr>
+    </w:lvl>
+    <w:lvl w:ilvl="2" w:tplc="04090005" w:tentative="1">
+      <w:start w:val="1"/>
+      <w:numFmt w:val="bullet"/>
+      <w:lvlText w:val=""/>
+      <w:lvlJc w:val="left"/>
+      <w:pPr>
+        <w:ind w:left="2205" w:hanging="360"/>
+      </w:pPr>
+      <w:rPr>
+        <w:rFonts w:ascii="Wingdings" w:hAnsi="Wingdings" w:hint="default"/>
+      </w:rPr>
+    </w:lvl>
+    <w:lvl w:ilvl="3" w:tplc="04090001" w:tentative="1">
+      <w:start w:val="1"/>
+      <w:numFmt w:val="bullet"/>
+      <w:lvlText w:val=""/>
+      <w:lvlJc w:val="left"/>
+      <w:pPr>
+        <w:ind w:left="2925" w:hanging="360"/>
+      </w:pPr>
+      <w:rPr>
+        <w:rFonts w:ascii="Symbol" w:hAnsi="Symbol" w:hint="default"/>
+      </w:rPr>
+    </w:lvl>
+    <w:lvl w:ilvl="4" w:tplc="04090003" w:tentative="1">
+      <w:start w:val="1"/>
+      <w:numFmt w:val="bullet"/>
+      <w:lvlText w:val="o"/>
+      <w:lvlJc w:val="left"/>
+      <w:pPr>
+        <w:ind w:left="3645" w:hanging="360"/>
+      </w:pPr>
+      <w:rPr>
+        <w:rFonts w:ascii="Courier New" w:hAnsi="Courier New" w:cs="Courier New" w:hint="default"/>
+      </w:rPr>
+    </w:lvl>
+    <w:lvl w:ilvl="5" w:tplc="04090005" w:tentative="1">
+      <w:start w:val="1"/>
+      <w:numFmt w:val="bullet"/>
+      <w:lvlText w:val=""/>
+      <w:lvlJc w:val="left"/>
+      <w:pPr>
+        <w:ind w:left="4365" w:hanging="360"/>
+      </w:pPr>
+      <w:rPr>
+        <w:rFonts w:ascii="Wingdings" w:hAnsi="Wingdings" w:hint="default"/>
+      </w:rPr>
+    </w:lvl>
+    <w:lvl w:ilvl="6" w:tplc="04090001" w:tentative="1">
+      <w:start w:val="1"/>
+      <w:numFmt w:val="bullet"/>
+      <w:lvlText w:val=""/>
+      <w:lvlJc w:val="left"/>
+      <w:pPr>
+        <w:ind w:left="5085" w:hanging="360"/>
+      </w:pPr>
+      <w:rPr>
+        <w:rFonts w:ascii="Symbol" w:hAnsi="Symbol" w:hint="default"/>
+      </w:rPr>
+    </w:lvl>
+    <w:lvl w:ilvl="7" w:tplc="04090003" w:tentative="1">
+      <w:start w:val="1"/>
+      <w:numFmt w:val="bullet"/>
+      <w:lvlText w:val="o"/>
+      <w:lvlJc w:val="left"/>
+      <w:pPr>
+        <w:ind w:left="5805" w:hanging="360"/>
+      </w:pPr>
+      <w:rPr>
+        <w:rFonts w:ascii="Courier New" w:hAnsi="Courier New" w:cs="Courier New" w:hint="default"/>
+      </w:rPr>
+    </w:lvl>
+    <w:lvl w:ilvl="8" w:tplc="04090005" w:tentative="1">
+      <w:start w:val="1"/>
+      <w:numFmt w:val="bullet"/>
+      <w:lvlText w:val=""/>
+      <w:lvlJc w:val="left"/>
+      <w:pPr>
+        <w:ind w:left="6525" w:hanging="360"/>
       </w:pPr>
       <w:rPr>
         <w:rFonts w:ascii="Wingdings" w:hAnsi="Wingdings" w:hint="default"/>
@@ -1400,10 +3165,34 @@
     </w:lvl>
   </w:abstractNum>
   <w:num w:numId="1">
+    <w:abstractNumId w:val="7"/>
+  </w:num>
+  <w:num w:numId="2">
+    <w:abstractNumId w:val="6"/>
+  </w:num>
+  <w:num w:numId="3">
+    <w:abstractNumId w:val="5"/>
+  </w:num>
+  <w:num w:numId="4">
+    <w:abstractNumId w:val="3"/>
+  </w:num>
+  <w:num w:numId="5">
+    <w:abstractNumId w:val="4"/>
+  </w:num>
+  <w:num w:numId="6">
+    <w:abstractNumId w:val="0"/>
+  </w:num>
+  <w:num w:numId="7">
+    <w:abstractNumId w:val="8"/>
+  </w:num>
+  <w:num w:numId="8">
+    <w:abstractNumId w:val="9"/>
+  </w:num>
+  <w:num w:numId="9">
     <w:abstractNumId w:val="1"/>
   </w:num>
-  <w:num w:numId="2">
-    <w:abstractNumId w:val="0"/>
+  <w:num w:numId="10">
+    <w:abstractNumId w:val="2"/>
   </w:num>
 </w:numbering>
 </file>
@@ -2274,7 +4063,7 @@
 </file>
 
 <file path=customXml/itemProps1.xml><?xml version="1.0" encoding="utf-8"?>
-<ds:datastoreItem xmlns:ds="http://schemas.openxmlformats.org/officeDocument/2006/customXml" ds:itemID="{8D8D026D-1BE8-F745-864A-F83E29243101}">
+<ds:datastoreItem xmlns:ds="http://schemas.openxmlformats.org/officeDocument/2006/customXml" ds:itemID="{4D27CCCD-1A50-7643-8F71-EAC743F96D46}">
   <ds:schemaRefs>
     <ds:schemaRef ds:uri="http://schemas.openxmlformats.org/officeDocument/2006/bibliography"/>
   </ds:schemaRefs>

</xml_diff>

<commit_message>
Added GPAs, overhaul complete
</commit_message>
<xml_diff>
--- a/Rukmal Weerawarana - Resume.docx
+++ b/Rukmal Weerawarana - Resume.docx
@@ -61,6 +61,8 @@
               </w:rPr>
               <w:t xml:space="preserve"> (SIT)</w:t>
             </w:r>
+            <w:bookmarkStart w:id="0" w:name="_GoBack"/>
+            <w:bookmarkEnd w:id="0"/>
           </w:p>
           <w:p>
             <w:pPr>
@@ -102,6 +104,18 @@
                 <w:sz w:val="20"/>
               </w:rPr>
               <w:t xml:space="preserve"> Candidate</w:t>
+            </w:r>
+            <w:r>
+              <w:rPr>
+                <w:sz w:val="20"/>
+              </w:rPr>
+              <w:t xml:space="preserve"> (GPA: </w:t>
+            </w:r>
+            <w:r>
+              <w:rPr>
+                <w:sz w:val="20"/>
+              </w:rPr>
+              <w:t>3.6)</w:t>
             </w:r>
           </w:p>
           <w:p>
@@ -214,6 +228,19 @@
               </w:rPr>
               <w:t>Bachelor of Arts in Business Administration (BABA) in Finance</w:t>
             </w:r>
+            <w:r>
+              <w:rPr>
+                <w:i/>
+                <w:sz w:val="20"/>
+              </w:rPr>
+              <w:t xml:space="preserve"> </w:t>
+            </w:r>
+            <w:r>
+              <w:rPr>
+                <w:sz w:val="20"/>
+              </w:rPr>
+              <w:t>(Major GPA: 3.0)</w:t>
+            </w:r>
           </w:p>
           <w:p>
             <w:pPr>
@@ -238,7 +265,19 @@
               <w:rPr>
                 <w:sz w:val="20"/>
               </w:rPr>
-              <w:t xml:space="preserve"> Quantitative Fundamentals of Computational Finance (QFCF)</w:t>
+              <w:t xml:space="preserve"> Quantitative Fundamentals of Computational Finance (</w:t>
+            </w:r>
+            <w:r>
+              <w:rPr>
+                <w:sz w:val="20"/>
+              </w:rPr>
+              <w:t>GPA: 3.7</w:t>
+            </w:r>
+            <w:r>
+              <w:rPr>
+                <w:sz w:val="20"/>
+              </w:rPr>
+              <w:t>)</w:t>
             </w:r>
           </w:p>
         </w:tc>
@@ -477,7 +516,19 @@
               <w:rPr>
                 <w:sz w:val="20"/>
               </w:rPr>
-              <w:t xml:space="preserve">Facilitate the installation, maintenance and instruction of various frameworks and tools pertinent to the Financial Sector that are available </w:t>
+              <w:t>Facilitate the installation, maintenance</w:t>
+            </w:r>
+            <w:r>
+              <w:rPr>
+                <w:sz w:val="20"/>
+              </w:rPr>
+              <w:t>,</w:t>
+            </w:r>
+            <w:r>
+              <w:rPr>
+                <w:sz w:val="20"/>
+              </w:rPr>
+              <w:t xml:space="preserve"> and instruction of various frameworks and tools pertinent to the Financial Sector that are available </w:t>
             </w:r>
             <w:r>
               <w:rPr>
@@ -887,21 +938,7 @@
                   <w:rStyle w:val="Hyperlink"/>
                   <w:sz w:val="20"/>
                 </w:rPr>
-                <w:t>http://spacex.com/hyp</w:t>
-              </w:r>
-              <w:r>
-                <w:rPr>
-                  <w:rStyle w:val="Hyperlink"/>
-                  <w:sz w:val="20"/>
-                </w:rPr>
-                <w:t>e</w:t>
-              </w:r>
-              <w:r>
-                <w:rPr>
-                  <w:rStyle w:val="Hyperlink"/>
-                  <w:sz w:val="20"/>
-                </w:rPr>
-                <w:t>rloop/</w:t>
+                <w:t>http://spacex.com/hyperloop/</w:t>
               </w:r>
             </w:hyperlink>
             <w:r>
@@ -1209,15 +1246,7 @@
               <w:rPr>
                 <w:sz w:val="20"/>
               </w:rPr>
-              <w:t>Member of the Apache Stratos team, an open source Platform</w:t>
-            </w:r>
-            <w:bookmarkStart w:id="0" w:name="_GoBack"/>
-            <w:bookmarkEnd w:id="0"/>
-            <w:r>
-              <w:rPr>
-                <w:sz w:val="20"/>
-              </w:rPr>
-              <w:t>-as-a-Service (PaaS) framework.</w:t>
+              <w:t>Member of the Apache Stratos team, an open source Platform-as-a-Service (PaaS) framework.</w:t>
             </w:r>
           </w:p>
         </w:tc>
@@ -1650,13 +1679,7 @@
               <w:rPr>
                 <w:sz w:val="20"/>
               </w:rPr>
-              <w:t xml:space="preserve"> Future Financial Stability, Scalable Market Structure, </w:t>
-            </w:r>
-            <w:r>
-              <w:rPr>
-                <w:sz w:val="20"/>
-              </w:rPr>
-              <w:t>In-Vivo CRISPR Gene Editing, Quantitative Political Science, Bioethics</w:t>
+              <w:t xml:space="preserve"> Future Financial Stability, Scalable Market Structure, In-Vivo CRISPR Gene Editing, Quantitative Political Science, Bioethics</w:t>
             </w:r>
             <w:r>
               <w:rPr>
@@ -4063,7 +4086,7 @@
 </file>
 
 <file path=customXml/itemProps1.xml><?xml version="1.0" encoding="utf-8"?>
-<ds:datastoreItem xmlns:ds="http://schemas.openxmlformats.org/officeDocument/2006/customXml" ds:itemID="{4D27CCCD-1A50-7643-8F71-EAC743F96D46}">
+<ds:datastoreItem xmlns:ds="http://schemas.openxmlformats.org/officeDocument/2006/customXml" ds:itemID="{84780966-6472-8946-A9A9-7E2244B15368}">
   <ds:schemaRefs>
     <ds:schemaRef ds:uri="http://schemas.openxmlformats.org/officeDocument/2006/bibliography"/>
   </ds:schemaRefs>

</xml_diff>

<commit_message>
Fixed minor font size formatting issue
</commit_message>
<xml_diff>
--- a/Rukmal Weerawarana - Resume.docx
+++ b/Rukmal Weerawarana - Resume.docx
@@ -61,8 +61,6 @@
               </w:rPr>
               <w:t xml:space="preserve"> (SIT)</w:t>
             </w:r>
-            <w:bookmarkStart w:id="0" w:name="_GoBack"/>
-            <w:bookmarkEnd w:id="0"/>
           </w:p>
           <w:p>
             <w:pPr>
@@ -1409,8 +1407,15 @@
         <w:pBdr>
           <w:bottom w:val="single" w:sz="4" w:space="1" w:color="auto"/>
         </w:pBdr>
-      </w:pPr>
+        <w:rPr>
+          <w:sz w:val="28"/>
+        </w:rPr>
+      </w:pPr>
+      <w:bookmarkStart w:id="0" w:name="_GoBack"/>
       <w:r>
+        <w:rPr>
+          <w:sz w:val="28"/>
+        </w:rPr>
         <w:t>Skills and Interests</w:t>
       </w:r>
     </w:p>
@@ -1436,6 +1441,7 @@
           <w:tcPr>
             <w:tcW w:w="10790" w:type="dxa"/>
           </w:tcPr>
+          <w:bookmarkEnd w:id="0"/>
           <w:p>
             <w:pPr>
               <w:rPr>
@@ -4086,7 +4092,7 @@
 </file>
 
 <file path=customXml/itemProps1.xml><?xml version="1.0" encoding="utf-8"?>
-<ds:datastoreItem xmlns:ds="http://schemas.openxmlformats.org/officeDocument/2006/customXml" ds:itemID="{84780966-6472-8946-A9A9-7E2244B15368}">
+<ds:datastoreItem xmlns:ds="http://schemas.openxmlformats.org/officeDocument/2006/customXml" ds:itemID="{54D0B6B5-ED36-6E4F-8B29-91D8099EF23F}">
   <ds:schemaRefs>
     <ds:schemaRef ds:uri="http://schemas.openxmlformats.org/officeDocument/2006/bibliography"/>
   </ds:schemaRefs>

</xml_diff>

<commit_message>
minor change to capitalization
</commit_message>
<xml_diff>
--- a/Rukmal Weerawarana - Resume.docx
+++ b/Rukmal Weerawarana - Resume.docx
@@ -526,7 +526,21 @@
               <w:rPr>
                 <w:sz w:val="20"/>
               </w:rPr>
-              <w:t xml:space="preserve"> and instruction of various frameworks and tools pertinent to the Financial Sector that are available </w:t>
+              <w:t xml:space="preserve"> and instruction of various framewo</w:t>
+            </w:r>
+            <w:r>
+              <w:rPr>
+                <w:sz w:val="20"/>
+              </w:rPr>
+              <w:t>rks and tools pertinent to the financial s</w:t>
+            </w:r>
+            <w:bookmarkStart w:id="0" w:name="_GoBack"/>
+            <w:bookmarkEnd w:id="0"/>
+            <w:r>
+              <w:rPr>
+                <w:sz w:val="20"/>
+              </w:rPr>
+              <w:t xml:space="preserve">ector that are available </w:t>
             </w:r>
             <w:r>
               <w:rPr>
@@ -1381,21 +1395,7 @@
               <w:rPr>
                 <w:sz w:val="20"/>
               </w:rPr>
-              <w:t xml:space="preserve">Developed applications to determine mutation patterns in the DNA sequences of HIV patients to assist with targeted retroviral drug therapies. Statistical analysis of large genome sequences </w:t>
-            </w:r>
-            <w:proofErr w:type="gramStart"/>
-            <w:r>
-              <w:rPr>
-                <w:sz w:val="20"/>
-              </w:rPr>
-              <w:t>were</w:t>
-            </w:r>
-            <w:proofErr w:type="gramEnd"/>
-            <w:r>
-              <w:rPr>
-                <w:sz w:val="20"/>
-              </w:rPr>
-              <w:t xml:space="preserve"> employed to calculate highly accurate expected ranges of mutations.</w:t>
+              <w:t>Developed applications to determine mutation patterns in the DNA sequences of HIV patients to assist with targeted retroviral drug therapies. Statistical analysis of large genome sequences were employed to calculate highly accurate expected ranges of mutations.</w:t>
             </w:r>
           </w:p>
         </w:tc>
@@ -1411,7 +1411,6 @@
           <w:sz w:val="28"/>
         </w:rPr>
       </w:pPr>
-      <w:bookmarkStart w:id="0" w:name="_GoBack"/>
       <w:r>
         <w:rPr>
           <w:sz w:val="28"/>
@@ -1441,7 +1440,6 @@
           <w:tcPr>
             <w:tcW w:w="10790" w:type="dxa"/>
           </w:tcPr>
-          <w:bookmarkEnd w:id="0"/>
           <w:p>
             <w:pPr>
               <w:rPr>
@@ -4092,7 +4090,7 @@
 </file>
 
 <file path=customXml/itemProps1.xml><?xml version="1.0" encoding="utf-8"?>
-<ds:datastoreItem xmlns:ds="http://schemas.openxmlformats.org/officeDocument/2006/customXml" ds:itemID="{54D0B6B5-ED36-6E4F-8B29-91D8099EF23F}">
+<ds:datastoreItem xmlns:ds="http://schemas.openxmlformats.org/officeDocument/2006/customXml" ds:itemID="{3D3B7B29-64F1-0142-9CD9-FE85B5AC6346}">
   <ds:schemaRefs>
     <ds:schemaRef ds:uri="http://schemas.openxmlformats.org/officeDocument/2006/bibliography"/>
   </ds:schemaRefs>

</xml_diff>

<commit_message>
Another minor capitalization change
</commit_message>
<xml_diff>
--- a/Rukmal Weerawarana - Resume.docx
+++ b/Rukmal Weerawarana - Resume.docx
@@ -534,8 +534,6 @@
               </w:rPr>
               <w:t>rks and tools pertinent to the financial s</w:t>
             </w:r>
-            <w:bookmarkStart w:id="0" w:name="_GoBack"/>
-            <w:bookmarkEnd w:id="0"/>
             <w:r>
               <w:rPr>
                 <w:sz w:val="20"/>
@@ -1802,8 +1800,12 @@
       </w:pPr>
     </w:p>
     <w:sectPr>
-      <w:headerReference w:type="default" r:id="rId9"/>
-      <w:footerReference w:type="default" r:id="rId10"/>
+      <w:headerReference w:type="even" r:id="rId9"/>
+      <w:headerReference w:type="default" r:id="rId10"/>
+      <w:footerReference w:type="even" r:id="rId11"/>
+      <w:footerReference w:type="default" r:id="rId12"/>
+      <w:headerReference w:type="first" r:id="rId13"/>
+      <w:footerReference w:type="first" r:id="rId14"/>
       <w:pgSz w:w="12240" w:h="15840"/>
       <w:pgMar w:top="720" w:right="720" w:bottom="720" w:left="720" w:header="576" w:footer="432" w:gutter="0"/>
       <w:cols w:space="720"/>
@@ -1837,6 +1839,16 @@
   <w:p>
     <w:pPr>
       <w:pStyle w:val="Footer"/>
+    </w:pPr>
+  </w:p>
+</w:ftr>
+</file>
+
+<file path=word/footer2.xml><?xml version="1.0" encoding="utf-8"?>
+<w:ftr xmlns:wpc="http://schemas.microsoft.com/office/word/2010/wordprocessingCanvas" xmlns:cx="http://schemas.microsoft.com/office/drawing/2014/chartex" xmlns:cx1="http://schemas.microsoft.com/office/drawing/2015/9/8/chartex" xmlns:cx2="http://schemas.microsoft.com/office/drawing/2015/10/21/chartex" xmlns:cx3="http://schemas.microsoft.com/office/drawing/2016/5/9/chartex" xmlns:cx4="http://schemas.microsoft.com/office/drawing/2016/5/10/chartex" xmlns:cx5="http://schemas.microsoft.com/office/drawing/2016/5/11/chartex" xmlns:cx6="http://schemas.microsoft.com/office/drawing/2016/5/12/chartex" xmlns:cx7="http://schemas.microsoft.com/office/drawing/2016/5/13/chartex" xmlns:cx8="http://schemas.microsoft.com/office/drawing/2016/5/14/chartex" xmlns:mc="http://schemas.openxmlformats.org/markup-compatibility/2006" xmlns:aink="http://schemas.microsoft.com/office/drawing/2016/ink" xmlns:am3d="http://schemas.microsoft.com/office/drawing/2017/model3d" xmlns:o="urn:schemas-microsoft-com:office:office" xmlns:r="http://schemas.openxmlformats.org/officeDocument/2006/relationships" xmlns:m="http://schemas.openxmlformats.org/officeDocument/2006/math" xmlns:v="urn:schemas-microsoft-com:vml" xmlns:wp14="http://schemas.microsoft.com/office/word/2010/wordprocessingDrawing" xmlns:wp="http://schemas.openxmlformats.org/drawingml/2006/wordprocessingDrawing" xmlns:w10="urn:schemas-microsoft-com:office:word" xmlns:w="http://schemas.openxmlformats.org/wordprocessingml/2006/main" xmlns:w14="http://schemas.microsoft.com/office/word/2010/wordml" xmlns:w15="http://schemas.microsoft.com/office/word/2012/wordml" xmlns:w16cid="http://schemas.microsoft.com/office/word/2016/wordml/cid" xmlns:w16se="http://schemas.microsoft.com/office/word/2015/wordml/symex" xmlns:wpg="http://schemas.microsoft.com/office/word/2010/wordprocessingGroup" xmlns:wpi="http://schemas.microsoft.com/office/word/2010/wordprocessingInk" xmlns:wne="http://schemas.microsoft.com/office/word/2006/wordml" xmlns:wps="http://schemas.microsoft.com/office/word/2010/wordprocessingShape" mc:Ignorable="w14 w15 w16se w16cid wp14">
+  <w:p>
+    <w:pPr>
+      <w:pStyle w:val="Footer"/>
       <w:jc w:val="right"/>
       <w:rPr>
         <w:sz w:val="20"/>
@@ -1853,8 +1865,44 @@
       <w:rPr>
         <w:sz w:val="20"/>
       </w:rPr>
-      <w:t xml:space="preserve"> US Citizen</w:t>
+      <w:t xml:space="preserve"> U</w:t>
     </w:r>
+    <w:r>
+      <w:rPr>
+        <w:sz w:val="20"/>
+      </w:rPr>
+      <w:t>.</w:t>
+    </w:r>
+    <w:r>
+      <w:rPr>
+        <w:sz w:val="20"/>
+      </w:rPr>
+      <w:t>S</w:t>
+    </w:r>
+    <w:r>
+      <w:rPr>
+        <w:sz w:val="20"/>
+      </w:rPr>
+      <w:t>.</w:t>
+    </w:r>
+    <w:bookmarkStart w:id="0" w:name="_GoBack"/>
+    <w:bookmarkEnd w:id="0"/>
+    <w:r>
+      <w:rPr>
+        <w:sz w:val="20"/>
+      </w:rPr>
+      <w:t xml:space="preserve"> Citizen</w:t>
+    </w:r>
+  </w:p>
+</w:ftr>
+</file>
+
+<file path=word/footer3.xml><?xml version="1.0" encoding="utf-8"?>
+<w:ftr xmlns:wpc="http://schemas.microsoft.com/office/word/2010/wordprocessingCanvas" xmlns:cx="http://schemas.microsoft.com/office/drawing/2014/chartex" xmlns:cx1="http://schemas.microsoft.com/office/drawing/2015/9/8/chartex" xmlns:cx2="http://schemas.microsoft.com/office/drawing/2015/10/21/chartex" xmlns:cx3="http://schemas.microsoft.com/office/drawing/2016/5/9/chartex" xmlns:cx4="http://schemas.microsoft.com/office/drawing/2016/5/10/chartex" xmlns:cx5="http://schemas.microsoft.com/office/drawing/2016/5/11/chartex" xmlns:cx6="http://schemas.microsoft.com/office/drawing/2016/5/12/chartex" xmlns:cx7="http://schemas.microsoft.com/office/drawing/2016/5/13/chartex" xmlns:cx8="http://schemas.microsoft.com/office/drawing/2016/5/14/chartex" xmlns:mc="http://schemas.openxmlformats.org/markup-compatibility/2006" xmlns:aink="http://schemas.microsoft.com/office/drawing/2016/ink" xmlns:am3d="http://schemas.microsoft.com/office/drawing/2017/model3d" xmlns:o="urn:schemas-microsoft-com:office:office" xmlns:r="http://schemas.openxmlformats.org/officeDocument/2006/relationships" xmlns:m="http://schemas.openxmlformats.org/officeDocument/2006/math" xmlns:v="urn:schemas-microsoft-com:vml" xmlns:wp14="http://schemas.microsoft.com/office/word/2010/wordprocessingDrawing" xmlns:wp="http://schemas.openxmlformats.org/drawingml/2006/wordprocessingDrawing" xmlns:w10="urn:schemas-microsoft-com:office:word" xmlns:w="http://schemas.openxmlformats.org/wordprocessingml/2006/main" xmlns:w14="http://schemas.microsoft.com/office/word/2010/wordml" xmlns:w15="http://schemas.microsoft.com/office/word/2012/wordml" xmlns:w16cid="http://schemas.microsoft.com/office/word/2016/wordml/cid" xmlns:w16se="http://schemas.microsoft.com/office/word/2015/wordml/symex" xmlns:wpg="http://schemas.microsoft.com/office/word/2010/wordprocessingGroup" xmlns:wpi="http://schemas.microsoft.com/office/word/2010/wordprocessingInk" xmlns:wne="http://schemas.microsoft.com/office/word/2006/wordml" xmlns:wps="http://schemas.microsoft.com/office/word/2010/wordprocessingShape" mc:Ignorable="w14 w15 w16se w16cid wp14">
+  <w:p>
+    <w:pPr>
+      <w:pStyle w:val="Footer"/>
+    </w:pPr>
   </w:p>
 </w:ftr>
 </file>
@@ -1879,6 +1927,16 @@
 </file>
 
 <file path=word/header1.xml><?xml version="1.0" encoding="utf-8"?>
+<w:hdr xmlns:wpc="http://schemas.microsoft.com/office/word/2010/wordprocessingCanvas" xmlns:cx="http://schemas.microsoft.com/office/drawing/2014/chartex" xmlns:cx1="http://schemas.microsoft.com/office/drawing/2015/9/8/chartex" xmlns:cx2="http://schemas.microsoft.com/office/drawing/2015/10/21/chartex" xmlns:cx3="http://schemas.microsoft.com/office/drawing/2016/5/9/chartex" xmlns:cx4="http://schemas.microsoft.com/office/drawing/2016/5/10/chartex" xmlns:cx5="http://schemas.microsoft.com/office/drawing/2016/5/11/chartex" xmlns:cx6="http://schemas.microsoft.com/office/drawing/2016/5/12/chartex" xmlns:cx7="http://schemas.microsoft.com/office/drawing/2016/5/13/chartex" xmlns:cx8="http://schemas.microsoft.com/office/drawing/2016/5/14/chartex" xmlns:mc="http://schemas.openxmlformats.org/markup-compatibility/2006" xmlns:aink="http://schemas.microsoft.com/office/drawing/2016/ink" xmlns:am3d="http://schemas.microsoft.com/office/drawing/2017/model3d" xmlns:o="urn:schemas-microsoft-com:office:office" xmlns:r="http://schemas.openxmlformats.org/officeDocument/2006/relationships" xmlns:m="http://schemas.openxmlformats.org/officeDocument/2006/math" xmlns:v="urn:schemas-microsoft-com:vml" xmlns:wp14="http://schemas.microsoft.com/office/word/2010/wordprocessingDrawing" xmlns:wp="http://schemas.openxmlformats.org/drawingml/2006/wordprocessingDrawing" xmlns:w10="urn:schemas-microsoft-com:office:word" xmlns:w="http://schemas.openxmlformats.org/wordprocessingml/2006/main" xmlns:w14="http://schemas.microsoft.com/office/word/2010/wordml" xmlns:w15="http://schemas.microsoft.com/office/word/2012/wordml" xmlns:w16cid="http://schemas.microsoft.com/office/word/2016/wordml/cid" xmlns:w16se="http://schemas.microsoft.com/office/word/2015/wordml/symex" xmlns:wpg="http://schemas.microsoft.com/office/word/2010/wordprocessingGroup" xmlns:wpi="http://schemas.microsoft.com/office/word/2010/wordprocessingInk" xmlns:wne="http://schemas.microsoft.com/office/word/2006/wordml" xmlns:wps="http://schemas.microsoft.com/office/word/2010/wordprocessingShape" mc:Ignorable="w14 w15 w16se w16cid wp14">
+  <w:p>
+    <w:pPr>
+      <w:pStyle w:val="Header"/>
+    </w:pPr>
+  </w:p>
+</w:hdr>
+</file>
+
+<file path=word/header2.xml><?xml version="1.0" encoding="utf-8"?>
 <w:hdr xmlns:wpc="http://schemas.microsoft.com/office/word/2010/wordprocessingCanvas" xmlns:cx="http://schemas.microsoft.com/office/drawing/2014/chartex" xmlns:cx1="http://schemas.microsoft.com/office/drawing/2015/9/8/chartex" xmlns:cx2="http://schemas.microsoft.com/office/drawing/2015/10/21/chartex" xmlns:cx3="http://schemas.microsoft.com/office/drawing/2016/5/9/chartex" xmlns:cx4="http://schemas.microsoft.com/office/drawing/2016/5/10/chartex" xmlns:cx5="http://schemas.microsoft.com/office/drawing/2016/5/11/chartex" xmlns:cx6="http://schemas.microsoft.com/office/drawing/2016/5/12/chartex" xmlns:cx7="http://schemas.microsoft.com/office/drawing/2016/5/13/chartex" xmlns:cx8="http://schemas.microsoft.com/office/drawing/2016/5/14/chartex" xmlns:mc="http://schemas.openxmlformats.org/markup-compatibility/2006" xmlns:aink="http://schemas.microsoft.com/office/drawing/2016/ink" xmlns:am3d="http://schemas.microsoft.com/office/drawing/2017/model3d" xmlns:o="urn:schemas-microsoft-com:office:office" xmlns:r="http://schemas.openxmlformats.org/officeDocument/2006/relationships" xmlns:m="http://schemas.openxmlformats.org/officeDocument/2006/math" xmlns:v="urn:schemas-microsoft-com:vml" xmlns:wp14="http://schemas.microsoft.com/office/word/2010/wordprocessingDrawing" xmlns:wp="http://schemas.openxmlformats.org/drawingml/2006/wordprocessingDrawing" xmlns:w10="urn:schemas-microsoft-com:office:word" xmlns:w="http://schemas.openxmlformats.org/wordprocessingml/2006/main" xmlns:w14="http://schemas.microsoft.com/office/word/2010/wordml" xmlns:w15="http://schemas.microsoft.com/office/word/2012/wordml" xmlns:w16cid="http://schemas.microsoft.com/office/word/2016/wordml/cid" xmlns:w16se="http://schemas.microsoft.com/office/word/2015/wordml/symex" xmlns:wpg="http://schemas.microsoft.com/office/word/2010/wordprocessingGroup" xmlns:wpi="http://schemas.microsoft.com/office/word/2010/wordprocessingInk" xmlns:wne="http://schemas.microsoft.com/office/word/2006/wordml" xmlns:wps="http://schemas.microsoft.com/office/word/2010/wordprocessingShape" mc:Ignorable="w14 w15 w16se w16cid wp14">
   <w:tbl>
     <w:tblPr>
@@ -2054,6 +2112,16 @@
         <w:sz w:val="2"/>
         <w:szCs w:val="2"/>
       </w:rPr>
+    </w:pPr>
+  </w:p>
+</w:hdr>
+</file>
+
+<file path=word/header3.xml><?xml version="1.0" encoding="utf-8"?>
+<w:hdr xmlns:wpc="http://schemas.microsoft.com/office/word/2010/wordprocessingCanvas" xmlns:cx="http://schemas.microsoft.com/office/drawing/2014/chartex" xmlns:cx1="http://schemas.microsoft.com/office/drawing/2015/9/8/chartex" xmlns:cx2="http://schemas.microsoft.com/office/drawing/2015/10/21/chartex" xmlns:cx3="http://schemas.microsoft.com/office/drawing/2016/5/9/chartex" xmlns:cx4="http://schemas.microsoft.com/office/drawing/2016/5/10/chartex" xmlns:cx5="http://schemas.microsoft.com/office/drawing/2016/5/11/chartex" xmlns:cx6="http://schemas.microsoft.com/office/drawing/2016/5/12/chartex" xmlns:cx7="http://schemas.microsoft.com/office/drawing/2016/5/13/chartex" xmlns:cx8="http://schemas.microsoft.com/office/drawing/2016/5/14/chartex" xmlns:mc="http://schemas.openxmlformats.org/markup-compatibility/2006" xmlns:aink="http://schemas.microsoft.com/office/drawing/2016/ink" xmlns:am3d="http://schemas.microsoft.com/office/drawing/2017/model3d" xmlns:o="urn:schemas-microsoft-com:office:office" xmlns:r="http://schemas.openxmlformats.org/officeDocument/2006/relationships" xmlns:m="http://schemas.openxmlformats.org/officeDocument/2006/math" xmlns:v="urn:schemas-microsoft-com:vml" xmlns:wp14="http://schemas.microsoft.com/office/word/2010/wordprocessingDrawing" xmlns:wp="http://schemas.openxmlformats.org/drawingml/2006/wordprocessingDrawing" xmlns:w10="urn:schemas-microsoft-com:office:word" xmlns:w="http://schemas.openxmlformats.org/wordprocessingml/2006/main" xmlns:w14="http://schemas.microsoft.com/office/word/2010/wordml" xmlns:w15="http://schemas.microsoft.com/office/word/2012/wordml" xmlns:w16cid="http://schemas.microsoft.com/office/word/2016/wordml/cid" xmlns:w16se="http://schemas.microsoft.com/office/word/2015/wordml/symex" xmlns:wpg="http://schemas.microsoft.com/office/word/2010/wordprocessingGroup" xmlns:wpi="http://schemas.microsoft.com/office/word/2010/wordprocessingInk" xmlns:wne="http://schemas.microsoft.com/office/word/2006/wordml" xmlns:wps="http://schemas.microsoft.com/office/word/2010/wordprocessingShape" mc:Ignorable="w14 w15 w16se w16cid wp14">
+  <w:p>
+    <w:pPr>
+      <w:pStyle w:val="Header"/>
     </w:pPr>
   </w:p>
 </w:hdr>
@@ -4090,7 +4158,7 @@
 </file>
 
 <file path=customXml/itemProps1.xml><?xml version="1.0" encoding="utf-8"?>
-<ds:datastoreItem xmlns:ds="http://schemas.openxmlformats.org/officeDocument/2006/customXml" ds:itemID="{3D3B7B29-64F1-0142-9CD9-FE85B5AC6346}">
+<ds:datastoreItem xmlns:ds="http://schemas.openxmlformats.org/officeDocument/2006/customXml" ds:itemID="{C7805CAF-E174-E349-8ABF-81D0FB7306E4}">
   <ds:schemaRefs>
     <ds:schemaRef ds:uri="http://schemas.openxmlformats.org/officeDocument/2006/bibliography"/>
   </ds:schemaRefs>

</xml_diff>

<commit_message>
Minor change to my technical skills list
</commit_message>
<xml_diff>
--- a/Rukmal Weerawarana - Resume.docx
+++ b/Rukmal Weerawarana - Resume.docx
@@ -1143,7 +1143,15 @@
               <w:rPr>
                 <w:sz w:val="20"/>
               </w:rPr>
-              <w:t>Coded efficient algorithms used to calculate ZocialGPA scores using data from large, non-relational databases, while minimizing resource utilization to reduced operating costs for the company.</w:t>
+              <w:t>Coded efficient algorithms used to calculate ZocialGPA scores using data from la</w:t>
+            </w:r>
+            <w:bookmarkStart w:id="0" w:name="_GoBack"/>
+            <w:bookmarkEnd w:id="0"/>
+            <w:r>
+              <w:rPr>
+                <w:sz w:val="20"/>
+              </w:rPr>
+              <w:t>rge, non-relational databases, while minimizing resource utilization to reduced operating costs for the company.</w:t>
             </w:r>
           </w:p>
         </w:tc>
@@ -1393,7 +1401,31 @@
               <w:rPr>
                 <w:sz w:val="20"/>
               </w:rPr>
-              <w:t>Developed applications to determine mutation patterns in the DNA sequences of HIV patients to assist with targeted retroviral drug therapies. Statistical analysis of large genome sequences were employed to calculate highly accurate expected ranges of mutations.</w:t>
+              <w:t>Developed applications to determine mutation patterns in the DNA sequences of HIV patients to assist with targeted retroviral dru</w:t>
+            </w:r>
+            <w:r>
+              <w:rPr>
+                <w:sz w:val="20"/>
+              </w:rPr>
+              <w:t>g therapies. Statistical analyse</w:t>
+            </w:r>
+            <w:r>
+              <w:rPr>
+                <w:sz w:val="20"/>
+              </w:rPr>
+              <w:t xml:space="preserve">s of large genome sequences </w:t>
+            </w:r>
+            <w:r>
+              <w:rPr>
+                <w:sz w:val="20"/>
+              </w:rPr>
+              <w:t xml:space="preserve">were </w:t>
+            </w:r>
+            <w:r>
+              <w:rPr>
+                <w:sz w:val="20"/>
+              </w:rPr>
+              <w:t>employed to calculate highly accurate expected ranges of mutations.</w:t>
             </w:r>
           </w:p>
         </w:tc>
@@ -1514,31 +1546,32 @@
                 <w:b/>
                 <w:sz w:val="20"/>
               </w:rPr>
-              <w:t xml:space="preserve">Software Frameworks: </w:t>
-            </w:r>
-            <w:r>
-              <w:rPr>
-                <w:sz w:val="20"/>
-              </w:rPr>
-              <w:t xml:space="preserve">R Markdown, Jupyter Notebooks, LaTeX, </w:t>
-            </w:r>
-            <w:r>
-              <w:rPr>
-                <w:sz w:val="20"/>
-              </w:rPr>
-              <w:t xml:space="preserve">and </w:t>
-            </w:r>
-            <w:r>
-              <w:rPr>
-                <w:sz w:val="20"/>
-              </w:rPr>
-              <w:t>Node.js</w:t>
-            </w:r>
-            <w:r>
-              <w:rPr>
-                <w:sz w:val="20"/>
-              </w:rPr>
-              <w:t>.</w:t>
+              <w:t>Tools</w:t>
+            </w:r>
+            <w:r>
+              <w:rPr>
+                <w:b/>
+                <w:sz w:val="20"/>
+              </w:rPr>
+              <w:t xml:space="preserve">: </w:t>
+            </w:r>
+            <w:r>
+              <w:rPr>
+                <w:sz w:val="20"/>
+              </w:rPr>
+              <w:t>R Markdown, Jupyter Notebooks, LaTeX, Node.js</w:t>
+            </w:r>
+            <w:r>
+              <w:rPr>
+                <w:sz w:val="20"/>
+              </w:rPr>
+              <w:t xml:space="preserve">, Amazon AWS, Google </w:t>
+            </w:r>
+            <w:r>
+              <w:rPr>
+                <w:sz w:val="20"/>
+              </w:rPr>
+              <w:t>Cloud Platform, Theano, and TensorFlow.</w:t>
             </w:r>
           </w:p>
         </w:tc>
@@ -1885,8 +1918,6 @@
       </w:rPr>
       <w:t>.</w:t>
     </w:r>
-    <w:bookmarkStart w:id="0" w:name="_GoBack"/>
-    <w:bookmarkEnd w:id="0"/>
     <w:r>
       <w:rPr>
         <w:sz w:val="20"/>
@@ -4158,7 +4189,7 @@
 </file>
 
 <file path=customXml/itemProps1.xml><?xml version="1.0" encoding="utf-8"?>
-<ds:datastoreItem xmlns:ds="http://schemas.openxmlformats.org/officeDocument/2006/customXml" ds:itemID="{C7805CAF-E174-E349-8ABF-81D0FB7306E4}">
+<ds:datastoreItem xmlns:ds="http://schemas.openxmlformats.org/officeDocument/2006/customXml" ds:itemID="{1F7D4C86-7CF7-AA40-B4F8-924B53BED5EB}">
   <ds:schemaRefs>
     <ds:schemaRef ds:uri="http://schemas.openxmlformats.org/officeDocument/2006/bibliography"/>
   </ds:schemaRefs>

</xml_diff>

<commit_message>
Minor change to list - removed 'and'
</commit_message>
<xml_diff>
--- a/Rukmal Weerawarana - Resume.docx
+++ b/Rukmal Weerawarana - Resume.docx
@@ -251,8 +251,6 @@
               </w:rPr>
               <w:t xml:space="preserve"> Quantitative Fundamentals of Computational Finance</w:t>
             </w:r>
-            <w:bookmarkStart w:id="0" w:name="_GoBack"/>
-            <w:bookmarkEnd w:id="0"/>
           </w:p>
         </w:tc>
         <w:tc>
@@ -1476,19 +1474,7 @@
               <w:rPr>
                 <w:sz w:val="20"/>
               </w:rPr>
-              <w:t xml:space="preserve">R, Python, Java, JavaScript, Go, </w:t>
-            </w:r>
-            <w:r>
-              <w:rPr>
-                <w:sz w:val="20"/>
-              </w:rPr>
-              <w:t xml:space="preserve">and </w:t>
-            </w:r>
-            <w:r>
-              <w:rPr>
-                <w:sz w:val="20"/>
-              </w:rPr>
-              <w:t>Bash</w:t>
+              <w:t>R, Python, Java, JavaScript, Go, Bash</w:t>
             </w:r>
             <w:r>
               <w:rPr>
@@ -1539,7 +1525,15 @@
               <w:rPr>
                 <w:sz w:val="20"/>
               </w:rPr>
-              <w:t>Cloud Platform, Theano, and TensorFlow.</w:t>
+              <w:t xml:space="preserve">Cloud Platform, Theano, </w:t>
+            </w:r>
+            <w:bookmarkStart w:id="0" w:name="_GoBack"/>
+            <w:bookmarkEnd w:id="0"/>
+            <w:r>
+              <w:rPr>
+                <w:sz w:val="20"/>
+              </w:rPr>
+              <w:t>TensorFlow.</w:t>
             </w:r>
           </w:p>
         </w:tc>
@@ -4157,7 +4151,7 @@
 </file>
 
 <file path=customXml/itemProps1.xml><?xml version="1.0" encoding="utf-8"?>
-<ds:datastoreItem xmlns:ds="http://schemas.openxmlformats.org/officeDocument/2006/customXml" ds:itemID="{1C460CAD-9E15-7A48-9B57-3B4D909D9FCD}">
+<ds:datastoreItem xmlns:ds="http://schemas.openxmlformats.org/officeDocument/2006/customXml" ds:itemID="{0A07503A-37D2-5A47-BEE9-ED8D3F8EDAA4}">
   <ds:schemaRefs>
     <ds:schemaRef ds:uri="http://schemas.openxmlformats.org/officeDocument/2006/bibliography"/>
   </ds:schemaRefs>

</xml_diff>

<commit_message>
Minor change to list
</commit_message>
<xml_diff>
--- a/Rukmal Weerawarana - Resume.docx
+++ b/Rukmal Weerawarana - Resume.docx
@@ -488,7 +488,13 @@
               <w:rPr>
                 <w:sz w:val="20"/>
               </w:rPr>
-              <w:t>Facilitate the installation, maintenance</w:t>
+              <w:t>Assist</w:t>
+            </w:r>
+            <w:r>
+              <w:rPr>
+                <w:sz w:val="20"/>
+              </w:rPr>
+              <w:t xml:space="preserve"> the development of the Stevens High Frequency Trading Simulator (SHiFT)</w:t>
             </w:r>
             <w:r>
               <w:rPr>
@@ -500,31 +506,25 @@
               <w:rPr>
                 <w:sz w:val="20"/>
               </w:rPr>
-              <w:t xml:space="preserve"> and instruction of various framewo</w:t>
-            </w:r>
-            <w:r>
-              <w:rPr>
-                <w:sz w:val="20"/>
-              </w:rPr>
-              <w:t>rks and tools pertinent to the financial s</w:t>
-            </w:r>
-            <w:r>
-              <w:rPr>
-                <w:sz w:val="20"/>
-              </w:rPr>
-              <w:t xml:space="preserve">ector that are available </w:t>
-            </w:r>
-            <w:r>
-              <w:rPr>
-                <w:sz w:val="20"/>
-              </w:rPr>
-              <w:t xml:space="preserve">for use </w:t>
-            </w:r>
-            <w:r>
-              <w:rPr>
-                <w:sz w:val="20"/>
-              </w:rPr>
-              <w:t>to general students in the Lab.</w:t>
+              <w:t xml:space="preserve"> by </w:t>
+            </w:r>
+            <w:r>
+              <w:rPr>
+                <w:sz w:val="20"/>
+              </w:rPr>
+              <w:t>containerizing individual modules and creating orchestration runtimes to emulate the structure of financial markets</w:t>
+            </w:r>
+            <w:r>
+              <w:rPr>
+                <w:sz w:val="20"/>
+              </w:rPr>
+              <w:t xml:space="preserve"> using Docker and Kubernetes</w:t>
+            </w:r>
+            <w:r>
+              <w:rPr>
+                <w:sz w:val="20"/>
+              </w:rPr>
+              <w:t>.</w:t>
             </w:r>
           </w:p>
           <w:p>
@@ -543,43 +543,7 @@
               <w:rPr>
                 <w:sz w:val="20"/>
               </w:rPr>
-              <w:t>Assist</w:t>
-            </w:r>
-            <w:r>
-              <w:rPr>
-                <w:sz w:val="20"/>
-              </w:rPr>
-              <w:t xml:space="preserve"> the development of the Stevens High Frequency Trading Simulator (SHiFT)</w:t>
-            </w:r>
-            <w:r>
-              <w:rPr>
-                <w:sz w:val="20"/>
-              </w:rPr>
-              <w:t>,</w:t>
-            </w:r>
-            <w:r>
-              <w:rPr>
-                <w:sz w:val="20"/>
-              </w:rPr>
-              <w:t xml:space="preserve"> by </w:t>
-            </w:r>
-            <w:r>
-              <w:rPr>
-                <w:sz w:val="20"/>
-              </w:rPr>
-              <w:t>containerizing individual modules and creating orchestration runtimes to emulate the structure of financial markets</w:t>
-            </w:r>
-            <w:r>
-              <w:rPr>
-                <w:sz w:val="20"/>
-              </w:rPr>
-              <w:t xml:space="preserve"> using Docker and Kubernetes</w:t>
-            </w:r>
-            <w:r>
-              <w:rPr>
-                <w:sz w:val="20"/>
-              </w:rPr>
-              <w:t xml:space="preserve">. </w:t>
+              <w:t>Facilitate the installation, maintenance, and instruction of various frameworks and tools pertinent to the financial sector that are available for use to general students in the Lab.</w:t>
             </w:r>
           </w:p>
         </w:tc>
@@ -1525,15 +1489,7 @@
               <w:rPr>
                 <w:sz w:val="20"/>
               </w:rPr>
-              <w:t xml:space="preserve">Cloud Platform, Theano, </w:t>
-            </w:r>
-            <w:bookmarkStart w:id="0" w:name="_GoBack"/>
-            <w:bookmarkEnd w:id="0"/>
-            <w:r>
-              <w:rPr>
-                <w:sz w:val="20"/>
-              </w:rPr>
-              <w:t>TensorFlow.</w:t>
+              <w:t>Cloud Platform, Theano, TensorFlow.</w:t>
             </w:r>
           </w:p>
         </w:tc>
@@ -1704,7 +1660,28 @@
                 <w:b/>
                 <w:sz w:val="20"/>
               </w:rPr>
-              <w:t>Peripheral Interests and Skills</w:t>
+              <w:t xml:space="preserve">Other </w:t>
+            </w:r>
+            <w:r>
+              <w:rPr>
+                <w:b/>
+                <w:sz w:val="20"/>
+              </w:rPr>
+              <w:t>Skills</w:t>
+            </w:r>
+            <w:r>
+              <w:rPr>
+                <w:b/>
+                <w:sz w:val="20"/>
+              </w:rPr>
+              <w:t xml:space="preserve"> and </w:t>
+            </w:r>
+            <w:r>
+              <w:rPr>
+                <w:b/>
+                <w:sz w:val="20"/>
+              </w:rPr>
+              <w:t>Extra-curricular Activities</w:t>
             </w:r>
           </w:p>
           <w:p>
@@ -1768,7 +1745,16 @@
                 <w:b/>
                 <w:sz w:val="20"/>
               </w:rPr>
-              <w:t>Interests:</w:t>
+              <w:t>Extra-curricular Activities</w:t>
+            </w:r>
+            <w:bookmarkStart w:id="0" w:name="_GoBack"/>
+            <w:bookmarkEnd w:id="0"/>
+            <w:r>
+              <w:rPr>
+                <w:b/>
+                <w:sz w:val="20"/>
+              </w:rPr>
+              <w:t>:</w:t>
             </w:r>
             <w:r>
               <w:rPr>
@@ -4151,7 +4137,7 @@
 </file>
 
 <file path=customXml/itemProps1.xml><?xml version="1.0" encoding="utf-8"?>
-<ds:datastoreItem xmlns:ds="http://schemas.openxmlformats.org/officeDocument/2006/customXml" ds:itemID="{0A07503A-37D2-5A47-BEE9-ED8D3F8EDAA4}">
+<ds:datastoreItem xmlns:ds="http://schemas.openxmlformats.org/officeDocument/2006/customXml" ds:itemID="{5745751C-9D3D-3C45-BA0B-B20119B2C163}">
   <ds:schemaRefs>
     <ds:schemaRef ds:uri="http://schemas.openxmlformats.org/officeDocument/2006/bibliography"/>
   </ds:schemaRefs>

</xml_diff>

<commit_message>
Fixed minor spelling error
</commit_message>
<xml_diff>
--- a/Rukmal Weerawarana - Resume.docx
+++ b/Rukmal Weerawarana - Resume.docx
@@ -1081,7 +1081,21 @@
               <w:rPr>
                 <w:sz w:val="20"/>
               </w:rPr>
-              <w:t>Coded efficient algorithms used to calculate ZocialGPA scores using data from large, non-relational databases, while minimizing resource utilization to reduced operating costs for the company.</w:t>
+              <w:t>Coded efficient algorithms used to calculate ZocialGPA scores using data from large, non-relational databases, while minimizing</w:t>
+            </w:r>
+            <w:r>
+              <w:rPr>
+                <w:sz w:val="20"/>
+              </w:rPr>
+              <w:t xml:space="preserve"> resource utilization to reduce</w:t>
+            </w:r>
+            <w:bookmarkStart w:id="0" w:name="_GoBack"/>
+            <w:bookmarkEnd w:id="0"/>
+            <w:r>
+              <w:rPr>
+                <w:sz w:val="20"/>
+              </w:rPr>
+              <w:t xml:space="preserve"> operating costs for the company.</w:t>
             </w:r>
           </w:p>
         </w:tc>
@@ -1747,8 +1761,6 @@
               </w:rPr>
               <w:t>Extra-curricular Activities</w:t>
             </w:r>
-            <w:bookmarkStart w:id="0" w:name="_GoBack"/>
-            <w:bookmarkEnd w:id="0"/>
             <w:r>
               <w:rPr>
                 <w:b/>
@@ -4137,7 +4149,7 @@
 </file>
 
 <file path=customXml/itemProps1.xml><?xml version="1.0" encoding="utf-8"?>
-<ds:datastoreItem xmlns:ds="http://schemas.openxmlformats.org/officeDocument/2006/customXml" ds:itemID="{5745751C-9D3D-3C45-BA0B-B20119B2C163}">
+<ds:datastoreItem xmlns:ds="http://schemas.openxmlformats.org/officeDocument/2006/customXml" ds:itemID="{3683178C-CA7A-4C41-B8A6-C21A12D0824C}">
   <ds:schemaRefs>
     <ds:schemaRef ds:uri="http://schemas.openxmlformats.org/officeDocument/2006/bibliography"/>
   </ds:schemaRefs>

</xml_diff>

<commit_message>
Added projects, reduced descriptions of some stuff
</commit_message>
<xml_diff>
--- a/Rukmal Weerawarana - Resume.docx
+++ b/Rukmal Weerawarana - Resume.docx
@@ -36,6 +36,9 @@
         <w:gridCol w:w="2065"/>
       </w:tblGrid>
       <w:tr>
+        <w:trPr>
+          <w:trHeight w:val="386"/>
+        </w:trPr>
         <w:tc>
           <w:tcPr>
             <w:tcW w:w="7380" w:type="dxa"/>
@@ -80,42 +83,75 @@
                 <w:i/>
                 <w:sz w:val="20"/>
               </w:rPr>
-              <w:t>Master of Science</w:t>
+              <w:t>Master of Science (MS) in Financial Engineering</w:t>
             </w:r>
             <w:r>
               <w:rPr>
                 <w:i/>
                 <w:sz w:val="20"/>
               </w:rPr>
-              <w:t xml:space="preserve"> (MS)</w:t>
-            </w:r>
-            <w:r>
-              <w:rPr>
-                <w:i/>
-                <w:sz w:val="20"/>
-              </w:rPr>
-              <w:t xml:space="preserve"> in Financial Engineering</w:t>
-            </w:r>
-            <w:r>
-              <w:rPr>
-                <w:i/>
-                <w:sz w:val="20"/>
-              </w:rPr>
               <w:t xml:space="preserve"> Candidate</w:t>
             </w:r>
             <w:r>
               <w:rPr>
                 <w:sz w:val="20"/>
               </w:rPr>
-              <w:t xml:space="preserve"> (GPA: </w:t>
-            </w:r>
-            <w:r>
-              <w:rPr>
-                <w:sz w:val="20"/>
-              </w:rPr>
-              <w:t>3.6)</w:t>
-            </w:r>
-          </w:p>
+              <w:t xml:space="preserve"> (GPA: 3.6/4.0)</w:t>
+            </w:r>
+          </w:p>
+        </w:tc>
+        <w:tc>
+          <w:tcPr>
+            <w:tcW w:w="1350" w:type="dxa"/>
+          </w:tcPr>
+          <w:p>
+            <w:pPr>
+              <w:jc w:val="center"/>
+              <w:rPr>
+                <w:b/>
+                <w:sz w:val="20"/>
+              </w:rPr>
+            </w:pPr>
+            <w:r>
+              <w:rPr>
+                <w:b/>
+                <w:sz w:val="20"/>
+              </w:rPr>
+              <w:t>Hoboken, NJ</w:t>
+            </w:r>
+          </w:p>
+        </w:tc>
+        <w:tc>
+          <w:tcPr>
+            <w:tcW w:w="2065" w:type="dxa"/>
+          </w:tcPr>
+          <w:p>
+            <w:pPr>
+              <w:jc w:val="right"/>
+              <w:rPr>
+                <w:b/>
+                <w:sz w:val="20"/>
+              </w:rPr>
+            </w:pPr>
+            <w:r>
+              <w:rPr>
+                <w:b/>
+                <w:sz w:val="20"/>
+              </w:rPr>
+              <w:t>May 2019</w:t>
+            </w:r>
+          </w:p>
+        </w:tc>
+      </w:tr>
+      <w:tr>
+        <w:trPr>
+          <w:trHeight w:val="385"/>
+        </w:trPr>
+        <w:tc>
+          <w:tcPr>
+            <w:tcW w:w="10795" w:type="dxa"/>
+            <w:gridSpan w:val="3"/>
+          </w:tcPr>
           <w:p>
             <w:pPr>
               <w:pStyle w:val="ListParagraph"/>
@@ -125,6 +161,47 @@
               </w:numPr>
               <w:rPr>
                 <w:b/>
+                <w:i/>
+                <w:sz w:val="20"/>
+              </w:rPr>
+            </w:pPr>
+            <w:r>
+              <w:rPr>
+                <w:b/>
+                <w:sz w:val="20"/>
+              </w:rPr>
+              <w:t>Relevant Coursework:</w:t>
+            </w:r>
+            <w:r>
+              <w:rPr>
+                <w:sz w:val="20"/>
+              </w:rPr>
+              <w:t xml:space="preserve"> Knowledge Engineering (4.0),</w:t>
+            </w:r>
+            <w:r>
+              <w:rPr>
+                <w:sz w:val="20"/>
+              </w:rPr>
+              <w:t xml:space="preserve"> Pricing and Hedging (4.0),</w:t>
+            </w:r>
+            <w:r>
+              <w:rPr>
+                <w:sz w:val="20"/>
+              </w:rPr>
+              <w:t xml:space="preserve"> Natural Language Processing (IP), Cognitive Computing (IP), Stochastic Calculus (IP)</w:t>
+            </w:r>
+            <w:bookmarkStart w:id="0" w:name="_GoBack"/>
+            <w:bookmarkEnd w:id="0"/>
+          </w:p>
+          <w:p>
+            <w:pPr>
+              <w:pStyle w:val="ListParagraph"/>
+              <w:numPr>
+                <w:ilvl w:val="0"/>
+                <w:numId w:val="1"/>
+              </w:numPr>
+              <w:rPr>
+                <w:b/>
                 <w:sz w:val="20"/>
               </w:rPr>
             </w:pPr>
@@ -140,48 +217,6 @@
                 <w:sz w:val="20"/>
               </w:rPr>
               <w:t>Provost Master’s Fellowship</w:t>
-            </w:r>
-          </w:p>
-        </w:tc>
-        <w:tc>
-          <w:tcPr>
-            <w:tcW w:w="1350" w:type="dxa"/>
-          </w:tcPr>
-          <w:p>
-            <w:pPr>
-              <w:jc w:val="center"/>
-              <w:rPr>
-                <w:b/>
-                <w:sz w:val="20"/>
-              </w:rPr>
-            </w:pPr>
-            <w:r>
-              <w:rPr>
-                <w:b/>
-                <w:sz w:val="20"/>
-              </w:rPr>
-              <w:t>Hoboken, NJ</w:t>
-            </w:r>
-          </w:p>
-        </w:tc>
-        <w:tc>
-          <w:tcPr>
-            <w:tcW w:w="2065" w:type="dxa"/>
-          </w:tcPr>
-          <w:p>
-            <w:pPr>
-              <w:jc w:val="right"/>
-              <w:rPr>
-                <w:b/>
-                <w:sz w:val="20"/>
-              </w:rPr>
-            </w:pPr>
-            <w:r>
-              <w:rPr>
-                <w:b/>
-                <w:sz w:val="20"/>
-              </w:rPr>
-              <w:t>May 2019</w:t>
             </w:r>
           </w:p>
         </w:tc>
@@ -527,25 +562,6 @@
               <w:t>.</w:t>
             </w:r>
           </w:p>
-          <w:p>
-            <w:pPr>
-              <w:pStyle w:val="ListParagraph"/>
-              <w:numPr>
-                <w:ilvl w:val="0"/>
-                <w:numId w:val="1"/>
-              </w:numPr>
-              <w:rPr>
-                <w:b/>
-                <w:sz w:val="20"/>
-              </w:rPr>
-            </w:pPr>
-            <w:r>
-              <w:rPr>
-                <w:sz w:val="20"/>
-              </w:rPr>
-              <w:t>Facilitate the installation, maintenance, and instruction of various frameworks and tools pertinent to the financial sector that are available for use to general students in the Lab.</w:t>
-            </w:r>
-          </w:p>
         </w:tc>
       </w:tr>
       <w:tr>
@@ -700,40 +716,6 @@
             <w:tcW w:w="10795" w:type="dxa"/>
             <w:gridSpan w:val="3"/>
           </w:tcPr>
-          <w:p>
-            <w:pPr>
-              <w:pStyle w:val="ListParagraph"/>
-              <w:numPr>
-                <w:ilvl w:val="0"/>
-                <w:numId w:val="3"/>
-              </w:numPr>
-              <w:tabs>
-                <w:tab w:val="right" w:pos="2481"/>
-              </w:tabs>
-              <w:rPr>
-                <w:b/>
-                <w:sz w:val="20"/>
-              </w:rPr>
-            </w:pPr>
-            <w:r>
-              <w:rPr>
-                <w:sz w:val="20"/>
-              </w:rPr>
-              <w:t xml:space="preserve">Contributed to the design, manufacturing, testing, and future </w:t>
-            </w:r>
-            <w:r>
-              <w:rPr>
-                <w:sz w:val="20"/>
-              </w:rPr>
-              <w:t>ideation</w:t>
-            </w:r>
-            <w:r>
-              <w:rPr>
-                <w:sz w:val="20"/>
-              </w:rPr>
-              <w:t xml:space="preserve"> of a revolutionary transportation system that has the potential to significantly disrupt the commercial and consumer transportation sector.</w:t>
-            </w:r>
-          </w:p>
           <w:p>
             <w:pPr>
               <w:pStyle w:val="ListParagraph"/>
@@ -1059,28 +1041,6 @@
               <w:rPr>
                 <w:sz w:val="20"/>
               </w:rPr>
-              <w:t>Worked with and led a small group of engineers to design and implement the ZocialGPA social analytics products.</w:t>
-            </w:r>
-          </w:p>
-          <w:p>
-            <w:pPr>
-              <w:pStyle w:val="ListParagraph"/>
-              <w:numPr>
-                <w:ilvl w:val="0"/>
-                <w:numId w:val="5"/>
-              </w:numPr>
-              <w:tabs>
-                <w:tab w:val="right" w:pos="2481"/>
-              </w:tabs>
-              <w:rPr>
-                <w:b/>
-                <w:sz w:val="20"/>
-              </w:rPr>
-            </w:pPr>
-            <w:r>
-              <w:rPr>
-                <w:sz w:val="20"/>
-              </w:rPr>
               <w:t>Coded efficient algorithms used to calculate ZocialGPA scores using data from large, non-relational databases, while minimizing</w:t>
             </w:r>
             <w:r>
@@ -1089,8 +1049,6 @@
               </w:rPr>
               <w:t xml:space="preserve"> resource utilization to reduce</w:t>
             </w:r>
-            <w:bookmarkStart w:id="0" w:name="_GoBack"/>
-            <w:bookmarkEnd w:id="0"/>
             <w:r>
               <w:rPr>
                 <w:sz w:val="20"/>
@@ -1370,6 +1328,331 @@
                 <w:sz w:val="20"/>
               </w:rPr>
               <w:t>employed to calculate highly accurate expected ranges of mutations.</w:t>
+            </w:r>
+          </w:p>
+        </w:tc>
+      </w:tr>
+    </w:tbl>
+    <w:p>
+      <w:pPr>
+        <w:pStyle w:val="Heading1"/>
+        <w:pBdr>
+          <w:bottom w:val="single" w:sz="4" w:space="1" w:color="auto"/>
+        </w:pBdr>
+        <w:rPr>
+          <w:sz w:val="28"/>
+        </w:rPr>
+      </w:pPr>
+      <w:r>
+        <w:rPr>
+          <w:sz w:val="28"/>
+        </w:rPr>
+        <w:t>Projects</w:t>
+      </w:r>
+    </w:p>
+    <w:tbl>
+      <w:tblPr>
+        <w:tblStyle w:val="TableGrid"/>
+        <w:tblW w:w="10795" w:type="dxa"/>
+        <w:tblBorders>
+          <w:top w:val="none" w:sz="0" w:space="0" w:color="auto"/>
+          <w:left w:val="none" w:sz="0" w:space="0" w:color="auto"/>
+          <w:bottom w:val="none" w:sz="0" w:space="0" w:color="auto"/>
+          <w:right w:val="none" w:sz="0" w:space="0" w:color="auto"/>
+          <w:insideH w:val="none" w:sz="0" w:space="0" w:color="auto"/>
+          <w:insideV w:val="none" w:sz="0" w:space="0" w:color="auto"/>
+        </w:tblBorders>
+        <w:tblLook w:val="04A0" w:firstRow="1" w:lastRow="0" w:firstColumn="1" w:lastColumn="0" w:noHBand="0" w:noVBand="1"/>
+      </w:tblPr>
+      <w:tblGrid>
+        <w:gridCol w:w="7380"/>
+        <w:gridCol w:w="1350"/>
+        <w:gridCol w:w="2065"/>
+      </w:tblGrid>
+      <w:tr>
+        <w:tc>
+          <w:tcPr>
+            <w:tcW w:w="7380" w:type="dxa"/>
+          </w:tcPr>
+          <w:p>
+            <w:pPr>
+              <w:rPr>
+                <w:b/>
+                <w:sz w:val="20"/>
+              </w:rPr>
+            </w:pPr>
+            <w:r>
+              <w:rPr>
+                <w:b/>
+                <w:sz w:val="20"/>
+              </w:rPr>
+              <w:t xml:space="preserve">Columbia University </w:t>
+            </w:r>
+            <w:proofErr w:type="spellStart"/>
+            <w:r>
+              <w:rPr>
+                <w:b/>
+                <w:sz w:val="20"/>
+              </w:rPr>
+              <w:t>MicroMaster</w:t>
+            </w:r>
+            <w:proofErr w:type="spellEnd"/>
+            <w:r>
+              <w:rPr>
+                <w:b/>
+                <w:sz w:val="20"/>
+              </w:rPr>
+              <w:t xml:space="preserve"> Program in Artificial Intelligence</w:t>
+            </w:r>
+          </w:p>
+        </w:tc>
+        <w:tc>
+          <w:tcPr>
+            <w:tcW w:w="1350" w:type="dxa"/>
+          </w:tcPr>
+          <w:p>
+            <w:pPr>
+              <w:jc w:val="center"/>
+              <w:rPr>
+                <w:b/>
+                <w:sz w:val="20"/>
+              </w:rPr>
+            </w:pPr>
+            <w:r>
+              <w:rPr>
+                <w:b/>
+                <w:sz w:val="20"/>
+              </w:rPr>
+              <w:t>New York</w:t>
+            </w:r>
+            <w:r>
+              <w:rPr>
+                <w:b/>
+                <w:sz w:val="20"/>
+              </w:rPr>
+              <w:t xml:space="preserve">, </w:t>
+            </w:r>
+            <w:r>
+              <w:rPr>
+                <w:b/>
+                <w:sz w:val="20"/>
+              </w:rPr>
+              <w:t>NY</w:t>
+            </w:r>
+          </w:p>
+        </w:tc>
+        <w:tc>
+          <w:tcPr>
+            <w:tcW w:w="2065" w:type="dxa"/>
+          </w:tcPr>
+          <w:p>
+            <w:pPr>
+              <w:jc w:val="right"/>
+              <w:rPr>
+                <w:b/>
+                <w:sz w:val="20"/>
+              </w:rPr>
+            </w:pPr>
+            <w:r>
+              <w:rPr>
+                <w:b/>
+                <w:sz w:val="20"/>
+              </w:rPr>
+              <w:t>Jan</w:t>
+            </w:r>
+            <w:r>
+              <w:rPr>
+                <w:b/>
+                <w:sz w:val="20"/>
+              </w:rPr>
+              <w:t xml:space="preserve"> </w:t>
+            </w:r>
+            <w:r>
+              <w:rPr>
+                <w:b/>
+                <w:sz w:val="20"/>
+              </w:rPr>
+              <w:t>2018</w:t>
+            </w:r>
+            <w:r>
+              <w:rPr>
+                <w:b/>
+                <w:sz w:val="20"/>
+              </w:rPr>
+              <w:t xml:space="preserve"> - Present</w:t>
+            </w:r>
+          </w:p>
+        </w:tc>
+      </w:tr>
+      <w:tr>
+        <w:tc>
+          <w:tcPr>
+            <w:tcW w:w="10795" w:type="dxa"/>
+            <w:gridSpan w:val="3"/>
+          </w:tcPr>
+          <w:p>
+            <w:pPr>
+              <w:pStyle w:val="ListParagraph"/>
+              <w:numPr>
+                <w:ilvl w:val="0"/>
+                <w:numId w:val="1"/>
+              </w:numPr>
+              <w:rPr>
+                <w:b/>
+                <w:sz w:val="20"/>
+              </w:rPr>
+            </w:pPr>
+            <w:r>
+              <w:rPr>
+                <w:sz w:val="20"/>
+              </w:rPr>
+              <w:t>Currently completing requisite coursework in Machine Learning (IP) and Artificial Intelligence (IP). Expected completion in the Fall, with additional coursework in Robotics and Animation and CGI Motion.</w:t>
+            </w:r>
+          </w:p>
+        </w:tc>
+      </w:tr>
+      <w:tr>
+        <w:tc>
+          <w:tcPr>
+            <w:tcW w:w="7380" w:type="dxa"/>
+          </w:tcPr>
+          <w:p>
+            <w:pPr>
+              <w:rPr>
+                <w:b/>
+                <w:sz w:val="20"/>
+              </w:rPr>
+            </w:pPr>
+            <w:r>
+              <w:rPr>
+                <w:b/>
+                <w:sz w:val="20"/>
+              </w:rPr>
+              <w:t xml:space="preserve">Lunar CubeSat </w:t>
+            </w:r>
+            <w:r>
+              <w:rPr>
+                <w:b/>
+                <w:sz w:val="20"/>
+              </w:rPr>
+              <w:t>(UW</w:t>
+            </w:r>
+            <w:r>
+              <w:rPr>
+                <w:b/>
+                <w:sz w:val="20"/>
+              </w:rPr>
+              <w:t xml:space="preserve"> Advanced Propulsion Laboratory</w:t>
+            </w:r>
+            <w:r>
+              <w:rPr>
+                <w:b/>
+                <w:sz w:val="20"/>
+              </w:rPr>
+              <w:t>)</w:t>
+            </w:r>
+          </w:p>
+        </w:tc>
+        <w:tc>
+          <w:tcPr>
+            <w:tcW w:w="1350" w:type="dxa"/>
+          </w:tcPr>
+          <w:p>
+            <w:pPr>
+              <w:jc w:val="center"/>
+              <w:rPr>
+                <w:b/>
+                <w:sz w:val="20"/>
+              </w:rPr>
+            </w:pPr>
+            <w:r>
+              <w:rPr>
+                <w:b/>
+                <w:sz w:val="20"/>
+              </w:rPr>
+              <w:t>Seattle, WA</w:t>
+            </w:r>
+          </w:p>
+        </w:tc>
+        <w:tc>
+          <w:tcPr>
+            <w:tcW w:w="2065" w:type="dxa"/>
+          </w:tcPr>
+          <w:p>
+            <w:pPr>
+              <w:tabs>
+                <w:tab w:val="right" w:pos="2481"/>
+              </w:tabs>
+              <w:jc w:val="right"/>
+              <w:rPr>
+                <w:b/>
+                <w:sz w:val="20"/>
+              </w:rPr>
+            </w:pPr>
+            <w:r>
+              <w:rPr>
+                <w:b/>
+                <w:sz w:val="20"/>
+              </w:rPr>
+              <w:t>March 2015</w:t>
+            </w:r>
+            <w:r>
+              <w:rPr>
+                <w:b/>
+                <w:sz w:val="20"/>
+              </w:rPr>
+              <w:t xml:space="preserve"> –</w:t>
+            </w:r>
+            <w:r>
+              <w:rPr>
+                <w:b/>
+                <w:sz w:val="20"/>
+              </w:rPr>
+              <w:t xml:space="preserve"> Jul </w:t>
+            </w:r>
+            <w:r>
+              <w:rPr>
+                <w:b/>
+                <w:sz w:val="20"/>
+              </w:rPr>
+              <w:t>201</w:t>
+            </w:r>
+            <w:r>
+              <w:rPr>
+                <w:b/>
+                <w:sz w:val="20"/>
+              </w:rPr>
+              <w:t>5</w:t>
+            </w:r>
+          </w:p>
+        </w:tc>
+      </w:tr>
+      <w:tr>
+        <w:tc>
+          <w:tcPr>
+            <w:tcW w:w="10795" w:type="dxa"/>
+            <w:gridSpan w:val="3"/>
+          </w:tcPr>
+          <w:p>
+            <w:pPr>
+              <w:pStyle w:val="ListParagraph"/>
+              <w:numPr>
+                <w:ilvl w:val="0"/>
+                <w:numId w:val="3"/>
+              </w:numPr>
+              <w:tabs>
+                <w:tab w:val="right" w:pos="2481"/>
+              </w:tabs>
+              <w:rPr>
+                <w:b/>
+                <w:sz w:val="20"/>
+              </w:rPr>
+            </w:pPr>
+            <w:r>
+              <w:rPr>
+                <w:sz w:val="20"/>
+              </w:rPr>
+              <w:t>Designed and presented Software Architecture for the communication and on-board processing systems for the UW Lunar CubeSat to NASA and Lab personnel. Expected launch into Lunar orbit aboard NASA’s Space Launch System on the Orion Spacecraft in 2020.</w:t>
             </w:r>
           </w:p>
         </w:tc>
@@ -1657,133 +1940,6 @@
           </w:p>
         </w:tc>
       </w:tr>
-      <w:tr>
-        <w:tc>
-          <w:tcPr>
-            <w:tcW w:w="10790" w:type="dxa"/>
-          </w:tcPr>
-          <w:p>
-            <w:pPr>
-              <w:rPr>
-                <w:b/>
-                <w:sz w:val="20"/>
-              </w:rPr>
-            </w:pPr>
-            <w:r>
-              <w:rPr>
-                <w:b/>
-                <w:sz w:val="20"/>
-              </w:rPr>
-              <w:t xml:space="preserve">Other </w:t>
-            </w:r>
-            <w:r>
-              <w:rPr>
-                <w:b/>
-                <w:sz w:val="20"/>
-              </w:rPr>
-              <w:t>Skills</w:t>
-            </w:r>
-            <w:r>
-              <w:rPr>
-                <w:b/>
-                <w:sz w:val="20"/>
-              </w:rPr>
-              <w:t xml:space="preserve"> and </w:t>
-            </w:r>
-            <w:r>
-              <w:rPr>
-                <w:b/>
-                <w:sz w:val="20"/>
-              </w:rPr>
-              <w:t>Extra-curricular Activities</w:t>
-            </w:r>
-          </w:p>
-          <w:p>
-            <w:pPr>
-              <w:pStyle w:val="ListParagraph"/>
-              <w:numPr>
-                <w:ilvl w:val="0"/>
-                <w:numId w:val="10"/>
-              </w:numPr>
-              <w:rPr>
-                <w:b/>
-                <w:sz w:val="20"/>
-              </w:rPr>
-            </w:pPr>
-            <w:r>
-              <w:rPr>
-                <w:b/>
-                <w:sz w:val="20"/>
-              </w:rPr>
-              <w:t xml:space="preserve">Skills: </w:t>
-            </w:r>
-            <w:r>
-              <w:rPr>
-                <w:sz w:val="20"/>
-              </w:rPr>
-              <w:t xml:space="preserve">Excellent communication skills, </w:t>
-            </w:r>
-            <w:r>
-              <w:rPr>
-                <w:sz w:val="20"/>
-              </w:rPr>
-              <w:t>e</w:t>
-            </w:r>
-            <w:r>
-              <w:rPr>
-                <w:sz w:val="20"/>
-              </w:rPr>
-              <w:t xml:space="preserve">xtensive public speaking, </w:t>
-            </w:r>
-            <w:r>
-              <w:rPr>
-                <w:sz w:val="20"/>
-              </w:rPr>
-              <w:t>goal-oriented time management, excellent interpersonal skills.</w:t>
-            </w:r>
-          </w:p>
-          <w:p>
-            <w:pPr>
-              <w:pStyle w:val="ListParagraph"/>
-              <w:numPr>
-                <w:ilvl w:val="0"/>
-                <w:numId w:val="10"/>
-              </w:numPr>
-              <w:rPr>
-                <w:b/>
-                <w:sz w:val="20"/>
-              </w:rPr>
-            </w:pPr>
-            <w:r>
-              <w:rPr>
-                <w:b/>
-                <w:sz w:val="20"/>
-              </w:rPr>
-              <w:t>Extra-curricular Activities</w:t>
-            </w:r>
-            <w:r>
-              <w:rPr>
-                <w:b/>
-                <w:sz w:val="20"/>
-              </w:rPr>
-              <w:t>:</w:t>
-            </w:r>
-            <w:r>
-              <w:rPr>
-                <w:b/>
-                <w:sz w:val="20"/>
-              </w:rPr>
-              <w:t xml:space="preserve"> </w:t>
-            </w:r>
-            <w:r>
-              <w:rPr>
-                <w:sz w:val="20"/>
-              </w:rPr>
-              <w:t xml:space="preserve">Recreational reading, recreational basketball and racquetball, intellectual debate, the future. </w:t>
-            </w:r>
-          </w:p>
-        </w:tc>
-      </w:tr>
     </w:tbl>
     <w:p>
       <w:pPr>
@@ -1793,12 +1949,8 @@
       </w:pPr>
     </w:p>
     <w:sectPr>
-      <w:headerReference w:type="even" r:id="rId9"/>
-      <w:headerReference w:type="default" r:id="rId10"/>
-      <w:footerReference w:type="even" r:id="rId11"/>
-      <w:footerReference w:type="default" r:id="rId12"/>
-      <w:headerReference w:type="first" r:id="rId13"/>
-      <w:footerReference w:type="first" r:id="rId14"/>
+      <w:headerReference w:type="default" r:id="rId9"/>
+      <w:footerReference w:type="default" r:id="rId10"/>
       <w:pgSz w:w="12240" w:h="15840"/>
       <w:pgMar w:top="720" w:right="720" w:bottom="720" w:left="720" w:header="576" w:footer="432" w:gutter="0"/>
       <w:cols w:space="720"/>
@@ -1832,16 +1984,6 @@
   <w:p>
     <w:pPr>
       <w:pStyle w:val="Footer"/>
-    </w:pPr>
-  </w:p>
-</w:ftr>
-</file>
-
-<file path=word/footer2.xml><?xml version="1.0" encoding="utf-8"?>
-<w:ftr xmlns:wpc="http://schemas.microsoft.com/office/word/2010/wordprocessingCanvas" xmlns:cx="http://schemas.microsoft.com/office/drawing/2014/chartex" xmlns:cx1="http://schemas.microsoft.com/office/drawing/2015/9/8/chartex" xmlns:cx2="http://schemas.microsoft.com/office/drawing/2015/10/21/chartex" xmlns:cx3="http://schemas.microsoft.com/office/drawing/2016/5/9/chartex" xmlns:cx4="http://schemas.microsoft.com/office/drawing/2016/5/10/chartex" xmlns:cx5="http://schemas.microsoft.com/office/drawing/2016/5/11/chartex" xmlns:cx6="http://schemas.microsoft.com/office/drawing/2016/5/12/chartex" xmlns:cx7="http://schemas.microsoft.com/office/drawing/2016/5/13/chartex" xmlns:cx8="http://schemas.microsoft.com/office/drawing/2016/5/14/chartex" xmlns:mc="http://schemas.openxmlformats.org/markup-compatibility/2006" xmlns:aink="http://schemas.microsoft.com/office/drawing/2016/ink" xmlns:am3d="http://schemas.microsoft.com/office/drawing/2017/model3d" xmlns:o="urn:schemas-microsoft-com:office:office" xmlns:r="http://schemas.openxmlformats.org/officeDocument/2006/relationships" xmlns:m="http://schemas.openxmlformats.org/officeDocument/2006/math" xmlns:v="urn:schemas-microsoft-com:vml" xmlns:wp14="http://schemas.microsoft.com/office/word/2010/wordprocessingDrawing" xmlns:wp="http://schemas.openxmlformats.org/drawingml/2006/wordprocessingDrawing" xmlns:w10="urn:schemas-microsoft-com:office:word" xmlns:w="http://schemas.openxmlformats.org/wordprocessingml/2006/main" xmlns:w14="http://schemas.microsoft.com/office/word/2010/wordml" xmlns:w15="http://schemas.microsoft.com/office/word/2012/wordml" xmlns:w16cid="http://schemas.microsoft.com/office/word/2016/wordml/cid" xmlns:w16se="http://schemas.microsoft.com/office/word/2015/wordml/symex" xmlns:wpg="http://schemas.microsoft.com/office/word/2010/wordprocessingGroup" xmlns:wpi="http://schemas.microsoft.com/office/word/2010/wordprocessingInk" xmlns:wne="http://schemas.microsoft.com/office/word/2006/wordml" xmlns:wps="http://schemas.microsoft.com/office/word/2010/wordprocessingShape" mc:Ignorable="w14 w15 w16se w16cid wp14">
-  <w:p>
-    <w:pPr>
-      <w:pStyle w:val="Footer"/>
       <w:jc w:val="right"/>
       <w:rPr>
         <w:sz w:val="20"/>
@@ -1884,16 +2026,6 @@
       </w:rPr>
       <w:t xml:space="preserve"> Citizen</w:t>
     </w:r>
-  </w:p>
-</w:ftr>
-</file>
-
-<file path=word/footer3.xml><?xml version="1.0" encoding="utf-8"?>
-<w:ftr xmlns:wpc="http://schemas.microsoft.com/office/word/2010/wordprocessingCanvas" xmlns:cx="http://schemas.microsoft.com/office/drawing/2014/chartex" xmlns:cx1="http://schemas.microsoft.com/office/drawing/2015/9/8/chartex" xmlns:cx2="http://schemas.microsoft.com/office/drawing/2015/10/21/chartex" xmlns:cx3="http://schemas.microsoft.com/office/drawing/2016/5/9/chartex" xmlns:cx4="http://schemas.microsoft.com/office/drawing/2016/5/10/chartex" xmlns:cx5="http://schemas.microsoft.com/office/drawing/2016/5/11/chartex" xmlns:cx6="http://schemas.microsoft.com/office/drawing/2016/5/12/chartex" xmlns:cx7="http://schemas.microsoft.com/office/drawing/2016/5/13/chartex" xmlns:cx8="http://schemas.microsoft.com/office/drawing/2016/5/14/chartex" xmlns:mc="http://schemas.openxmlformats.org/markup-compatibility/2006" xmlns:aink="http://schemas.microsoft.com/office/drawing/2016/ink" xmlns:am3d="http://schemas.microsoft.com/office/drawing/2017/model3d" xmlns:o="urn:schemas-microsoft-com:office:office" xmlns:r="http://schemas.openxmlformats.org/officeDocument/2006/relationships" xmlns:m="http://schemas.openxmlformats.org/officeDocument/2006/math" xmlns:v="urn:schemas-microsoft-com:vml" xmlns:wp14="http://schemas.microsoft.com/office/word/2010/wordprocessingDrawing" xmlns:wp="http://schemas.openxmlformats.org/drawingml/2006/wordprocessingDrawing" xmlns:w10="urn:schemas-microsoft-com:office:word" xmlns:w="http://schemas.openxmlformats.org/wordprocessingml/2006/main" xmlns:w14="http://schemas.microsoft.com/office/word/2010/wordml" xmlns:w15="http://schemas.microsoft.com/office/word/2012/wordml" xmlns:w16cid="http://schemas.microsoft.com/office/word/2016/wordml/cid" xmlns:w16se="http://schemas.microsoft.com/office/word/2015/wordml/symex" xmlns:wpg="http://schemas.microsoft.com/office/word/2010/wordprocessingGroup" xmlns:wpi="http://schemas.microsoft.com/office/word/2010/wordprocessingInk" xmlns:wne="http://schemas.microsoft.com/office/word/2006/wordml" xmlns:wps="http://schemas.microsoft.com/office/word/2010/wordprocessingShape" mc:Ignorable="w14 w15 w16se w16cid wp14">
-  <w:p>
-    <w:pPr>
-      <w:pStyle w:val="Footer"/>
-    </w:pPr>
   </w:p>
 </w:ftr>
 </file>
@@ -1918,16 +2050,6 @@
 </file>
 
 <file path=word/header1.xml><?xml version="1.0" encoding="utf-8"?>
-<w:hdr xmlns:wpc="http://schemas.microsoft.com/office/word/2010/wordprocessingCanvas" xmlns:cx="http://schemas.microsoft.com/office/drawing/2014/chartex" xmlns:cx1="http://schemas.microsoft.com/office/drawing/2015/9/8/chartex" xmlns:cx2="http://schemas.microsoft.com/office/drawing/2015/10/21/chartex" xmlns:cx3="http://schemas.microsoft.com/office/drawing/2016/5/9/chartex" xmlns:cx4="http://schemas.microsoft.com/office/drawing/2016/5/10/chartex" xmlns:cx5="http://schemas.microsoft.com/office/drawing/2016/5/11/chartex" xmlns:cx6="http://schemas.microsoft.com/office/drawing/2016/5/12/chartex" xmlns:cx7="http://schemas.microsoft.com/office/drawing/2016/5/13/chartex" xmlns:cx8="http://schemas.microsoft.com/office/drawing/2016/5/14/chartex" xmlns:mc="http://schemas.openxmlformats.org/markup-compatibility/2006" xmlns:aink="http://schemas.microsoft.com/office/drawing/2016/ink" xmlns:am3d="http://schemas.microsoft.com/office/drawing/2017/model3d" xmlns:o="urn:schemas-microsoft-com:office:office" xmlns:r="http://schemas.openxmlformats.org/officeDocument/2006/relationships" xmlns:m="http://schemas.openxmlformats.org/officeDocument/2006/math" xmlns:v="urn:schemas-microsoft-com:vml" xmlns:wp14="http://schemas.microsoft.com/office/word/2010/wordprocessingDrawing" xmlns:wp="http://schemas.openxmlformats.org/drawingml/2006/wordprocessingDrawing" xmlns:w10="urn:schemas-microsoft-com:office:word" xmlns:w="http://schemas.openxmlformats.org/wordprocessingml/2006/main" xmlns:w14="http://schemas.microsoft.com/office/word/2010/wordml" xmlns:w15="http://schemas.microsoft.com/office/word/2012/wordml" xmlns:w16cid="http://schemas.microsoft.com/office/word/2016/wordml/cid" xmlns:w16se="http://schemas.microsoft.com/office/word/2015/wordml/symex" xmlns:wpg="http://schemas.microsoft.com/office/word/2010/wordprocessingGroup" xmlns:wpi="http://schemas.microsoft.com/office/word/2010/wordprocessingInk" xmlns:wne="http://schemas.microsoft.com/office/word/2006/wordml" xmlns:wps="http://schemas.microsoft.com/office/word/2010/wordprocessingShape" mc:Ignorable="w14 w15 w16se w16cid wp14">
-  <w:p>
-    <w:pPr>
-      <w:pStyle w:val="Header"/>
-    </w:pPr>
-  </w:p>
-</w:hdr>
-</file>
-
-<file path=word/header2.xml><?xml version="1.0" encoding="utf-8"?>
 <w:hdr xmlns:wpc="http://schemas.microsoft.com/office/word/2010/wordprocessingCanvas" xmlns:cx="http://schemas.microsoft.com/office/drawing/2014/chartex" xmlns:cx1="http://schemas.microsoft.com/office/drawing/2015/9/8/chartex" xmlns:cx2="http://schemas.microsoft.com/office/drawing/2015/10/21/chartex" xmlns:cx3="http://schemas.microsoft.com/office/drawing/2016/5/9/chartex" xmlns:cx4="http://schemas.microsoft.com/office/drawing/2016/5/10/chartex" xmlns:cx5="http://schemas.microsoft.com/office/drawing/2016/5/11/chartex" xmlns:cx6="http://schemas.microsoft.com/office/drawing/2016/5/12/chartex" xmlns:cx7="http://schemas.microsoft.com/office/drawing/2016/5/13/chartex" xmlns:cx8="http://schemas.microsoft.com/office/drawing/2016/5/14/chartex" xmlns:mc="http://schemas.openxmlformats.org/markup-compatibility/2006" xmlns:aink="http://schemas.microsoft.com/office/drawing/2016/ink" xmlns:am3d="http://schemas.microsoft.com/office/drawing/2017/model3d" xmlns:o="urn:schemas-microsoft-com:office:office" xmlns:r="http://schemas.openxmlformats.org/officeDocument/2006/relationships" xmlns:m="http://schemas.openxmlformats.org/officeDocument/2006/math" xmlns:v="urn:schemas-microsoft-com:vml" xmlns:wp14="http://schemas.microsoft.com/office/word/2010/wordprocessingDrawing" xmlns:wp="http://schemas.openxmlformats.org/drawingml/2006/wordprocessingDrawing" xmlns:w10="urn:schemas-microsoft-com:office:word" xmlns:w="http://schemas.openxmlformats.org/wordprocessingml/2006/main" xmlns:w14="http://schemas.microsoft.com/office/word/2010/wordml" xmlns:w15="http://schemas.microsoft.com/office/word/2012/wordml" xmlns:w16cid="http://schemas.microsoft.com/office/word/2016/wordml/cid" xmlns:w16se="http://schemas.microsoft.com/office/word/2015/wordml/symex" xmlns:wpg="http://schemas.microsoft.com/office/word/2010/wordprocessingGroup" xmlns:wpi="http://schemas.microsoft.com/office/word/2010/wordprocessingInk" xmlns:wne="http://schemas.microsoft.com/office/word/2006/wordml" xmlns:wps="http://schemas.microsoft.com/office/word/2010/wordprocessingShape" mc:Ignorable="w14 w15 w16se w16cid wp14">
   <w:tbl>
     <w:tblPr>
@@ -2108,16 +2230,6 @@
 </w:hdr>
 </file>
 
-<file path=word/header3.xml><?xml version="1.0" encoding="utf-8"?>
-<w:hdr xmlns:wpc="http://schemas.microsoft.com/office/word/2010/wordprocessingCanvas" xmlns:cx="http://schemas.microsoft.com/office/drawing/2014/chartex" xmlns:cx1="http://schemas.microsoft.com/office/drawing/2015/9/8/chartex" xmlns:cx2="http://schemas.microsoft.com/office/drawing/2015/10/21/chartex" xmlns:cx3="http://schemas.microsoft.com/office/drawing/2016/5/9/chartex" xmlns:cx4="http://schemas.microsoft.com/office/drawing/2016/5/10/chartex" xmlns:cx5="http://schemas.microsoft.com/office/drawing/2016/5/11/chartex" xmlns:cx6="http://schemas.microsoft.com/office/drawing/2016/5/12/chartex" xmlns:cx7="http://schemas.microsoft.com/office/drawing/2016/5/13/chartex" xmlns:cx8="http://schemas.microsoft.com/office/drawing/2016/5/14/chartex" xmlns:mc="http://schemas.openxmlformats.org/markup-compatibility/2006" xmlns:aink="http://schemas.microsoft.com/office/drawing/2016/ink" xmlns:am3d="http://schemas.microsoft.com/office/drawing/2017/model3d" xmlns:o="urn:schemas-microsoft-com:office:office" xmlns:r="http://schemas.openxmlformats.org/officeDocument/2006/relationships" xmlns:m="http://schemas.openxmlformats.org/officeDocument/2006/math" xmlns:v="urn:schemas-microsoft-com:vml" xmlns:wp14="http://schemas.microsoft.com/office/word/2010/wordprocessingDrawing" xmlns:wp="http://schemas.openxmlformats.org/drawingml/2006/wordprocessingDrawing" xmlns:w10="urn:schemas-microsoft-com:office:word" xmlns:w="http://schemas.openxmlformats.org/wordprocessingml/2006/main" xmlns:w14="http://schemas.microsoft.com/office/word/2010/wordml" xmlns:w15="http://schemas.microsoft.com/office/word/2012/wordml" xmlns:w16cid="http://schemas.microsoft.com/office/word/2016/wordml/cid" xmlns:w16se="http://schemas.microsoft.com/office/word/2015/wordml/symex" xmlns:wpg="http://schemas.microsoft.com/office/word/2010/wordprocessingGroup" xmlns:wpi="http://schemas.microsoft.com/office/word/2010/wordprocessingInk" xmlns:wne="http://schemas.microsoft.com/office/word/2006/wordml" xmlns:wps="http://schemas.microsoft.com/office/word/2010/wordprocessingShape" mc:Ignorable="w14 w15 w16se w16cid wp14">
-  <w:p>
-    <w:pPr>
-      <w:pStyle w:val="Header"/>
-    </w:pPr>
-  </w:p>
-</w:hdr>
-</file>
-
 <file path=word/numbering.xml><?xml version="1.0" encoding="utf-8"?>
 <w:numbering xmlns:wpc="http://schemas.microsoft.com/office/word/2010/wordprocessingCanvas" xmlns:cx="http://schemas.microsoft.com/office/drawing/2014/chartex" xmlns:cx1="http://schemas.microsoft.com/office/drawing/2015/9/8/chartex" xmlns:cx2="http://schemas.microsoft.com/office/drawing/2015/10/21/chartex" xmlns:cx3="http://schemas.microsoft.com/office/drawing/2016/5/9/chartex" xmlns:cx4="http://schemas.microsoft.com/office/drawing/2016/5/10/chartex" xmlns:cx5="http://schemas.microsoft.com/office/drawing/2016/5/11/chartex" xmlns:cx6="http://schemas.microsoft.com/office/drawing/2016/5/12/chartex" xmlns:cx7="http://schemas.microsoft.com/office/drawing/2016/5/13/chartex" xmlns:cx8="http://schemas.microsoft.com/office/drawing/2016/5/14/chartex" xmlns:mc="http://schemas.openxmlformats.org/markup-compatibility/2006" xmlns:aink="http://schemas.microsoft.com/office/drawing/2016/ink" xmlns:am3d="http://schemas.microsoft.com/office/drawing/2017/model3d" xmlns:o="urn:schemas-microsoft-com:office:office" xmlns:r="http://schemas.openxmlformats.org/officeDocument/2006/relationships" xmlns:m="http://schemas.openxmlformats.org/officeDocument/2006/math" xmlns:v="urn:schemas-microsoft-com:vml" xmlns:wp14="http://schemas.microsoft.com/office/word/2010/wordprocessingDrawing" xmlns:wp="http://schemas.openxmlformats.org/drawingml/2006/wordprocessingDrawing" xmlns:w10="urn:schemas-microsoft-com:office:word" xmlns:w="http://schemas.openxmlformats.org/wordprocessingml/2006/main" xmlns:w14="http://schemas.microsoft.com/office/word/2010/wordml" xmlns:w15="http://schemas.microsoft.com/office/word/2012/wordml" xmlns:w16cid="http://schemas.microsoft.com/office/word/2016/wordml/cid" xmlns:w16se="http://schemas.microsoft.com/office/word/2015/wordml/symex" xmlns:wpg="http://schemas.microsoft.com/office/word/2010/wordprocessingGroup" xmlns:wpi="http://schemas.microsoft.com/office/word/2010/wordprocessingInk" xmlns:wne="http://schemas.microsoft.com/office/word/2006/wordml" xmlns:wps="http://schemas.microsoft.com/office/word/2010/wordprocessingShape" mc:Ignorable="w14 w15 w16se w16cid wp14">
   <w:abstractNum w:abstractNumId="0" w15:restartNumberingAfterBreak="0">
@@ -2914,7 +3026,7 @@
   <w:abstractNum w:abstractNumId="7" w15:restartNumberingAfterBreak="0">
     <w:nsid w:val="4709660D"/>
     <w:multiLevelType w:val="hybridMultilevel"/>
-    <w:tmpl w:val="6B8C7AC8"/>
+    <w:tmpl w:val="446C4DB2"/>
     <w:lvl w:ilvl="0" w:tplc="95CE9CE4">
       <w:start w:val="1"/>
       <w:numFmt w:val="bullet"/>
@@ -3686,11 +3798,11 @@
     <w:link w:val="Heading1Char"/>
     <w:uiPriority w:val="9"/>
     <w:qFormat/>
-    <w:rsid w:val="00916E86"/>
+    <w:rsid w:val="009666E0"/>
     <w:pPr>
       <w:keepNext/>
       <w:keepLines/>
-      <w:spacing w:before="120"/>
+      <w:spacing w:before="60"/>
       <w:outlineLvl w:val="0"/>
     </w:pPr>
     <w:rPr>
@@ -3824,7 +3936,7 @@
     <w:basedOn w:val="DefaultParagraphFont"/>
     <w:link w:val="Heading1"/>
     <w:uiPriority w:val="9"/>
-    <w:rsid w:val="00916E86"/>
+    <w:rsid w:val="009666E0"/>
     <w:rPr>
       <w:rFonts w:ascii="Adobe Devanagari" w:eastAsiaTheme="majorEastAsia" w:hAnsi="Adobe Devanagari" w:cstheme="majorBidi"/>
       <w:b/>
@@ -4149,7 +4261,7 @@
 </file>
 
 <file path=customXml/itemProps1.xml><?xml version="1.0" encoding="utf-8"?>
-<ds:datastoreItem xmlns:ds="http://schemas.openxmlformats.org/officeDocument/2006/customXml" ds:itemID="{3683178C-CA7A-4C41-B8A6-C21A12D0824C}">
+<ds:datastoreItem xmlns:ds="http://schemas.openxmlformats.org/officeDocument/2006/customXml" ds:itemID="{C1FB20EA-9FC1-C84D-9CE7-CA2F5A0B27A5}">
   <ds:schemaRefs>
     <ds:schemaRef ds:uri="http://schemas.openxmlformats.org/officeDocument/2006/bibliography"/>
   </ds:schemaRefs>

</xml_diff>

<commit_message>
Change GPA after FE 630 grade change
</commit_message>
<xml_diff>
--- a/Rukmal Weerawarana - Resume.docx
+++ b/Rukmal Weerawarana - Resume.docx
@@ -96,7 +96,15 @@
               <w:rPr>
                 <w:sz w:val="20"/>
               </w:rPr>
-              <w:t xml:space="preserve"> (GPA: 3.6/4.0)</w:t>
+              <w:t xml:space="preserve"> (GPA: 3.8</w:t>
+            </w:r>
+            <w:bookmarkStart w:id="0" w:name="_GoBack"/>
+            <w:bookmarkEnd w:id="0"/>
+            <w:r>
+              <w:rPr>
+                <w:sz w:val="20"/>
+              </w:rPr>
+              <w:t>/4.0)</w:t>
             </w:r>
           </w:p>
         </w:tc>
@@ -176,22 +184,8 @@
               <w:rPr>
                 <w:sz w:val="20"/>
               </w:rPr>
-              <w:t xml:space="preserve"> Knowledge Engineering (4.0),</w:t>
-            </w:r>
-            <w:r>
-              <w:rPr>
-                <w:sz w:val="20"/>
-              </w:rPr>
-              <w:t xml:space="preserve"> Pricing and Hedging (4.0),</w:t>
-            </w:r>
-            <w:r>
-              <w:rPr>
-                <w:sz w:val="20"/>
-              </w:rPr>
-              <w:t xml:space="preserve"> Natural Language Processing (IP), Cognitive Computing (IP), Stochastic Calculus (IP)</w:t>
-            </w:r>
-            <w:bookmarkStart w:id="0" w:name="_GoBack"/>
-            <w:bookmarkEnd w:id="0"/>
+              <w:t xml:space="preserve"> Knowledge Engineering (4.0), Pricing and Hedging (4.0), Natural Language Processing (IP), Cognitive Computing (IP), Stochastic Calculus (IP)</w:t>
+            </w:r>
           </w:p>
           <w:p>
             <w:pPr>
@@ -1386,23 +1380,7 @@
                 <w:b/>
                 <w:sz w:val="20"/>
               </w:rPr>
-              <w:t xml:space="preserve">Columbia University </w:t>
-            </w:r>
-            <w:proofErr w:type="spellStart"/>
-            <w:r>
-              <w:rPr>
-                <w:b/>
-                <w:sz w:val="20"/>
-              </w:rPr>
-              <w:t>MicroMaster</w:t>
-            </w:r>
-            <w:proofErr w:type="spellEnd"/>
-            <w:r>
-              <w:rPr>
-                <w:b/>
-                <w:sz w:val="20"/>
-              </w:rPr>
-              <w:t xml:space="preserve"> Program in Artificial Intelligence</w:t>
+              <w:t>Columbia University MicroMaster Program in Artificial Intelligence</w:t>
             </w:r>
           </w:p>
         </w:tc>
@@ -1458,21 +1436,7 @@
                 <w:b/>
                 <w:sz w:val="20"/>
               </w:rPr>
-              <w:t>Jan</w:t>
-            </w:r>
-            <w:r>
-              <w:rPr>
-                <w:b/>
-                <w:sz w:val="20"/>
-              </w:rPr>
-              <w:t xml:space="preserve"> </w:t>
-            </w:r>
-            <w:r>
-              <w:rPr>
-                <w:b/>
-                <w:sz w:val="20"/>
-              </w:rPr>
-              <w:t>2018</w:t>
+              <w:t>Jan 2018</w:t>
             </w:r>
             <w:r>
               <w:rPr>
@@ -1528,28 +1492,7 @@
                 <w:b/>
                 <w:sz w:val="20"/>
               </w:rPr>
-              <w:t xml:space="preserve">Lunar CubeSat </w:t>
-            </w:r>
-            <w:r>
-              <w:rPr>
-                <w:b/>
-                <w:sz w:val="20"/>
-              </w:rPr>
-              <w:t>(UW</w:t>
-            </w:r>
-            <w:r>
-              <w:rPr>
-                <w:b/>
-                <w:sz w:val="20"/>
-              </w:rPr>
-              <w:t xml:space="preserve"> Advanced Propulsion Laboratory</w:t>
-            </w:r>
-            <w:r>
-              <w:rPr>
-                <w:b/>
-                <w:sz w:val="20"/>
-              </w:rPr>
-              <w:t>)</w:t>
+              <w:t>Lunar CubeSat (UW Advanced Propulsion Laboratory)</w:t>
             </w:r>
           </w:p>
         </w:tc>
@@ -1594,35 +1537,7 @@
                 <w:b/>
                 <w:sz w:val="20"/>
               </w:rPr>
-              <w:t>March 2015</w:t>
-            </w:r>
-            <w:r>
-              <w:rPr>
-                <w:b/>
-                <w:sz w:val="20"/>
-              </w:rPr>
-              <w:t xml:space="preserve"> –</w:t>
-            </w:r>
-            <w:r>
-              <w:rPr>
-                <w:b/>
-                <w:sz w:val="20"/>
-              </w:rPr>
-              <w:t xml:space="preserve"> Jul </w:t>
-            </w:r>
-            <w:r>
-              <w:rPr>
-                <w:b/>
-                <w:sz w:val="20"/>
-              </w:rPr>
-              <w:t>201</w:t>
-            </w:r>
-            <w:r>
-              <w:rPr>
-                <w:b/>
-                <w:sz w:val="20"/>
-              </w:rPr>
-              <w:t>5</w:t>
+              <w:t>March 2015 – Jul 2015</w:t>
             </w:r>
           </w:p>
         </w:tc>
@@ -4261,7 +4176,7 @@
 </file>
 
 <file path=customXml/itemProps1.xml><?xml version="1.0" encoding="utf-8"?>
-<ds:datastoreItem xmlns:ds="http://schemas.openxmlformats.org/officeDocument/2006/customXml" ds:itemID="{C1FB20EA-9FC1-C84D-9CE7-CA2F5A0B27A5}">
+<ds:datastoreItem xmlns:ds="http://schemas.openxmlformats.org/officeDocument/2006/customXml" ds:itemID="{C3A64D5A-F3E3-7D4D-9C89-D626639B99A2}">
   <ds:schemaRefs>
     <ds:schemaRef ds:uri="http://schemas.openxmlformats.org/officeDocument/2006/bibliography"/>
   </ds:schemaRefs>

</xml_diff>

<commit_message>
Minor shift + added email png
</commit_message>
<xml_diff>
--- a/Rukmal Weerawarana - Resume.docx
+++ b/Rukmal Weerawarana - Resume.docx
@@ -55,14 +55,7 @@
                 <w:b/>
                 <w:sz w:val="20"/>
               </w:rPr>
-              <w:t>Stevens Institute of Technology</w:t>
-            </w:r>
-            <w:r>
-              <w:rPr>
-                <w:b/>
-                <w:sz w:val="20"/>
-              </w:rPr>
-              <w:t xml:space="preserve"> (SIT)</w:t>
+              <w:t>Columbia University Online</w:t>
             </w:r>
           </w:p>
           <w:p>
@@ -78,11 +71,224 @@
                 <w:sz w:val="20"/>
               </w:rPr>
             </w:pPr>
+            <w:proofErr w:type="spellStart"/>
             <w:r>
               <w:rPr>
                 <w:i/>
                 <w:sz w:val="20"/>
               </w:rPr>
+              <w:t>M</w:t>
+            </w:r>
+            <w:r>
+              <w:rPr>
+                <w:i/>
+                <w:sz w:val="20"/>
+              </w:rPr>
+              <w:t>icroMaster</w:t>
+            </w:r>
+            <w:proofErr w:type="spellEnd"/>
+            <w:r>
+              <w:rPr>
+                <w:i/>
+                <w:sz w:val="20"/>
+              </w:rPr>
+              <w:t xml:space="preserve"> Certificate in </w:t>
+            </w:r>
+            <w:r>
+              <w:rPr>
+                <w:i/>
+                <w:sz w:val="20"/>
+              </w:rPr>
+              <w:t>Artificial</w:t>
+            </w:r>
+            <w:r>
+              <w:rPr>
+                <w:i/>
+                <w:sz w:val="20"/>
+              </w:rPr>
+              <w:t xml:space="preserve"> Intelligence</w:t>
+            </w:r>
+            <w:r>
+              <w:rPr>
+                <w:sz w:val="20"/>
+              </w:rPr>
+              <w:t xml:space="preserve"> </w:t>
+            </w:r>
+          </w:p>
+        </w:tc>
+        <w:tc>
+          <w:tcPr>
+            <w:tcW w:w="1350" w:type="dxa"/>
+          </w:tcPr>
+          <w:p>
+            <w:pPr>
+              <w:jc w:val="center"/>
+              <w:rPr>
+                <w:b/>
+                <w:sz w:val="20"/>
+              </w:rPr>
+            </w:pPr>
+            <w:r>
+              <w:rPr>
+                <w:b/>
+                <w:sz w:val="20"/>
+              </w:rPr>
+              <w:t>New York</w:t>
+            </w:r>
+            <w:r>
+              <w:rPr>
+                <w:b/>
+                <w:sz w:val="20"/>
+              </w:rPr>
+              <w:t xml:space="preserve">, </w:t>
+            </w:r>
+            <w:r>
+              <w:rPr>
+                <w:b/>
+                <w:sz w:val="20"/>
+              </w:rPr>
+              <w:t>NY</w:t>
+            </w:r>
+          </w:p>
+        </w:tc>
+        <w:tc>
+          <w:tcPr>
+            <w:tcW w:w="2065" w:type="dxa"/>
+          </w:tcPr>
+          <w:p>
+            <w:pPr>
+              <w:jc w:val="right"/>
+              <w:rPr>
+                <w:b/>
+                <w:sz w:val="20"/>
+              </w:rPr>
+            </w:pPr>
+            <w:r>
+              <w:rPr>
+                <w:b/>
+                <w:sz w:val="20"/>
+              </w:rPr>
+              <w:t>Dec 2018</w:t>
+            </w:r>
+          </w:p>
+        </w:tc>
+      </w:tr>
+      <w:tr>
+        <w:trPr>
+          <w:trHeight w:val="270"/>
+        </w:trPr>
+        <w:tc>
+          <w:tcPr>
+            <w:tcW w:w="10795" w:type="dxa"/>
+            <w:gridSpan w:val="3"/>
+          </w:tcPr>
+          <w:p>
+            <w:pPr>
+              <w:pStyle w:val="ListParagraph"/>
+              <w:numPr>
+                <w:ilvl w:val="0"/>
+                <w:numId w:val="1"/>
+              </w:numPr>
+              <w:rPr>
+                <w:b/>
+                <w:sz w:val="20"/>
+              </w:rPr>
+            </w:pPr>
+            <w:r>
+              <w:rPr>
+                <w:b/>
+                <w:sz w:val="20"/>
+              </w:rPr>
+              <w:t>Relevant Coursework:</w:t>
+            </w:r>
+            <w:r>
+              <w:rPr>
+                <w:sz w:val="20"/>
+              </w:rPr>
+              <w:t xml:space="preserve"> Machine Learning (</w:t>
+            </w:r>
+            <w:r>
+              <w:rPr>
+                <w:i/>
+                <w:sz w:val="20"/>
+              </w:rPr>
+              <w:t xml:space="preserve">In </w:t>
+            </w:r>
+            <w:r>
+              <w:rPr>
+                <w:sz w:val="20"/>
+              </w:rPr>
+              <w:t>Progress</w:t>
+            </w:r>
+            <w:r>
+              <w:rPr>
+                <w:sz w:val="20"/>
+              </w:rPr>
+              <w:t xml:space="preserve">, </w:t>
+            </w:r>
+            <w:r>
+              <w:rPr>
+                <w:sz w:val="20"/>
+              </w:rPr>
+              <w:t>IP</w:t>
+            </w:r>
+            <w:r>
+              <w:rPr>
+                <w:sz w:val="20"/>
+              </w:rPr>
+              <w:t>) and Artificial Intelligence (IP)</w:t>
+            </w:r>
+          </w:p>
+        </w:tc>
+      </w:tr>
+      <w:tr>
+        <w:trPr>
+          <w:trHeight w:val="386"/>
+        </w:trPr>
+        <w:tc>
+          <w:tcPr>
+            <w:tcW w:w="7380" w:type="dxa"/>
+          </w:tcPr>
+          <w:p>
+            <w:pPr>
+              <w:rPr>
+                <w:b/>
+                <w:sz w:val="20"/>
+              </w:rPr>
+            </w:pPr>
+            <w:r>
+              <w:rPr>
+                <w:b/>
+                <w:sz w:val="20"/>
+              </w:rPr>
+              <w:t>Stevens Institute of Technology</w:t>
+            </w:r>
+            <w:r>
+              <w:rPr>
+                <w:b/>
+                <w:sz w:val="20"/>
+              </w:rPr>
+              <w:t xml:space="preserve"> (SIT)</w:t>
+            </w:r>
+          </w:p>
+          <w:p>
+            <w:pPr>
+              <w:pStyle w:val="ListParagraph"/>
+              <w:numPr>
+                <w:ilvl w:val="0"/>
+                <w:numId w:val="1"/>
+              </w:numPr>
+              <w:rPr>
+                <w:b/>
+                <w:i/>
+                <w:sz w:val="20"/>
+              </w:rPr>
+            </w:pPr>
+            <w:r>
+              <w:rPr>
+                <w:i/>
+                <w:sz w:val="20"/>
+              </w:rPr>
               <w:t>Master of Science (MS) in Financial Engineering</w:t>
             </w:r>
             <w:r>
@@ -96,15 +302,7 @@
               <w:rPr>
                 <w:sz w:val="20"/>
               </w:rPr>
-              <w:t xml:space="preserve"> (GPA: 3.8</w:t>
-            </w:r>
-            <w:bookmarkStart w:id="0" w:name="_GoBack"/>
-            <w:bookmarkEnd w:id="0"/>
-            <w:r>
-              <w:rPr>
-                <w:sz w:val="20"/>
-              </w:rPr>
-              <w:t>/4.0)</w:t>
+              <w:t xml:space="preserve"> (GPA: 3.8/4.0)</w:t>
             </w:r>
           </w:p>
         </w:tc>
@@ -278,7 +476,21 @@
               <w:rPr>
                 <w:sz w:val="20"/>
               </w:rPr>
-              <w:t xml:space="preserve"> Quantitative Fundamentals of Computational Finance</w:t>
+              <w:t xml:space="preserve"> Quantitative Fundamentals of Computati</w:t>
+            </w:r>
+            <w:bookmarkStart w:id="0" w:name="_GoBack"/>
+            <w:bookmarkEnd w:id="0"/>
+            <w:r>
+              <w:rPr>
+                <w:sz w:val="20"/>
+              </w:rPr>
+              <w:t>onal Finance</w:t>
+            </w:r>
+            <w:r>
+              <w:rPr>
+                <w:sz w:val="20"/>
+              </w:rPr>
+              <w:t xml:space="preserve"> (GPA: 3.7/4.0)</w:t>
             </w:r>
           </w:p>
         </w:tc>
@@ -1363,118 +1575,6 @@
         <w:gridCol w:w="1350"/>
         <w:gridCol w:w="2065"/>
       </w:tblGrid>
-      <w:tr>
-        <w:tc>
-          <w:tcPr>
-            <w:tcW w:w="7380" w:type="dxa"/>
-          </w:tcPr>
-          <w:p>
-            <w:pPr>
-              <w:rPr>
-                <w:b/>
-                <w:sz w:val="20"/>
-              </w:rPr>
-            </w:pPr>
-            <w:r>
-              <w:rPr>
-                <w:b/>
-                <w:sz w:val="20"/>
-              </w:rPr>
-              <w:t>Columbia University MicroMaster Program in Artificial Intelligence</w:t>
-            </w:r>
-          </w:p>
-        </w:tc>
-        <w:tc>
-          <w:tcPr>
-            <w:tcW w:w="1350" w:type="dxa"/>
-          </w:tcPr>
-          <w:p>
-            <w:pPr>
-              <w:jc w:val="center"/>
-              <w:rPr>
-                <w:b/>
-                <w:sz w:val="20"/>
-              </w:rPr>
-            </w:pPr>
-            <w:r>
-              <w:rPr>
-                <w:b/>
-                <w:sz w:val="20"/>
-              </w:rPr>
-              <w:t>New York</w:t>
-            </w:r>
-            <w:r>
-              <w:rPr>
-                <w:b/>
-                <w:sz w:val="20"/>
-              </w:rPr>
-              <w:t xml:space="preserve">, </w:t>
-            </w:r>
-            <w:r>
-              <w:rPr>
-                <w:b/>
-                <w:sz w:val="20"/>
-              </w:rPr>
-              <w:t>NY</w:t>
-            </w:r>
-          </w:p>
-        </w:tc>
-        <w:tc>
-          <w:tcPr>
-            <w:tcW w:w="2065" w:type="dxa"/>
-          </w:tcPr>
-          <w:p>
-            <w:pPr>
-              <w:jc w:val="right"/>
-              <w:rPr>
-                <w:b/>
-                <w:sz w:val="20"/>
-              </w:rPr>
-            </w:pPr>
-            <w:r>
-              <w:rPr>
-                <w:b/>
-                <w:sz w:val="20"/>
-              </w:rPr>
-              <w:t>Jan 2018</w:t>
-            </w:r>
-            <w:r>
-              <w:rPr>
-                <w:b/>
-                <w:sz w:val="20"/>
-              </w:rPr>
-              <w:t xml:space="preserve"> - Present</w:t>
-            </w:r>
-          </w:p>
-        </w:tc>
-      </w:tr>
-      <w:tr>
-        <w:tc>
-          <w:tcPr>
-            <w:tcW w:w="10795" w:type="dxa"/>
-            <w:gridSpan w:val="3"/>
-          </w:tcPr>
-          <w:p>
-            <w:pPr>
-              <w:pStyle w:val="ListParagraph"/>
-              <w:numPr>
-                <w:ilvl w:val="0"/>
-                <w:numId w:val="1"/>
-              </w:numPr>
-              <w:rPr>
-                <w:b/>
-                <w:sz w:val="20"/>
-              </w:rPr>
-            </w:pPr>
-            <w:r>
-              <w:rPr>
-                <w:sz w:val="20"/>
-              </w:rPr>
-              <w:t>Currently completing requisite coursework in Machine Learning (IP) and Artificial Intelligence (IP). Expected completion in the Fall, with additional coursework in Robotics and Animation and CGI Motion.</w:t>
-            </w:r>
-          </w:p>
-        </w:tc>
-      </w:tr>
       <w:tr>
         <w:tc>
           <w:tcPr>
@@ -2487,6 +2587,119 @@
     </w:lvl>
   </w:abstractNum>
   <w:abstractNum w:abstractNumId="3" w15:restartNumberingAfterBreak="0">
+    <w:nsid w:val="2A0F48A4"/>
+    <w:multiLevelType w:val="hybridMultilevel"/>
+    <w:tmpl w:val="FE221E8E"/>
+    <w:lvl w:ilvl="0" w:tplc="95CE9CE4">
+      <w:start w:val="1"/>
+      <w:numFmt w:val="bullet"/>
+      <w:lvlText w:val=" "/>
+      <w:lvlJc w:val="left"/>
+      <w:pPr>
+        <w:ind w:left="720" w:hanging="360"/>
+      </w:pPr>
+      <w:rPr>
+        <w:rFonts w:ascii="Courier New" w:hAnsi="Courier New" w:hint="default"/>
+      </w:rPr>
+    </w:lvl>
+    <w:lvl w:ilvl="1" w:tplc="04090003" w:tentative="1">
+      <w:start w:val="1"/>
+      <w:numFmt w:val="bullet"/>
+      <w:lvlText w:val="o"/>
+      <w:lvlJc w:val="left"/>
+      <w:pPr>
+        <w:ind w:left="1440" w:hanging="360"/>
+      </w:pPr>
+      <w:rPr>
+        <w:rFonts w:ascii="Courier New" w:hAnsi="Courier New" w:cs="Courier New" w:hint="default"/>
+      </w:rPr>
+    </w:lvl>
+    <w:lvl w:ilvl="2" w:tplc="04090005" w:tentative="1">
+      <w:start w:val="1"/>
+      <w:numFmt w:val="bullet"/>
+      <w:lvlText w:val=""/>
+      <w:lvlJc w:val="left"/>
+      <w:pPr>
+        <w:ind w:left="2160" w:hanging="360"/>
+      </w:pPr>
+      <w:rPr>
+        <w:rFonts w:ascii="Wingdings" w:hAnsi="Wingdings" w:hint="default"/>
+      </w:rPr>
+    </w:lvl>
+    <w:lvl w:ilvl="3" w:tplc="04090001" w:tentative="1">
+      <w:start w:val="1"/>
+      <w:numFmt w:val="bullet"/>
+      <w:lvlText w:val=""/>
+      <w:lvlJc w:val="left"/>
+      <w:pPr>
+        <w:ind w:left="2880" w:hanging="360"/>
+      </w:pPr>
+      <w:rPr>
+        <w:rFonts w:ascii="Symbol" w:hAnsi="Symbol" w:hint="default"/>
+      </w:rPr>
+    </w:lvl>
+    <w:lvl w:ilvl="4" w:tplc="04090003" w:tentative="1">
+      <w:start w:val="1"/>
+      <w:numFmt w:val="bullet"/>
+      <w:lvlText w:val="o"/>
+      <w:lvlJc w:val="left"/>
+      <w:pPr>
+        <w:ind w:left="3600" w:hanging="360"/>
+      </w:pPr>
+      <w:rPr>
+        <w:rFonts w:ascii="Courier New" w:hAnsi="Courier New" w:cs="Courier New" w:hint="default"/>
+      </w:rPr>
+    </w:lvl>
+    <w:lvl w:ilvl="5" w:tplc="04090005" w:tentative="1">
+      <w:start w:val="1"/>
+      <w:numFmt w:val="bullet"/>
+      <w:lvlText w:val=""/>
+      <w:lvlJc w:val="left"/>
+      <w:pPr>
+        <w:ind w:left="4320" w:hanging="360"/>
+      </w:pPr>
+      <w:rPr>
+        <w:rFonts w:ascii="Wingdings" w:hAnsi="Wingdings" w:hint="default"/>
+      </w:rPr>
+    </w:lvl>
+    <w:lvl w:ilvl="6" w:tplc="04090001" w:tentative="1">
+      <w:start w:val="1"/>
+      <w:numFmt w:val="bullet"/>
+      <w:lvlText w:val=""/>
+      <w:lvlJc w:val="left"/>
+      <w:pPr>
+        <w:ind w:left="5040" w:hanging="360"/>
+      </w:pPr>
+      <w:rPr>
+        <w:rFonts w:ascii="Symbol" w:hAnsi="Symbol" w:hint="default"/>
+      </w:rPr>
+    </w:lvl>
+    <w:lvl w:ilvl="7" w:tplc="04090003" w:tentative="1">
+      <w:start w:val="1"/>
+      <w:numFmt w:val="bullet"/>
+      <w:lvlText w:val="o"/>
+      <w:lvlJc w:val="left"/>
+      <w:pPr>
+        <w:ind w:left="5760" w:hanging="360"/>
+      </w:pPr>
+      <w:rPr>
+        <w:rFonts w:ascii="Courier New" w:hAnsi="Courier New" w:cs="Courier New" w:hint="default"/>
+      </w:rPr>
+    </w:lvl>
+    <w:lvl w:ilvl="8" w:tplc="04090005" w:tentative="1">
+      <w:start w:val="1"/>
+      <w:numFmt w:val="bullet"/>
+      <w:lvlText w:val=""/>
+      <w:lvlJc w:val="left"/>
+      <w:pPr>
+        <w:ind w:left="6480" w:hanging="360"/>
+      </w:pPr>
+      <w:rPr>
+        <w:rFonts w:ascii="Wingdings" w:hAnsi="Wingdings" w:hint="default"/>
+      </w:rPr>
+    </w:lvl>
+  </w:abstractNum>
+  <w:abstractNum w:abstractNumId="4" w15:restartNumberingAfterBreak="0">
     <w:nsid w:val="2A262928"/>
     <w:multiLevelType w:val="hybridMultilevel"/>
     <w:tmpl w:val="2132BEC0"/>
@@ -2599,7 +2812,7 @@
       </w:rPr>
     </w:lvl>
   </w:abstractNum>
-  <w:abstractNum w:abstractNumId="4" w15:restartNumberingAfterBreak="0">
+  <w:abstractNum w:abstractNumId="5" w15:restartNumberingAfterBreak="0">
     <w:nsid w:val="3C7F2548"/>
     <w:multiLevelType w:val="hybridMultilevel"/>
     <w:tmpl w:val="F80460AE"/>
@@ -2712,7 +2925,7 @@
       </w:rPr>
     </w:lvl>
   </w:abstractNum>
-  <w:abstractNum w:abstractNumId="5" w15:restartNumberingAfterBreak="0">
+  <w:abstractNum w:abstractNumId="6" w15:restartNumberingAfterBreak="0">
     <w:nsid w:val="40802FA8"/>
     <w:multiLevelType w:val="hybridMultilevel"/>
     <w:tmpl w:val="16983D3E"/>
@@ -2825,7 +3038,7 @@
       </w:rPr>
     </w:lvl>
   </w:abstractNum>
-  <w:abstractNum w:abstractNumId="6" w15:restartNumberingAfterBreak="0">
+  <w:abstractNum w:abstractNumId="7" w15:restartNumberingAfterBreak="0">
     <w:nsid w:val="45047867"/>
     <w:multiLevelType w:val="hybridMultilevel"/>
     <w:tmpl w:val="93103D52"/>
@@ -2938,7 +3151,7 @@
       </w:rPr>
     </w:lvl>
   </w:abstractNum>
-  <w:abstractNum w:abstractNumId="7" w15:restartNumberingAfterBreak="0">
+  <w:abstractNum w:abstractNumId="8" w15:restartNumberingAfterBreak="0">
     <w:nsid w:val="4709660D"/>
     <w:multiLevelType w:val="hybridMultilevel"/>
     <w:tmpl w:val="446C4DB2"/>
@@ -3051,7 +3264,7 @@
       </w:rPr>
     </w:lvl>
   </w:abstractNum>
-  <w:abstractNum w:abstractNumId="8" w15:restartNumberingAfterBreak="0">
+  <w:abstractNum w:abstractNumId="9" w15:restartNumberingAfterBreak="0">
     <w:nsid w:val="5DE27464"/>
     <w:multiLevelType w:val="hybridMultilevel"/>
     <w:tmpl w:val="621C2700"/>
@@ -3164,7 +3377,7 @@
       </w:rPr>
     </w:lvl>
   </w:abstractNum>
-  <w:abstractNum w:abstractNumId="9" w15:restartNumberingAfterBreak="0">
+  <w:abstractNum w:abstractNumId="10" w15:restartNumberingAfterBreak="0">
     <w:nsid w:val="6F112E03"/>
     <w:multiLevelType w:val="hybridMultilevel"/>
     <w:tmpl w:val="EF58AE0A"/>
@@ -3278,34 +3491,37 @@
     </w:lvl>
   </w:abstractNum>
   <w:num w:numId="1">
+    <w:abstractNumId w:val="8"/>
+  </w:num>
+  <w:num w:numId="2">
     <w:abstractNumId w:val="7"/>
   </w:num>
-  <w:num w:numId="2">
+  <w:num w:numId="3">
     <w:abstractNumId w:val="6"/>
   </w:num>
-  <w:num w:numId="3">
-    <w:abstractNumId w:val="5"/>
-  </w:num>
   <w:num w:numId="4">
-    <w:abstractNumId w:val="3"/>
+    <w:abstractNumId w:val="4"/>
   </w:num>
   <w:num w:numId="5">
-    <w:abstractNumId w:val="4"/>
+    <w:abstractNumId w:val="5"/>
   </w:num>
   <w:num w:numId="6">
     <w:abstractNumId w:val="0"/>
   </w:num>
   <w:num w:numId="7">
-    <w:abstractNumId w:val="8"/>
+    <w:abstractNumId w:val="9"/>
   </w:num>
   <w:num w:numId="8">
-    <w:abstractNumId w:val="9"/>
+    <w:abstractNumId w:val="10"/>
   </w:num>
   <w:num w:numId="9">
     <w:abstractNumId w:val="1"/>
   </w:num>
   <w:num w:numId="10">
     <w:abstractNumId w:val="2"/>
+  </w:num>
+  <w:num w:numId="11">
+    <w:abstractNumId w:val="3"/>
   </w:num>
 </w:numbering>
 </file>
@@ -4176,7 +4392,7 @@
 </file>
 
 <file path=customXml/itemProps1.xml><?xml version="1.0" encoding="utf-8"?>
-<ds:datastoreItem xmlns:ds="http://schemas.openxmlformats.org/officeDocument/2006/customXml" ds:itemID="{C3A64D5A-F3E3-7D4D-9C89-D626639B99A2}">
+<ds:datastoreItem xmlns:ds="http://schemas.openxmlformats.org/officeDocument/2006/customXml" ds:itemID="{1FAAFE06-997C-5541-9BD4-67FBA63D4B67}">
   <ds:schemaRefs>
     <ds:schemaRef ds:uri="http://schemas.openxmlformats.org/officeDocument/2006/bibliography"/>
   </ds:schemaRefs>

</xml_diff>